<commit_message>
Update A computacao distribuida.docx
</commit_message>
<xml_diff>
--- a/A computacao distribuida.docx
+++ b/A computacao distribuida.docx
@@ -36,7 +36,7 @@
                     </pic:cNvPicPr>
                   </pic:nvPicPr>
                   <pic:blipFill>
-                    <a:blip r:embed="rId5" cstate="print">
+                    <a:blip r:embed="rId6" cstate="print">
                       <a:extLst>
                         <a:ext uri="{28A0092B-C50C-407E-A947-70E740481C1C}">
                           <a14:useLocalDpi xmlns:a14="http://schemas.microsoft.com/office/drawing/2010/main" val="0"/>
@@ -186,7 +186,7 @@
                     </pic:cNvPicPr>
                   </pic:nvPicPr>
                   <pic:blipFill>
-                    <a:blip r:embed="rId6">
+                    <a:blip r:embed="rId7">
                       <a:extLst>
                         <a:ext uri="{28A0092B-C50C-407E-A947-70E740481C1C}">
                           <a14:useLocalDpi xmlns:a14="http://schemas.microsoft.com/office/drawing/2010/main" val="0"/>
@@ -2090,6 +2090,242 @@
     </w:p>
     <w:p>
       <w:pPr>
+        <w:pStyle w:val="NormalWeb"/>
+        <w:pBdr>
+          <w:top w:val="single" w:sz="2" w:space="0" w:color="D9D9E3"/>
+          <w:left w:val="single" w:sz="2" w:space="0" w:color="D9D9E3"/>
+          <w:bottom w:val="single" w:sz="2" w:space="0" w:color="D9D9E3"/>
+          <w:right w:val="single" w:sz="2" w:space="0" w:color="D9D9E3"/>
+        </w:pBdr>
+        <w:shd w:val="clear" w:color="auto" w:fill="F7F7F8"/>
+        <w:spacing w:before="0" w:beforeAutospacing="0" w:after="300" w:afterAutospacing="0"/>
+        <w:rPr>
+          <w:rFonts w:ascii="Segoe UI" w:hAnsi="Segoe UI" w:cs="Segoe UI"/>
+          <w:color w:val="374151"/>
+        </w:rPr>
+      </w:pPr>
+      <w:r>
+        <w:rPr>
+          <w:rFonts w:ascii="Segoe UI" w:hAnsi="Segoe UI" w:cs="Segoe UI"/>
+          <w:color w:val="374151"/>
+        </w:rPr>
+        <w:t>Os protocolos de comunicação são conjuntos de regras e padrões que governam a comunicação entre computadores em sistemas distribuídos. Eles são essenciais para garantir que os diferentes computadores em um sistema distribuído possam se comunicar de forma eficaz e coordenada para executar uma tarefa ou compartilhar dados.</w:t>
+      </w:r>
+    </w:p>
+    <w:p>
+      <w:pPr>
+        <w:pStyle w:val="NormalWeb"/>
+        <w:pBdr>
+          <w:top w:val="single" w:sz="2" w:space="0" w:color="D9D9E3"/>
+          <w:left w:val="single" w:sz="2" w:space="0" w:color="D9D9E3"/>
+          <w:bottom w:val="single" w:sz="2" w:space="0" w:color="D9D9E3"/>
+          <w:right w:val="single" w:sz="2" w:space="0" w:color="D9D9E3"/>
+        </w:pBdr>
+        <w:shd w:val="clear" w:color="auto" w:fill="F7F7F8"/>
+        <w:spacing w:before="300" w:beforeAutospacing="0" w:after="300" w:afterAutospacing="0"/>
+        <w:rPr>
+          <w:rFonts w:ascii="Segoe UI" w:hAnsi="Segoe UI" w:cs="Segoe UI"/>
+          <w:color w:val="374151"/>
+        </w:rPr>
+      </w:pPr>
+      <w:r>
+        <w:rPr>
+          <w:rFonts w:ascii="Segoe UI" w:hAnsi="Segoe UI" w:cs="Segoe UI"/>
+          <w:color w:val="374151"/>
+        </w:rPr>
+        <w:t>Os protocolos de comunicação em sistemas distribuídos incluem várias etapas que permitem que os computadores se comuniquem uns com os outros. Essas etapas podem incluir:</w:t>
+      </w:r>
+    </w:p>
+    <w:p>
+      <w:pPr>
+        <w:pStyle w:val="NormalWeb"/>
+        <w:numPr>
+          <w:ilvl w:val="0"/>
+          <w:numId w:val="1"/>
+        </w:numPr>
+        <w:pBdr>
+          <w:top w:val="single" w:sz="2" w:space="0" w:color="D9D9E3"/>
+          <w:left w:val="single" w:sz="2" w:space="5" w:color="D9D9E3"/>
+          <w:bottom w:val="single" w:sz="2" w:space="0" w:color="D9D9E3"/>
+          <w:right w:val="single" w:sz="2" w:space="0" w:color="D9D9E3"/>
+        </w:pBdr>
+        <w:shd w:val="clear" w:color="auto" w:fill="F7F7F8"/>
+        <w:spacing w:before="0" w:beforeAutospacing="0" w:after="0" w:afterAutospacing="0"/>
+        <w:rPr>
+          <w:rFonts w:ascii="Segoe UI" w:hAnsi="Segoe UI" w:cs="Segoe UI"/>
+          <w:color w:val="374151"/>
+        </w:rPr>
+      </w:pPr>
+      <w:r>
+        <w:rPr>
+          <w:rFonts w:ascii="Segoe UI" w:hAnsi="Segoe UI" w:cs="Segoe UI"/>
+          <w:color w:val="374151"/>
+        </w:rPr>
+        <w:t>Estabelecimento da conexão: o protocolo define como um computador estabelece uma conexão com outro.</w:t>
+      </w:r>
+    </w:p>
+    <w:p>
+      <w:pPr>
+        <w:pStyle w:val="NormalWeb"/>
+        <w:numPr>
+          <w:ilvl w:val="0"/>
+          <w:numId w:val="1"/>
+        </w:numPr>
+        <w:pBdr>
+          <w:top w:val="single" w:sz="2" w:space="0" w:color="D9D9E3"/>
+          <w:left w:val="single" w:sz="2" w:space="5" w:color="D9D9E3"/>
+          <w:bottom w:val="single" w:sz="2" w:space="0" w:color="D9D9E3"/>
+          <w:right w:val="single" w:sz="2" w:space="0" w:color="D9D9E3"/>
+        </w:pBdr>
+        <w:shd w:val="clear" w:color="auto" w:fill="F7F7F8"/>
+        <w:spacing w:before="0" w:beforeAutospacing="0" w:after="0" w:afterAutospacing="0"/>
+        <w:rPr>
+          <w:rFonts w:ascii="Segoe UI" w:hAnsi="Segoe UI" w:cs="Segoe UI"/>
+          <w:color w:val="374151"/>
+        </w:rPr>
+      </w:pPr>
+      <w:r>
+        <w:rPr>
+          <w:rFonts w:ascii="Segoe UI" w:hAnsi="Segoe UI" w:cs="Segoe UI"/>
+          <w:color w:val="374151"/>
+        </w:rPr>
+        <w:t>Transmissão de dados: o protocolo define como os dados são transmitidos de um computador para outro.</w:t>
+      </w:r>
+    </w:p>
+    <w:p>
+      <w:pPr>
+        <w:pStyle w:val="NormalWeb"/>
+        <w:numPr>
+          <w:ilvl w:val="0"/>
+          <w:numId w:val="1"/>
+        </w:numPr>
+        <w:pBdr>
+          <w:top w:val="single" w:sz="2" w:space="0" w:color="D9D9E3"/>
+          <w:left w:val="single" w:sz="2" w:space="5" w:color="D9D9E3"/>
+          <w:bottom w:val="single" w:sz="2" w:space="0" w:color="D9D9E3"/>
+          <w:right w:val="single" w:sz="2" w:space="0" w:color="D9D9E3"/>
+        </w:pBdr>
+        <w:shd w:val="clear" w:color="auto" w:fill="F7F7F8"/>
+        <w:spacing w:before="0" w:beforeAutospacing="0" w:after="0" w:afterAutospacing="0"/>
+        <w:rPr>
+          <w:rFonts w:ascii="Segoe UI" w:hAnsi="Segoe UI" w:cs="Segoe UI"/>
+          <w:color w:val="374151"/>
+        </w:rPr>
+      </w:pPr>
+      <w:r>
+        <w:rPr>
+          <w:rFonts w:ascii="Segoe UI" w:hAnsi="Segoe UI" w:cs="Segoe UI"/>
+          <w:color w:val="374151"/>
+        </w:rPr>
+        <w:t>Recebimento de dados: o protocolo define como um computador recebe os dados enviados por outro.</w:t>
+      </w:r>
+    </w:p>
+    <w:p>
+      <w:pPr>
+        <w:pStyle w:val="NormalWeb"/>
+        <w:numPr>
+          <w:ilvl w:val="0"/>
+          <w:numId w:val="1"/>
+        </w:numPr>
+        <w:pBdr>
+          <w:top w:val="single" w:sz="2" w:space="0" w:color="D9D9E3"/>
+          <w:left w:val="single" w:sz="2" w:space="5" w:color="D9D9E3"/>
+          <w:bottom w:val="single" w:sz="2" w:space="0" w:color="D9D9E3"/>
+          <w:right w:val="single" w:sz="2" w:space="0" w:color="D9D9E3"/>
+        </w:pBdr>
+        <w:shd w:val="clear" w:color="auto" w:fill="F7F7F8"/>
+        <w:spacing w:before="0" w:beforeAutospacing="0" w:after="0" w:afterAutospacing="0"/>
+        <w:rPr>
+          <w:rFonts w:ascii="Segoe UI" w:hAnsi="Segoe UI" w:cs="Segoe UI"/>
+          <w:color w:val="374151"/>
+        </w:rPr>
+      </w:pPr>
+      <w:r>
+        <w:rPr>
+          <w:rFonts w:ascii="Segoe UI" w:hAnsi="Segoe UI" w:cs="Segoe UI"/>
+          <w:color w:val="374151"/>
+        </w:rPr>
+        <w:t>Tratamento de erros: o protocolo define como os erros de comunicação são tratados.</w:t>
+      </w:r>
+    </w:p>
+    <w:p>
+      <w:pPr>
+        <w:pStyle w:val="NormalWeb"/>
+        <w:numPr>
+          <w:ilvl w:val="0"/>
+          <w:numId w:val="1"/>
+        </w:numPr>
+        <w:pBdr>
+          <w:top w:val="single" w:sz="2" w:space="0" w:color="D9D9E3"/>
+          <w:left w:val="single" w:sz="2" w:space="5" w:color="D9D9E3"/>
+          <w:bottom w:val="single" w:sz="2" w:space="0" w:color="D9D9E3"/>
+          <w:right w:val="single" w:sz="2" w:space="0" w:color="D9D9E3"/>
+        </w:pBdr>
+        <w:shd w:val="clear" w:color="auto" w:fill="F7F7F8"/>
+        <w:spacing w:before="0" w:beforeAutospacing="0" w:after="0" w:afterAutospacing="0"/>
+        <w:rPr>
+          <w:rFonts w:ascii="Segoe UI" w:hAnsi="Segoe UI" w:cs="Segoe UI"/>
+          <w:color w:val="374151"/>
+        </w:rPr>
+      </w:pPr>
+      <w:r>
+        <w:rPr>
+          <w:rFonts w:ascii="Segoe UI" w:hAnsi="Segoe UI" w:cs="Segoe UI"/>
+          <w:color w:val="374151"/>
+        </w:rPr>
+        <w:t>Encerramento da conexão: o protocolo define como uma conexão é encerrada após a conclusão da tarefa ou transmissão de dados.</w:t>
+      </w:r>
+    </w:p>
+    <w:p>
+      <w:pPr>
+        <w:pStyle w:val="NormalWeb"/>
+        <w:pBdr>
+          <w:top w:val="single" w:sz="2" w:space="0" w:color="D9D9E3"/>
+          <w:left w:val="single" w:sz="2" w:space="0" w:color="D9D9E3"/>
+          <w:bottom w:val="single" w:sz="2" w:space="0" w:color="D9D9E3"/>
+          <w:right w:val="single" w:sz="2" w:space="0" w:color="D9D9E3"/>
+        </w:pBdr>
+        <w:shd w:val="clear" w:color="auto" w:fill="F7F7F8"/>
+        <w:spacing w:before="300" w:beforeAutospacing="0" w:after="300" w:afterAutospacing="0"/>
+        <w:rPr>
+          <w:rFonts w:ascii="Segoe UI" w:hAnsi="Segoe UI" w:cs="Segoe UI"/>
+          <w:color w:val="374151"/>
+        </w:rPr>
+      </w:pPr>
+      <w:r>
+        <w:rPr>
+          <w:rFonts w:ascii="Segoe UI" w:hAnsi="Segoe UI" w:cs="Segoe UI"/>
+          <w:color w:val="374151"/>
+        </w:rPr>
+        <w:t>Existem vários protocolos de comunicação amplamente usados em sistemas distribuídos, incluindo TCP/IP, HTTP, FTP, SMTP, entre outros. Cada protocolo é projetado para atender a uma finalidade específica e possui diferentes níveis de confiabilidade, segurança e eficiência.</w:t>
+      </w:r>
+    </w:p>
+    <w:p>
+      <w:pPr>
+        <w:pStyle w:val="NormalWeb"/>
+        <w:pBdr>
+          <w:top w:val="single" w:sz="2" w:space="0" w:color="D9D9E3"/>
+          <w:left w:val="single" w:sz="2" w:space="0" w:color="D9D9E3"/>
+          <w:bottom w:val="single" w:sz="2" w:space="0" w:color="D9D9E3"/>
+          <w:right w:val="single" w:sz="2" w:space="0" w:color="D9D9E3"/>
+        </w:pBdr>
+        <w:shd w:val="clear" w:color="auto" w:fill="F7F7F8"/>
+        <w:spacing w:before="300" w:beforeAutospacing="0" w:after="0" w:afterAutospacing="0"/>
+        <w:rPr>
+          <w:rFonts w:ascii="Segoe UI" w:hAnsi="Segoe UI" w:cs="Segoe UI"/>
+          <w:color w:val="374151"/>
+        </w:rPr>
+      </w:pPr>
+      <w:r>
+        <w:rPr>
+          <w:rFonts w:ascii="Segoe UI" w:hAnsi="Segoe UI" w:cs="Segoe UI"/>
+          <w:color w:val="374151"/>
+        </w:rPr>
+        <w:t>Os protocolos de comunicação são essenciais para garantir a coordenação e a integração de sistemas distribuídos, permitindo que os computadores trabalhem juntos de forma eficaz e eficiente para atender aos objetivos da tarefa ou do sistema.</w:t>
+      </w:r>
+    </w:p>
+    <w:p>
+      <w:pPr>
         <w:spacing w:after="0"/>
       </w:pPr>
     </w:p>
@@ -2105,10 +2341,242 @@
     </w:p>
     <w:p>
       <w:pPr>
+        <w:pStyle w:val="NormalWeb"/>
+        <w:pBdr>
+          <w:top w:val="single" w:sz="2" w:space="0" w:color="D9D9E3"/>
+          <w:left w:val="single" w:sz="2" w:space="0" w:color="D9D9E3"/>
+          <w:bottom w:val="single" w:sz="2" w:space="0" w:color="D9D9E3"/>
+          <w:right w:val="single" w:sz="2" w:space="0" w:color="D9D9E3"/>
+        </w:pBdr>
+        <w:shd w:val="clear" w:color="auto" w:fill="F7F7F8"/>
+        <w:spacing w:before="0" w:beforeAutospacing="0" w:after="300" w:afterAutospacing="0"/>
+        <w:rPr>
+          <w:rFonts w:ascii="Segoe UI" w:hAnsi="Segoe UI" w:cs="Segoe UI"/>
+          <w:color w:val="374151"/>
+        </w:rPr>
+      </w:pPr>
+      <w:r>
+        <w:rPr>
+          <w:rFonts w:ascii="Segoe UI" w:hAnsi="Segoe UI" w:cs="Segoe UI"/>
+          <w:color w:val="374151"/>
+        </w:rPr>
+        <w:t xml:space="preserve">A sincronização de tarefas é um </w:t>
+      </w:r>
+      <w:proofErr w:type="spellStart"/>
+      <w:r>
+        <w:rPr>
+          <w:rFonts w:ascii="Segoe UI" w:hAnsi="Segoe UI" w:cs="Segoe UI"/>
+          <w:color w:val="374151"/>
+        </w:rPr>
+        <w:t>aspecto</w:t>
+      </w:r>
+      <w:proofErr w:type="spellEnd"/>
+      <w:r>
+        <w:rPr>
+          <w:rFonts w:ascii="Segoe UI" w:hAnsi="Segoe UI" w:cs="Segoe UI"/>
+          <w:color w:val="374151"/>
+        </w:rPr>
+        <w:t xml:space="preserve"> importante dos protocolos de comunicação em sistemas distribuídos, que permite que diferentes computadores trabalhem juntos de forma coordenada para executar uma tarefa específica. Em sistemas distribuídos, as tarefas geralmente são divididas em partes menores e executadas em diferentes computadores, que precisam ser sincronizados para garantir que a tarefa seja concluída com sucesso.</w:t>
+      </w:r>
+    </w:p>
+    <w:p>
+      <w:pPr>
+        <w:pStyle w:val="NormalWeb"/>
+        <w:pBdr>
+          <w:top w:val="single" w:sz="2" w:space="0" w:color="D9D9E3"/>
+          <w:left w:val="single" w:sz="2" w:space="0" w:color="D9D9E3"/>
+          <w:bottom w:val="single" w:sz="2" w:space="0" w:color="D9D9E3"/>
+          <w:right w:val="single" w:sz="2" w:space="0" w:color="D9D9E3"/>
+        </w:pBdr>
+        <w:shd w:val="clear" w:color="auto" w:fill="F7F7F8"/>
+        <w:spacing w:before="300" w:beforeAutospacing="0" w:after="300" w:afterAutospacing="0"/>
+        <w:rPr>
+          <w:rFonts w:ascii="Segoe UI" w:hAnsi="Segoe UI" w:cs="Segoe UI"/>
+          <w:color w:val="374151"/>
+        </w:rPr>
+      </w:pPr>
+      <w:r>
+        <w:rPr>
+          <w:rFonts w:ascii="Segoe UI" w:hAnsi="Segoe UI" w:cs="Segoe UI"/>
+          <w:color w:val="374151"/>
+        </w:rPr>
+        <w:t>Existem vários protocolos de sincronização de tarefas que podem ser usados em sistemas distribuídos, incluindo:</w:t>
+      </w:r>
+    </w:p>
+    <w:p>
+      <w:pPr>
+        <w:pStyle w:val="NormalWeb"/>
+        <w:numPr>
+          <w:ilvl w:val="0"/>
+          <w:numId w:val="2"/>
+        </w:numPr>
+        <w:pBdr>
+          <w:top w:val="single" w:sz="2" w:space="0" w:color="D9D9E3"/>
+          <w:left w:val="single" w:sz="2" w:space="5" w:color="D9D9E3"/>
+          <w:bottom w:val="single" w:sz="2" w:space="0" w:color="D9D9E3"/>
+          <w:right w:val="single" w:sz="2" w:space="0" w:color="D9D9E3"/>
+        </w:pBdr>
+        <w:shd w:val="clear" w:color="auto" w:fill="F7F7F8"/>
+        <w:spacing w:before="0" w:beforeAutospacing="0" w:after="0" w:afterAutospacing="0"/>
+        <w:rPr>
+          <w:rFonts w:ascii="Segoe UI" w:hAnsi="Segoe UI" w:cs="Segoe UI"/>
+          <w:color w:val="374151"/>
+        </w:rPr>
+      </w:pPr>
+      <w:r>
+        <w:rPr>
+          <w:rFonts w:ascii="Segoe UI" w:hAnsi="Segoe UI" w:cs="Segoe UI"/>
+          <w:color w:val="374151"/>
+        </w:rPr>
+        <w:lastRenderedPageBreak/>
+        <w:t xml:space="preserve">Protocolos de bloqueio: esses protocolos são usados para controlar o acesso a recursos compartilhados em sistemas distribuídos. Eles permitem que apenas um computador </w:t>
+      </w:r>
+      <w:proofErr w:type="spellStart"/>
+      <w:r>
+        <w:rPr>
+          <w:rFonts w:ascii="Segoe UI" w:hAnsi="Segoe UI" w:cs="Segoe UI"/>
+          <w:color w:val="374151"/>
+        </w:rPr>
+        <w:t>acesse</w:t>
+      </w:r>
+      <w:proofErr w:type="spellEnd"/>
+      <w:r>
+        <w:rPr>
+          <w:rFonts w:ascii="Segoe UI" w:hAnsi="Segoe UI" w:cs="Segoe UI"/>
+          <w:color w:val="374151"/>
+        </w:rPr>
+        <w:t xml:space="preserve"> um recurso compartilhado por vez, evitando conflitos e garantindo que o recurso seja usado corretamente.</w:t>
+      </w:r>
+    </w:p>
+    <w:p>
+      <w:pPr>
+        <w:pStyle w:val="NormalWeb"/>
+        <w:numPr>
+          <w:ilvl w:val="0"/>
+          <w:numId w:val="2"/>
+        </w:numPr>
+        <w:pBdr>
+          <w:top w:val="single" w:sz="2" w:space="0" w:color="D9D9E3"/>
+          <w:left w:val="single" w:sz="2" w:space="5" w:color="D9D9E3"/>
+          <w:bottom w:val="single" w:sz="2" w:space="0" w:color="D9D9E3"/>
+          <w:right w:val="single" w:sz="2" w:space="0" w:color="D9D9E3"/>
+        </w:pBdr>
+        <w:shd w:val="clear" w:color="auto" w:fill="F7F7F8"/>
+        <w:spacing w:before="0" w:beforeAutospacing="0" w:after="0" w:afterAutospacing="0"/>
+        <w:rPr>
+          <w:rFonts w:ascii="Segoe UI" w:hAnsi="Segoe UI" w:cs="Segoe UI"/>
+          <w:color w:val="374151"/>
+        </w:rPr>
+      </w:pPr>
+      <w:r>
+        <w:rPr>
+          <w:rFonts w:ascii="Segoe UI" w:hAnsi="Segoe UI" w:cs="Segoe UI"/>
+          <w:color w:val="374151"/>
+        </w:rPr>
+        <w:t>Protocolos de transação: esses protocolos são usados para garantir a integridade dos dados em sistemas distribuídos, permitindo que as transações sejam executadas em diferentes computadores de forma coordenada. Eles garantem que as transações sejam concluídas com sucesso ou que sejam totalmente desfeitas caso ocorra um erro.</w:t>
+      </w:r>
+    </w:p>
+    <w:p>
+      <w:pPr>
+        <w:pStyle w:val="NormalWeb"/>
+        <w:numPr>
+          <w:ilvl w:val="0"/>
+          <w:numId w:val="2"/>
+        </w:numPr>
+        <w:pBdr>
+          <w:top w:val="single" w:sz="2" w:space="0" w:color="D9D9E3"/>
+          <w:left w:val="single" w:sz="2" w:space="5" w:color="D9D9E3"/>
+          <w:bottom w:val="single" w:sz="2" w:space="0" w:color="D9D9E3"/>
+          <w:right w:val="single" w:sz="2" w:space="0" w:color="D9D9E3"/>
+        </w:pBdr>
+        <w:shd w:val="clear" w:color="auto" w:fill="F7F7F8"/>
+        <w:spacing w:before="0" w:beforeAutospacing="0" w:after="0" w:afterAutospacing="0"/>
+        <w:rPr>
+          <w:rFonts w:ascii="Segoe UI" w:hAnsi="Segoe UI" w:cs="Segoe UI"/>
+          <w:color w:val="374151"/>
+        </w:rPr>
+      </w:pPr>
+      <w:r>
+        <w:rPr>
+          <w:rFonts w:ascii="Segoe UI" w:hAnsi="Segoe UI" w:cs="Segoe UI"/>
+          <w:color w:val="374151"/>
+        </w:rPr>
+        <w:t>Protocolos de eleição: esses protocolos são usados para selecionar um líder ou coordenador em um grupo de computadores em um sistema distribuído. O líder é responsável por coordenar as tarefas e garantir que todos os computadores estejam trabalhando juntos de forma coordenada.</w:t>
+      </w:r>
+    </w:p>
+    <w:p>
+      <w:pPr>
+        <w:pStyle w:val="NormalWeb"/>
+        <w:numPr>
+          <w:ilvl w:val="0"/>
+          <w:numId w:val="2"/>
+        </w:numPr>
+        <w:pBdr>
+          <w:top w:val="single" w:sz="2" w:space="0" w:color="D9D9E3"/>
+          <w:left w:val="single" w:sz="2" w:space="5" w:color="D9D9E3"/>
+          <w:bottom w:val="single" w:sz="2" w:space="0" w:color="D9D9E3"/>
+          <w:right w:val="single" w:sz="2" w:space="0" w:color="D9D9E3"/>
+        </w:pBdr>
+        <w:shd w:val="clear" w:color="auto" w:fill="F7F7F8"/>
+        <w:spacing w:before="0" w:beforeAutospacing="0" w:after="0" w:afterAutospacing="0"/>
+        <w:rPr>
+          <w:rFonts w:ascii="Segoe UI" w:hAnsi="Segoe UI" w:cs="Segoe UI"/>
+          <w:color w:val="374151"/>
+        </w:rPr>
+      </w:pPr>
+      <w:r>
+        <w:rPr>
+          <w:rFonts w:ascii="Segoe UI" w:hAnsi="Segoe UI" w:cs="Segoe UI"/>
+          <w:color w:val="374151"/>
+        </w:rPr>
+        <w:t>Protocolos de sincronização de relógio: esses protocolos são usados para sincronizar os relógios de diferentes computadores em um sistema distribuído, permitindo que eles coordenem suas ações e eventos com precisão.</w:t>
+      </w:r>
+    </w:p>
+    <w:p>
+      <w:pPr>
+        <w:pStyle w:val="NormalWeb"/>
+        <w:pBdr>
+          <w:top w:val="single" w:sz="2" w:space="0" w:color="D9D9E3"/>
+          <w:left w:val="single" w:sz="2" w:space="0" w:color="D9D9E3"/>
+          <w:bottom w:val="single" w:sz="2" w:space="0" w:color="D9D9E3"/>
+          <w:right w:val="single" w:sz="2" w:space="0" w:color="D9D9E3"/>
+        </w:pBdr>
+        <w:shd w:val="clear" w:color="auto" w:fill="F7F7F8"/>
+        <w:spacing w:before="300" w:beforeAutospacing="0" w:after="0" w:afterAutospacing="0"/>
+        <w:rPr>
+          <w:rFonts w:ascii="Segoe UI" w:hAnsi="Segoe UI" w:cs="Segoe UI"/>
+          <w:color w:val="374151"/>
+        </w:rPr>
+      </w:pPr>
+      <w:r>
+        <w:rPr>
+          <w:rFonts w:ascii="Segoe UI" w:hAnsi="Segoe UI" w:cs="Segoe UI"/>
+          <w:color w:val="374151"/>
+        </w:rPr>
+        <w:t>A sincronização de tarefas é essencial para garantir que as tarefas em sistemas distribuídos sejam concluídas de forma eficaz e eficiente. Os protocolos de sincronização de tarefas ajudam a garantir que os diferentes computadores em um sistema distribuído possam trabalhar juntos de forma coordenada para concluir uma tarefa com sucesso.</w:t>
+      </w:r>
+    </w:p>
+    <w:p/>
+    <w:p>
+      <w:pPr>
+        <w:rPr>
+          <w:rFonts w:asciiTheme="majorHAnsi" w:eastAsiaTheme="majorEastAsia" w:hAnsiTheme="majorHAnsi" w:cstheme="majorBidi"/>
+          <w:color w:val="2F5496" w:themeColor="accent1" w:themeShade="BF"/>
+          <w:sz w:val="26"/>
+          <w:szCs w:val="26"/>
+        </w:rPr>
+      </w:pPr>
+      <w:bookmarkStart w:id="15" w:name="_Toc131611845"/>
+      <w:r>
+        <w:br w:type="page"/>
+      </w:r>
+    </w:p>
+    <w:p>
+      <w:pPr>
         <w:pStyle w:val="Ttulo2"/>
       </w:pPr>
-      <w:bookmarkStart w:id="15" w:name="_Toc131611845"/>
-      <w:r>
+      <w:r>
+        <w:lastRenderedPageBreak/>
         <w:t xml:space="preserve">Transmissão e </w:t>
       </w:r>
       <w:proofErr w:type="spellStart"/>
@@ -2121,6 +2589,247 @@
       </w:r>
       <w:bookmarkEnd w:id="15"/>
     </w:p>
+    <w:p>
+      <w:pPr>
+        <w:pStyle w:val="NormalWeb"/>
+        <w:pBdr>
+          <w:top w:val="single" w:sz="2" w:space="0" w:color="D9D9E3"/>
+          <w:left w:val="single" w:sz="2" w:space="0" w:color="D9D9E3"/>
+          <w:bottom w:val="single" w:sz="2" w:space="0" w:color="D9D9E3"/>
+          <w:right w:val="single" w:sz="2" w:space="0" w:color="D9D9E3"/>
+        </w:pBdr>
+        <w:shd w:val="clear" w:color="auto" w:fill="F7F7F8"/>
+        <w:spacing w:before="0" w:beforeAutospacing="0" w:after="300" w:afterAutospacing="0"/>
+        <w:rPr>
+          <w:rFonts w:ascii="Segoe UI" w:hAnsi="Segoe UI" w:cs="Segoe UI"/>
+          <w:color w:val="374151"/>
+        </w:rPr>
+      </w:pPr>
+      <w:r>
+        <w:rPr>
+          <w:rFonts w:ascii="Segoe UI" w:hAnsi="Segoe UI" w:cs="Segoe UI"/>
+          <w:color w:val="374151"/>
+        </w:rPr>
+        <w:t xml:space="preserve">A transmissão e </w:t>
+      </w:r>
+      <w:proofErr w:type="spellStart"/>
+      <w:r>
+        <w:rPr>
+          <w:rFonts w:ascii="Segoe UI" w:hAnsi="Segoe UI" w:cs="Segoe UI"/>
+          <w:color w:val="374151"/>
+        </w:rPr>
+        <w:t>recepção</w:t>
+      </w:r>
+      <w:proofErr w:type="spellEnd"/>
+      <w:r>
+        <w:rPr>
+          <w:rFonts w:ascii="Segoe UI" w:hAnsi="Segoe UI" w:cs="Segoe UI"/>
+          <w:color w:val="374151"/>
+        </w:rPr>
+        <w:t xml:space="preserve"> de dados são </w:t>
+      </w:r>
+      <w:proofErr w:type="spellStart"/>
+      <w:r>
+        <w:rPr>
+          <w:rFonts w:ascii="Segoe UI" w:hAnsi="Segoe UI" w:cs="Segoe UI"/>
+          <w:color w:val="374151"/>
+        </w:rPr>
+        <w:t>aspectos</w:t>
+      </w:r>
+      <w:proofErr w:type="spellEnd"/>
+      <w:r>
+        <w:rPr>
+          <w:rFonts w:ascii="Segoe UI" w:hAnsi="Segoe UI" w:cs="Segoe UI"/>
+          <w:color w:val="374151"/>
+        </w:rPr>
+        <w:t xml:space="preserve"> fundamentais dos protocolos de comunicação em sistemas distribuídos. Esses protocolos são projetados para permitir que os computadores se comuniquem entre si, transmitindo e recebendo dados de diferentes tipos e formatos.</w:t>
+      </w:r>
+    </w:p>
+    <w:p>
+      <w:pPr>
+        <w:pStyle w:val="NormalWeb"/>
+        <w:pBdr>
+          <w:top w:val="single" w:sz="2" w:space="0" w:color="D9D9E3"/>
+          <w:left w:val="single" w:sz="2" w:space="0" w:color="D9D9E3"/>
+          <w:bottom w:val="single" w:sz="2" w:space="0" w:color="D9D9E3"/>
+          <w:right w:val="single" w:sz="2" w:space="0" w:color="D9D9E3"/>
+        </w:pBdr>
+        <w:shd w:val="clear" w:color="auto" w:fill="F7F7F8"/>
+        <w:spacing w:before="300" w:beforeAutospacing="0" w:after="300" w:afterAutospacing="0"/>
+        <w:rPr>
+          <w:rFonts w:ascii="Segoe UI" w:hAnsi="Segoe UI" w:cs="Segoe UI"/>
+          <w:color w:val="374151"/>
+        </w:rPr>
+      </w:pPr>
+      <w:r>
+        <w:rPr>
+          <w:rFonts w:ascii="Segoe UI" w:hAnsi="Segoe UI" w:cs="Segoe UI"/>
+          <w:color w:val="374151"/>
+        </w:rPr>
+        <w:t>A transmissão de dados envolve o envio de informações de um computador para outro em um sistema distribuído. Para que isso aconteça, os dados precisam ser codificados em um formato que possa ser entendido pelos computadores de destino e enviados por meio de uma rede de comunicação. Existem vários protocolos de transmissão de dados que podem ser usados em sistemas distribuídos, incluindo TCP/IP, HTTP, FTP, SMTP, entre outros.</w:t>
+      </w:r>
+    </w:p>
+    <w:p>
+      <w:pPr>
+        <w:pStyle w:val="NormalWeb"/>
+        <w:pBdr>
+          <w:top w:val="single" w:sz="2" w:space="0" w:color="D9D9E3"/>
+          <w:left w:val="single" w:sz="2" w:space="0" w:color="D9D9E3"/>
+          <w:bottom w:val="single" w:sz="2" w:space="0" w:color="D9D9E3"/>
+          <w:right w:val="single" w:sz="2" w:space="0" w:color="D9D9E3"/>
+        </w:pBdr>
+        <w:shd w:val="clear" w:color="auto" w:fill="F7F7F8"/>
+        <w:spacing w:before="300" w:beforeAutospacing="0" w:after="300" w:afterAutospacing="0"/>
+        <w:rPr>
+          <w:rFonts w:ascii="Segoe UI" w:hAnsi="Segoe UI" w:cs="Segoe UI"/>
+          <w:color w:val="374151"/>
+        </w:rPr>
+      </w:pPr>
+      <w:r>
+        <w:rPr>
+          <w:rFonts w:ascii="Segoe UI" w:hAnsi="Segoe UI" w:cs="Segoe UI"/>
+          <w:color w:val="374151"/>
+        </w:rPr>
+        <w:t xml:space="preserve">A </w:t>
+      </w:r>
+      <w:proofErr w:type="spellStart"/>
+      <w:r>
+        <w:rPr>
+          <w:rFonts w:ascii="Segoe UI" w:hAnsi="Segoe UI" w:cs="Segoe UI"/>
+          <w:color w:val="374151"/>
+        </w:rPr>
+        <w:t>recepção</w:t>
+      </w:r>
+      <w:proofErr w:type="spellEnd"/>
+      <w:r>
+        <w:rPr>
+          <w:rFonts w:ascii="Segoe UI" w:hAnsi="Segoe UI" w:cs="Segoe UI"/>
+          <w:color w:val="374151"/>
+        </w:rPr>
+        <w:t xml:space="preserve"> de dados envolve o processo de receber informações enviadas por outro computador em um sistema distribuído. Para que isso aconteça, o computador </w:t>
+      </w:r>
+      <w:proofErr w:type="spellStart"/>
+      <w:r>
+        <w:rPr>
+          <w:rFonts w:ascii="Segoe UI" w:hAnsi="Segoe UI" w:cs="Segoe UI"/>
+          <w:color w:val="374151"/>
+        </w:rPr>
+        <w:t>receptor</w:t>
+      </w:r>
+      <w:proofErr w:type="spellEnd"/>
+      <w:r>
+        <w:rPr>
+          <w:rFonts w:ascii="Segoe UI" w:hAnsi="Segoe UI" w:cs="Segoe UI"/>
+          <w:color w:val="374151"/>
+        </w:rPr>
+        <w:t xml:space="preserve"> precisa estar conectado à rede de comunicação e ter um protocolo de </w:t>
+      </w:r>
+      <w:proofErr w:type="spellStart"/>
+      <w:r>
+        <w:rPr>
+          <w:rFonts w:ascii="Segoe UI" w:hAnsi="Segoe UI" w:cs="Segoe UI"/>
+          <w:color w:val="374151"/>
+        </w:rPr>
+        <w:t>recepção</w:t>
+      </w:r>
+      <w:proofErr w:type="spellEnd"/>
+      <w:r>
+        <w:rPr>
+          <w:rFonts w:ascii="Segoe UI" w:hAnsi="Segoe UI" w:cs="Segoe UI"/>
+          <w:color w:val="374151"/>
+        </w:rPr>
+        <w:t xml:space="preserve"> de dados configurado para receber e interpretar os dados corretamente. O protocolo de </w:t>
+      </w:r>
+      <w:proofErr w:type="spellStart"/>
+      <w:r>
+        <w:rPr>
+          <w:rFonts w:ascii="Segoe UI" w:hAnsi="Segoe UI" w:cs="Segoe UI"/>
+          <w:color w:val="374151"/>
+        </w:rPr>
+        <w:t>recepção</w:t>
+      </w:r>
+      <w:proofErr w:type="spellEnd"/>
+      <w:r>
+        <w:rPr>
+          <w:rFonts w:ascii="Segoe UI" w:hAnsi="Segoe UI" w:cs="Segoe UI"/>
+          <w:color w:val="374151"/>
+        </w:rPr>
+        <w:t xml:space="preserve"> de dados pode incluir verificações de integridade, como </w:t>
+      </w:r>
+      <w:proofErr w:type="spellStart"/>
+      <w:r>
+        <w:rPr>
+          <w:rFonts w:ascii="Segoe UI" w:hAnsi="Segoe UI" w:cs="Segoe UI"/>
+          <w:color w:val="374151"/>
+        </w:rPr>
+        <w:t>checksums</w:t>
+      </w:r>
+      <w:proofErr w:type="spellEnd"/>
+      <w:r>
+        <w:rPr>
+          <w:rFonts w:ascii="Segoe UI" w:hAnsi="Segoe UI" w:cs="Segoe UI"/>
+          <w:color w:val="374151"/>
+        </w:rPr>
+        <w:t xml:space="preserve"> ou </w:t>
+      </w:r>
+      <w:proofErr w:type="spellStart"/>
+      <w:r>
+        <w:rPr>
+          <w:rFonts w:ascii="Segoe UI" w:hAnsi="Segoe UI" w:cs="Segoe UI"/>
+          <w:color w:val="374151"/>
+        </w:rPr>
+        <w:t>hashes</w:t>
+      </w:r>
+      <w:proofErr w:type="spellEnd"/>
+      <w:r>
+        <w:rPr>
+          <w:rFonts w:ascii="Segoe UI" w:hAnsi="Segoe UI" w:cs="Segoe UI"/>
+          <w:color w:val="374151"/>
+        </w:rPr>
+        <w:t>, para garantir que os dados recebidos sejam precisos e completos.</w:t>
+      </w:r>
+    </w:p>
+    <w:p>
+      <w:pPr>
+        <w:pStyle w:val="NormalWeb"/>
+        <w:pBdr>
+          <w:top w:val="single" w:sz="2" w:space="0" w:color="D9D9E3"/>
+          <w:left w:val="single" w:sz="2" w:space="0" w:color="D9D9E3"/>
+          <w:bottom w:val="single" w:sz="2" w:space="0" w:color="D9D9E3"/>
+          <w:right w:val="single" w:sz="2" w:space="0" w:color="D9D9E3"/>
+        </w:pBdr>
+        <w:shd w:val="clear" w:color="auto" w:fill="F7F7F8"/>
+        <w:spacing w:before="300" w:beforeAutospacing="0" w:after="0" w:afterAutospacing="0"/>
+        <w:rPr>
+          <w:rFonts w:ascii="Segoe UI" w:hAnsi="Segoe UI" w:cs="Segoe UI"/>
+          <w:color w:val="374151"/>
+        </w:rPr>
+      </w:pPr>
+      <w:r>
+        <w:rPr>
+          <w:rFonts w:ascii="Segoe UI" w:hAnsi="Segoe UI" w:cs="Segoe UI"/>
+          <w:color w:val="374151"/>
+        </w:rPr>
+        <w:t xml:space="preserve">Além disso, em sistemas distribuídos, a transmissão e </w:t>
+      </w:r>
+      <w:proofErr w:type="spellStart"/>
+      <w:r>
+        <w:rPr>
+          <w:rFonts w:ascii="Segoe UI" w:hAnsi="Segoe UI" w:cs="Segoe UI"/>
+          <w:color w:val="374151"/>
+        </w:rPr>
+        <w:t>recepção</w:t>
+      </w:r>
+      <w:proofErr w:type="spellEnd"/>
+      <w:r>
+        <w:rPr>
+          <w:rFonts w:ascii="Segoe UI" w:hAnsi="Segoe UI" w:cs="Segoe UI"/>
+          <w:color w:val="374151"/>
+        </w:rPr>
+        <w:t xml:space="preserve"> de dados podem ser afetadas por vários fatores externos, como latência de rede, perda de pacotes, congestionamento de rede e outros problemas que podem afetar a qualidade da transmissão de dados. Por esse motivo, os protocolos de comunicação em sistemas distribuídos precisam ser projetados para lidar com esses desafios e garantir que os dados sejam transmitidos e recebidos com segurança e eficácia.</w:t>
+      </w:r>
+    </w:p>
+    <w:p/>
     <w:p>
       <w:pPr>
         <w:spacing w:after="0"/>
@@ -2131,6 +2840,17 @@
           <w:szCs w:val="32"/>
         </w:rPr>
       </w:pPr>
+    </w:p>
+    <w:p>
+      <w:pPr>
+        <w:rPr>
+          <w:rFonts w:asciiTheme="majorHAnsi" w:eastAsiaTheme="majorEastAsia" w:hAnsiTheme="majorHAnsi" w:cstheme="majorBidi"/>
+          <w:color w:val="2F5496" w:themeColor="accent1" w:themeShade="BF"/>
+          <w:sz w:val="32"/>
+          <w:szCs w:val="32"/>
+        </w:rPr>
+      </w:pPr>
+      <w:bookmarkStart w:id="16" w:name="_Toc131611846"/>
       <w:r>
         <w:br w:type="page"/>
       </w:r>
@@ -2139,7 +2859,6 @@
       <w:pPr>
         <w:pStyle w:val="Ttulo1"/>
       </w:pPr>
-      <w:bookmarkStart w:id="16" w:name="_Toc131611846"/>
       <w:r>
         <w:lastRenderedPageBreak/>
         <w:t>VI. Conclusão</w:t>
@@ -2148,29 +2867,668 @@
     </w:p>
     <w:p>
       <w:pPr>
+        <w:pStyle w:val="NormalWeb"/>
+        <w:pBdr>
+          <w:top w:val="single" w:sz="2" w:space="0" w:color="D9D9E3"/>
+          <w:left w:val="single" w:sz="2" w:space="0" w:color="D9D9E3"/>
+          <w:bottom w:val="single" w:sz="2" w:space="0" w:color="D9D9E3"/>
+          <w:right w:val="single" w:sz="2" w:space="0" w:color="D9D9E3"/>
+        </w:pBdr>
+        <w:shd w:val="clear" w:color="auto" w:fill="F7F7F8"/>
+        <w:spacing w:before="0" w:beforeAutospacing="0" w:after="300" w:afterAutospacing="0"/>
+        <w:rPr>
+          <w:rFonts w:ascii="Segoe UI" w:hAnsi="Segoe UI" w:cs="Segoe UI"/>
+          <w:color w:val="374151"/>
+        </w:rPr>
+      </w:pPr>
+      <w:r>
+        <w:rPr>
+          <w:rFonts w:ascii="Segoe UI" w:hAnsi="Segoe UI" w:cs="Segoe UI"/>
+          <w:color w:val="374151"/>
+        </w:rPr>
+        <w:t>A computação distribuída é uma abordagem para a construção de sistemas de computação que permite que múltiplos computadores trabalhem juntos de forma coordenada para executar tarefas complexas. Essa abordagem oferece várias vantagens em relação aos sistemas centralizados, incluindo maior escalabilidade, maior disponibilidade, melhor desempenho e maior resiliência a falhas.</w:t>
+      </w:r>
+    </w:p>
+    <w:p>
+      <w:pPr>
+        <w:pStyle w:val="NormalWeb"/>
+        <w:pBdr>
+          <w:top w:val="single" w:sz="2" w:space="0" w:color="D9D9E3"/>
+          <w:left w:val="single" w:sz="2" w:space="0" w:color="D9D9E3"/>
+          <w:bottom w:val="single" w:sz="2" w:space="0" w:color="D9D9E3"/>
+          <w:right w:val="single" w:sz="2" w:space="0" w:color="D9D9E3"/>
+        </w:pBdr>
+        <w:shd w:val="clear" w:color="auto" w:fill="F7F7F8"/>
+        <w:spacing w:before="300" w:beforeAutospacing="0" w:after="300" w:afterAutospacing="0"/>
+        <w:rPr>
+          <w:rFonts w:ascii="Segoe UI" w:hAnsi="Segoe UI" w:cs="Segoe UI"/>
+          <w:color w:val="374151"/>
+        </w:rPr>
+      </w:pPr>
+      <w:r>
+        <w:rPr>
+          <w:rFonts w:ascii="Segoe UI" w:hAnsi="Segoe UI" w:cs="Segoe UI"/>
+          <w:color w:val="374151"/>
+        </w:rPr>
+        <w:t xml:space="preserve">No entanto, a computação distribuída também apresenta desafios significativos em termos de gerenciamento de recursos, sincronização de tarefas, transmissão e </w:t>
+      </w:r>
+      <w:proofErr w:type="spellStart"/>
+      <w:r>
+        <w:rPr>
+          <w:rFonts w:ascii="Segoe UI" w:hAnsi="Segoe UI" w:cs="Segoe UI"/>
+          <w:color w:val="374151"/>
+        </w:rPr>
+        <w:t>recepção</w:t>
+      </w:r>
+      <w:proofErr w:type="spellEnd"/>
+      <w:r>
+        <w:rPr>
+          <w:rFonts w:ascii="Segoe UI" w:hAnsi="Segoe UI" w:cs="Segoe UI"/>
+          <w:color w:val="374151"/>
+        </w:rPr>
+        <w:t xml:space="preserve"> de dados, segurança e outros </w:t>
+      </w:r>
+      <w:proofErr w:type="spellStart"/>
+      <w:r>
+        <w:rPr>
+          <w:rFonts w:ascii="Segoe UI" w:hAnsi="Segoe UI" w:cs="Segoe UI"/>
+          <w:color w:val="374151"/>
+        </w:rPr>
+        <w:t>aspectos</w:t>
+      </w:r>
+      <w:proofErr w:type="spellEnd"/>
+      <w:r>
+        <w:rPr>
+          <w:rFonts w:ascii="Segoe UI" w:hAnsi="Segoe UI" w:cs="Segoe UI"/>
+          <w:color w:val="374151"/>
+        </w:rPr>
+        <w:t xml:space="preserve"> críticos. Para lidar com esses desafios, são necessários protocolos e algoritmos específicos que permitem que os computadores em um sistema distribuído trabalhem juntos de forma coordenada e eficiente.</w:t>
+      </w:r>
+    </w:p>
+    <w:p>
+      <w:pPr>
+        <w:pStyle w:val="NormalWeb"/>
+        <w:pBdr>
+          <w:top w:val="single" w:sz="2" w:space="0" w:color="D9D9E3"/>
+          <w:left w:val="single" w:sz="2" w:space="0" w:color="D9D9E3"/>
+          <w:bottom w:val="single" w:sz="2" w:space="0" w:color="D9D9E3"/>
+          <w:right w:val="single" w:sz="2" w:space="0" w:color="D9D9E3"/>
+        </w:pBdr>
+        <w:shd w:val="clear" w:color="auto" w:fill="F7F7F8"/>
+        <w:spacing w:before="300" w:beforeAutospacing="0" w:after="0" w:afterAutospacing="0"/>
+        <w:rPr>
+          <w:rFonts w:ascii="Segoe UI" w:hAnsi="Segoe UI" w:cs="Segoe UI"/>
+          <w:color w:val="374151"/>
+        </w:rPr>
+      </w:pPr>
+      <w:r>
+        <w:rPr>
+          <w:rFonts w:ascii="Segoe UI" w:hAnsi="Segoe UI" w:cs="Segoe UI"/>
+          <w:color w:val="374151"/>
+        </w:rPr>
+        <w:t>No geral, a computação distribuída é uma abordagem importante para a construção de sistemas de computação de grande escala e complexidade. À medida que as demandas por recursos computacionais continuam a crescer, a computação distribuída provavelmente se tornará cada vez mais importante para a construção de sistemas eficientes e escaláveis que possam lidar com as necessidades do mundo moderno.</w:t>
+      </w:r>
+    </w:p>
+    <w:p>
+      <w:pPr>
         <w:spacing w:after="0"/>
       </w:pPr>
     </w:p>
     <w:p>
       <w:pPr>
+        <w:rPr>
+          <w:rFonts w:asciiTheme="majorHAnsi" w:eastAsiaTheme="majorEastAsia" w:hAnsiTheme="majorHAnsi" w:cstheme="majorBidi"/>
+          <w:color w:val="2F5496" w:themeColor="accent1" w:themeShade="BF"/>
+          <w:sz w:val="26"/>
+          <w:szCs w:val="26"/>
+        </w:rPr>
+      </w:pPr>
+      <w:bookmarkStart w:id="17" w:name="_Toc131611847"/>
+      <w:r>
+        <w:br w:type="page"/>
+      </w:r>
+    </w:p>
+    <w:p>
+      <w:pPr>
         <w:pStyle w:val="Ttulo2"/>
       </w:pPr>
-      <w:bookmarkStart w:id="17" w:name="_Toc131611847"/>
-      <w:r>
+      <w:r>
+        <w:lastRenderedPageBreak/>
         <w:t>Benefícios da computação distribuída</w:t>
       </w:r>
       <w:bookmarkEnd w:id="17"/>
     </w:p>
+    <w:p/>
+    <w:p>
+      <w:pPr>
+        <w:pStyle w:val="NormalWeb"/>
+        <w:pBdr>
+          <w:top w:val="single" w:sz="2" w:space="0" w:color="D9D9E3"/>
+          <w:left w:val="single" w:sz="2" w:space="0" w:color="D9D9E3"/>
+          <w:bottom w:val="single" w:sz="2" w:space="0" w:color="D9D9E3"/>
+          <w:right w:val="single" w:sz="2" w:space="0" w:color="D9D9E3"/>
+        </w:pBdr>
+        <w:shd w:val="clear" w:color="auto" w:fill="F7F7F8"/>
+        <w:spacing w:before="0" w:beforeAutospacing="0" w:after="300" w:afterAutospacing="0"/>
+        <w:rPr>
+          <w:rFonts w:ascii="Segoe UI" w:hAnsi="Segoe UI" w:cs="Segoe UI"/>
+          <w:color w:val="374151"/>
+        </w:rPr>
+      </w:pPr>
+      <w:r>
+        <w:rPr>
+          <w:rFonts w:ascii="Segoe UI" w:hAnsi="Segoe UI" w:cs="Segoe UI"/>
+          <w:color w:val="374151"/>
+        </w:rPr>
+        <w:t>A computação distribuída oferece uma série de benefícios em relação aos sistemas centralizados, incluindo:</w:t>
+      </w:r>
+    </w:p>
+    <w:p>
+      <w:pPr>
+        <w:pStyle w:val="NormalWeb"/>
+        <w:numPr>
+          <w:ilvl w:val="0"/>
+          <w:numId w:val="3"/>
+        </w:numPr>
+        <w:pBdr>
+          <w:top w:val="single" w:sz="2" w:space="0" w:color="D9D9E3"/>
+          <w:left w:val="single" w:sz="2" w:space="5" w:color="D9D9E3"/>
+          <w:bottom w:val="single" w:sz="2" w:space="0" w:color="D9D9E3"/>
+          <w:right w:val="single" w:sz="2" w:space="0" w:color="D9D9E3"/>
+        </w:pBdr>
+        <w:shd w:val="clear" w:color="auto" w:fill="F7F7F8"/>
+        <w:spacing w:before="0" w:beforeAutospacing="0" w:after="0" w:afterAutospacing="0"/>
+        <w:rPr>
+          <w:rFonts w:ascii="Segoe UI" w:hAnsi="Segoe UI" w:cs="Segoe UI"/>
+          <w:color w:val="374151"/>
+        </w:rPr>
+      </w:pPr>
+      <w:r>
+        <w:rPr>
+          <w:rFonts w:ascii="Segoe UI" w:hAnsi="Segoe UI" w:cs="Segoe UI"/>
+          <w:color w:val="374151"/>
+        </w:rPr>
+        <w:t>Escalabilidade: a computação distribuída permite que os recursos computacionais sejam facilmente adicionados ou removidos do sistema, o que permite que o sistema cresça ou diminua de acordo com as necessidades.</w:t>
+      </w:r>
+    </w:p>
+    <w:p>
+      <w:pPr>
+        <w:pStyle w:val="NormalWeb"/>
+        <w:numPr>
+          <w:ilvl w:val="0"/>
+          <w:numId w:val="3"/>
+        </w:numPr>
+        <w:pBdr>
+          <w:top w:val="single" w:sz="2" w:space="0" w:color="D9D9E3"/>
+          <w:left w:val="single" w:sz="2" w:space="5" w:color="D9D9E3"/>
+          <w:bottom w:val="single" w:sz="2" w:space="0" w:color="D9D9E3"/>
+          <w:right w:val="single" w:sz="2" w:space="0" w:color="D9D9E3"/>
+        </w:pBdr>
+        <w:shd w:val="clear" w:color="auto" w:fill="F7F7F8"/>
+        <w:spacing w:before="0" w:beforeAutospacing="0" w:after="0" w:afterAutospacing="0"/>
+        <w:rPr>
+          <w:rFonts w:ascii="Segoe UI" w:hAnsi="Segoe UI" w:cs="Segoe UI"/>
+          <w:color w:val="374151"/>
+        </w:rPr>
+      </w:pPr>
+      <w:r>
+        <w:rPr>
+          <w:rFonts w:ascii="Segoe UI" w:hAnsi="Segoe UI" w:cs="Segoe UI"/>
+          <w:color w:val="374151"/>
+        </w:rPr>
+        <w:t>Melhor desempenho: a computação distribuída pode executar tarefas mais rapidamente do que os sistemas centralizados, porque as tarefas podem ser distribuídas em vários computadores e executadas em paralelo.</w:t>
+      </w:r>
+    </w:p>
+    <w:p>
+      <w:pPr>
+        <w:pStyle w:val="NormalWeb"/>
+        <w:numPr>
+          <w:ilvl w:val="0"/>
+          <w:numId w:val="3"/>
+        </w:numPr>
+        <w:pBdr>
+          <w:top w:val="single" w:sz="2" w:space="0" w:color="D9D9E3"/>
+          <w:left w:val="single" w:sz="2" w:space="5" w:color="D9D9E3"/>
+          <w:bottom w:val="single" w:sz="2" w:space="0" w:color="D9D9E3"/>
+          <w:right w:val="single" w:sz="2" w:space="0" w:color="D9D9E3"/>
+        </w:pBdr>
+        <w:shd w:val="clear" w:color="auto" w:fill="F7F7F8"/>
+        <w:spacing w:before="0" w:beforeAutospacing="0" w:after="0" w:afterAutospacing="0"/>
+        <w:rPr>
+          <w:rFonts w:ascii="Segoe UI" w:hAnsi="Segoe UI" w:cs="Segoe UI"/>
+          <w:color w:val="374151"/>
+        </w:rPr>
+      </w:pPr>
+      <w:r>
+        <w:rPr>
+          <w:rFonts w:ascii="Segoe UI" w:hAnsi="Segoe UI" w:cs="Segoe UI"/>
+          <w:color w:val="374151"/>
+        </w:rPr>
+        <w:t>Disponibilidade: a computação distribuída pode oferecer maior disponibilidade do sistema, porque se um computador falhar, outros computadores podem assumir as tarefas que estavam sendo executadas pelo computador que falhou.</w:t>
+      </w:r>
+    </w:p>
+    <w:p>
+      <w:pPr>
+        <w:pStyle w:val="NormalWeb"/>
+        <w:numPr>
+          <w:ilvl w:val="0"/>
+          <w:numId w:val="3"/>
+        </w:numPr>
+        <w:pBdr>
+          <w:top w:val="single" w:sz="2" w:space="0" w:color="D9D9E3"/>
+          <w:left w:val="single" w:sz="2" w:space="5" w:color="D9D9E3"/>
+          <w:bottom w:val="single" w:sz="2" w:space="0" w:color="D9D9E3"/>
+          <w:right w:val="single" w:sz="2" w:space="0" w:color="D9D9E3"/>
+        </w:pBdr>
+        <w:shd w:val="clear" w:color="auto" w:fill="F7F7F8"/>
+        <w:spacing w:before="0" w:beforeAutospacing="0" w:after="0" w:afterAutospacing="0"/>
+        <w:rPr>
+          <w:rFonts w:ascii="Segoe UI" w:hAnsi="Segoe UI" w:cs="Segoe UI"/>
+          <w:color w:val="374151"/>
+        </w:rPr>
+      </w:pPr>
+      <w:r>
+        <w:rPr>
+          <w:rFonts w:ascii="Segoe UI" w:hAnsi="Segoe UI" w:cs="Segoe UI"/>
+          <w:color w:val="374151"/>
+        </w:rPr>
+        <w:t>Redundância: a computação distribuída pode ser usada para criar sistemas redundantes, que podem ser usados para garantir que as informações e os dados estejam sempre disponíveis.</w:t>
+      </w:r>
+    </w:p>
+    <w:p>
+      <w:pPr>
+        <w:pStyle w:val="NormalWeb"/>
+        <w:numPr>
+          <w:ilvl w:val="0"/>
+          <w:numId w:val="3"/>
+        </w:numPr>
+        <w:pBdr>
+          <w:top w:val="single" w:sz="2" w:space="0" w:color="D9D9E3"/>
+          <w:left w:val="single" w:sz="2" w:space="5" w:color="D9D9E3"/>
+          <w:bottom w:val="single" w:sz="2" w:space="0" w:color="D9D9E3"/>
+          <w:right w:val="single" w:sz="2" w:space="0" w:color="D9D9E3"/>
+        </w:pBdr>
+        <w:shd w:val="clear" w:color="auto" w:fill="F7F7F8"/>
+        <w:spacing w:before="0" w:beforeAutospacing="0" w:after="0" w:afterAutospacing="0"/>
+        <w:rPr>
+          <w:rFonts w:ascii="Segoe UI" w:hAnsi="Segoe UI" w:cs="Segoe UI"/>
+          <w:color w:val="374151"/>
+        </w:rPr>
+      </w:pPr>
+      <w:r>
+        <w:rPr>
+          <w:rFonts w:ascii="Segoe UI" w:hAnsi="Segoe UI" w:cs="Segoe UI"/>
+          <w:color w:val="374151"/>
+        </w:rPr>
+        <w:t>Flexibilidade: a computação distribuída pode ser usada para criar sistemas flexíveis, que podem ser adaptados às necessidades específicas de diferentes usuários ou aplicações.</w:t>
+      </w:r>
+    </w:p>
+    <w:p>
+      <w:pPr>
+        <w:pStyle w:val="NormalWeb"/>
+        <w:numPr>
+          <w:ilvl w:val="0"/>
+          <w:numId w:val="3"/>
+        </w:numPr>
+        <w:pBdr>
+          <w:top w:val="single" w:sz="2" w:space="0" w:color="D9D9E3"/>
+          <w:left w:val="single" w:sz="2" w:space="5" w:color="D9D9E3"/>
+          <w:bottom w:val="single" w:sz="2" w:space="0" w:color="D9D9E3"/>
+          <w:right w:val="single" w:sz="2" w:space="0" w:color="D9D9E3"/>
+        </w:pBdr>
+        <w:shd w:val="clear" w:color="auto" w:fill="F7F7F8"/>
+        <w:spacing w:before="0" w:beforeAutospacing="0" w:after="0" w:afterAutospacing="0"/>
+        <w:rPr>
+          <w:rFonts w:ascii="Segoe UI" w:hAnsi="Segoe UI" w:cs="Segoe UI"/>
+          <w:color w:val="374151"/>
+        </w:rPr>
+      </w:pPr>
+      <w:r>
+        <w:rPr>
+          <w:rFonts w:ascii="Segoe UI" w:hAnsi="Segoe UI" w:cs="Segoe UI"/>
+          <w:color w:val="374151"/>
+        </w:rPr>
+        <w:t>Custo-efetividade: a computação distribuída pode ser mais econômica do que os sistemas centralizados, porque permite que os recursos computacionais sejam compartilhados e utilizados de forma mais eficiente.</w:t>
+      </w:r>
+    </w:p>
+    <w:p>
+      <w:pPr>
+        <w:pStyle w:val="NormalWeb"/>
+        <w:numPr>
+          <w:ilvl w:val="0"/>
+          <w:numId w:val="3"/>
+        </w:numPr>
+        <w:pBdr>
+          <w:top w:val="single" w:sz="2" w:space="0" w:color="D9D9E3"/>
+          <w:left w:val="single" w:sz="2" w:space="5" w:color="D9D9E3"/>
+          <w:bottom w:val="single" w:sz="2" w:space="0" w:color="D9D9E3"/>
+          <w:right w:val="single" w:sz="2" w:space="0" w:color="D9D9E3"/>
+        </w:pBdr>
+        <w:shd w:val="clear" w:color="auto" w:fill="F7F7F8"/>
+        <w:spacing w:before="0" w:beforeAutospacing="0" w:after="0" w:afterAutospacing="0"/>
+        <w:rPr>
+          <w:rFonts w:ascii="Segoe UI" w:hAnsi="Segoe UI" w:cs="Segoe UI"/>
+          <w:color w:val="374151"/>
+        </w:rPr>
+      </w:pPr>
+      <w:r>
+        <w:rPr>
+          <w:rFonts w:ascii="Segoe UI" w:hAnsi="Segoe UI" w:cs="Segoe UI"/>
+          <w:color w:val="374151"/>
+        </w:rPr>
+        <w:t>Resiliência a falhas: a computação distribuída é mais resiliente a falhas do que os sistemas centralizados, porque os dados e as tarefas podem ser distribuídos em vários computadores e redundâncias podem ser criadas para garantir que o sistema continue funcionando mesmo em caso de falhas.</w:t>
+      </w:r>
+    </w:p>
+    <w:p>
+      <w:pPr>
+        <w:pStyle w:val="NormalWeb"/>
+        <w:pBdr>
+          <w:top w:val="single" w:sz="2" w:space="0" w:color="D9D9E3"/>
+          <w:left w:val="single" w:sz="2" w:space="0" w:color="D9D9E3"/>
+          <w:bottom w:val="single" w:sz="2" w:space="0" w:color="D9D9E3"/>
+          <w:right w:val="single" w:sz="2" w:space="0" w:color="D9D9E3"/>
+        </w:pBdr>
+        <w:shd w:val="clear" w:color="auto" w:fill="F7F7F8"/>
+        <w:spacing w:before="300" w:beforeAutospacing="0" w:after="0" w:afterAutospacing="0"/>
+        <w:rPr>
+          <w:rFonts w:ascii="Segoe UI" w:hAnsi="Segoe UI" w:cs="Segoe UI"/>
+          <w:color w:val="374151"/>
+        </w:rPr>
+      </w:pPr>
+      <w:r>
+        <w:rPr>
+          <w:rFonts w:ascii="Segoe UI" w:hAnsi="Segoe UI" w:cs="Segoe UI"/>
+          <w:color w:val="374151"/>
+        </w:rPr>
+        <w:t>No geral, a computação distribuída pode ser uma solução eficaz para lidar com os desafios computacionais modernos, oferecendo maior escalabilidade, desempenho, disponibilidade, flexibilidade e resiliência a falhas.</w:t>
+      </w:r>
+    </w:p>
+    <w:p/>
+    <w:p>
+      <w:pPr>
+        <w:rPr>
+          <w:rFonts w:asciiTheme="majorHAnsi" w:eastAsiaTheme="majorEastAsia" w:hAnsiTheme="majorHAnsi" w:cstheme="majorBidi"/>
+          <w:color w:val="2F5496" w:themeColor="accent1" w:themeShade="BF"/>
+          <w:sz w:val="26"/>
+          <w:szCs w:val="26"/>
+        </w:rPr>
+      </w:pPr>
+      <w:bookmarkStart w:id="18" w:name="_Toc131611848"/>
+      <w:r>
+        <w:br w:type="page"/>
+      </w:r>
+    </w:p>
     <w:p>
       <w:pPr>
         <w:pStyle w:val="Ttulo2"/>
       </w:pPr>
-      <w:bookmarkStart w:id="18" w:name="_Toc131611848"/>
-      <w:r>
+      <w:r>
+        <w:lastRenderedPageBreak/>
         <w:t>Desafios e oportunidades futuras</w:t>
       </w:r>
       <w:bookmarkEnd w:id="18"/>
     </w:p>
+    <w:p>
+      <w:pPr>
+        <w:pStyle w:val="NormalWeb"/>
+        <w:pBdr>
+          <w:top w:val="single" w:sz="2" w:space="0" w:color="D9D9E3"/>
+          <w:left w:val="single" w:sz="2" w:space="0" w:color="D9D9E3"/>
+          <w:bottom w:val="single" w:sz="2" w:space="0" w:color="D9D9E3"/>
+          <w:right w:val="single" w:sz="2" w:space="0" w:color="D9D9E3"/>
+        </w:pBdr>
+        <w:shd w:val="clear" w:color="auto" w:fill="F7F7F8"/>
+        <w:spacing w:before="0" w:beforeAutospacing="0" w:after="300" w:afterAutospacing="0"/>
+        <w:rPr>
+          <w:rFonts w:ascii="Segoe UI" w:hAnsi="Segoe UI" w:cs="Segoe UI"/>
+          <w:color w:val="374151"/>
+        </w:rPr>
+      </w:pPr>
+      <w:r>
+        <w:rPr>
+          <w:rFonts w:ascii="Segoe UI" w:hAnsi="Segoe UI" w:cs="Segoe UI"/>
+          <w:color w:val="374151"/>
+        </w:rPr>
+        <w:t>Embora a computação distribuída apresente muitos benefícios, também existem desafios e oportunidades futuras a serem considerados. Alguns desses desafios e oportunidades incluem:</w:t>
+      </w:r>
+    </w:p>
+    <w:p>
+      <w:pPr>
+        <w:pStyle w:val="NormalWeb"/>
+        <w:numPr>
+          <w:ilvl w:val="0"/>
+          <w:numId w:val="4"/>
+        </w:numPr>
+        <w:pBdr>
+          <w:top w:val="single" w:sz="2" w:space="0" w:color="D9D9E3"/>
+          <w:left w:val="single" w:sz="2" w:space="5" w:color="D9D9E3"/>
+          <w:bottom w:val="single" w:sz="2" w:space="0" w:color="D9D9E3"/>
+          <w:right w:val="single" w:sz="2" w:space="0" w:color="D9D9E3"/>
+        </w:pBdr>
+        <w:shd w:val="clear" w:color="auto" w:fill="F7F7F8"/>
+        <w:spacing w:before="0" w:beforeAutospacing="0" w:after="0" w:afterAutospacing="0"/>
+        <w:rPr>
+          <w:rFonts w:ascii="Segoe UI" w:hAnsi="Segoe UI" w:cs="Segoe UI"/>
+          <w:color w:val="374151"/>
+        </w:rPr>
+      </w:pPr>
+      <w:r>
+        <w:rPr>
+          <w:rFonts w:ascii="Segoe UI" w:hAnsi="Segoe UI" w:cs="Segoe UI"/>
+          <w:color w:val="374151"/>
+        </w:rPr>
+        <w:t>Gerenciamento de recursos: gerenciar recursos distribuídos em vários computadores pode ser complexo e desafiador. Futuras soluções de gerenciamento de recursos devem ser desenvolvidas para garantir que os recursos sejam alocados de forma eficiente e otimizada.</w:t>
+      </w:r>
+    </w:p>
+    <w:p>
+      <w:pPr>
+        <w:pStyle w:val="NormalWeb"/>
+        <w:numPr>
+          <w:ilvl w:val="0"/>
+          <w:numId w:val="4"/>
+        </w:numPr>
+        <w:pBdr>
+          <w:top w:val="single" w:sz="2" w:space="0" w:color="D9D9E3"/>
+          <w:left w:val="single" w:sz="2" w:space="5" w:color="D9D9E3"/>
+          <w:bottom w:val="single" w:sz="2" w:space="0" w:color="D9D9E3"/>
+          <w:right w:val="single" w:sz="2" w:space="0" w:color="D9D9E3"/>
+        </w:pBdr>
+        <w:shd w:val="clear" w:color="auto" w:fill="F7F7F8"/>
+        <w:spacing w:before="0" w:beforeAutospacing="0" w:after="0" w:afterAutospacing="0"/>
+        <w:rPr>
+          <w:rFonts w:ascii="Segoe UI" w:hAnsi="Segoe UI" w:cs="Segoe UI"/>
+          <w:color w:val="374151"/>
+        </w:rPr>
+      </w:pPr>
+      <w:r>
+        <w:rPr>
+          <w:rFonts w:ascii="Segoe UI" w:hAnsi="Segoe UI" w:cs="Segoe UI"/>
+          <w:color w:val="374151"/>
+        </w:rPr>
+        <w:t>Segurança: com tantos dispositivos conectados a um sistema distribuído, a segurança é uma grande preocupação. A computação distribuída deve ser protegida contra invasões e ataques cibernéticos, o que pode ser difícil devido à natureza distribuída da computação.</w:t>
+      </w:r>
+    </w:p>
+    <w:p>
+      <w:pPr>
+        <w:pStyle w:val="NormalWeb"/>
+        <w:numPr>
+          <w:ilvl w:val="0"/>
+          <w:numId w:val="4"/>
+        </w:numPr>
+        <w:pBdr>
+          <w:top w:val="single" w:sz="2" w:space="0" w:color="D9D9E3"/>
+          <w:left w:val="single" w:sz="2" w:space="5" w:color="D9D9E3"/>
+          <w:bottom w:val="single" w:sz="2" w:space="0" w:color="D9D9E3"/>
+          <w:right w:val="single" w:sz="2" w:space="0" w:color="D9D9E3"/>
+        </w:pBdr>
+        <w:shd w:val="clear" w:color="auto" w:fill="F7F7F8"/>
+        <w:spacing w:before="0" w:beforeAutospacing="0" w:after="0" w:afterAutospacing="0"/>
+        <w:rPr>
+          <w:rFonts w:ascii="Segoe UI" w:hAnsi="Segoe UI" w:cs="Segoe UI"/>
+          <w:color w:val="374151"/>
+        </w:rPr>
+      </w:pPr>
+      <w:r>
+        <w:rPr>
+          <w:rFonts w:ascii="Segoe UI" w:hAnsi="Segoe UI" w:cs="Segoe UI"/>
+          <w:color w:val="374151"/>
+        </w:rPr>
+        <w:t>Sincronização de tarefas: garantir que as tarefas sejam executadas em ordem correta e de forma síncrona pode ser um desafio em sistemas distribuídos. Novos protocolos e algoritmos devem ser desenvolvidos para garantir que as tarefas sejam sincronizadas de forma eficiente.</w:t>
+      </w:r>
+    </w:p>
+    <w:p>
+      <w:pPr>
+        <w:pStyle w:val="NormalWeb"/>
+        <w:numPr>
+          <w:ilvl w:val="0"/>
+          <w:numId w:val="4"/>
+        </w:numPr>
+        <w:pBdr>
+          <w:top w:val="single" w:sz="2" w:space="0" w:color="D9D9E3"/>
+          <w:left w:val="single" w:sz="2" w:space="5" w:color="D9D9E3"/>
+          <w:bottom w:val="single" w:sz="2" w:space="0" w:color="D9D9E3"/>
+          <w:right w:val="single" w:sz="2" w:space="0" w:color="D9D9E3"/>
+        </w:pBdr>
+        <w:shd w:val="clear" w:color="auto" w:fill="F7F7F8"/>
+        <w:spacing w:before="0" w:beforeAutospacing="0" w:after="0" w:afterAutospacing="0"/>
+        <w:rPr>
+          <w:rFonts w:ascii="Segoe UI" w:hAnsi="Segoe UI" w:cs="Segoe UI"/>
+          <w:color w:val="374151"/>
+        </w:rPr>
+      </w:pPr>
+      <w:r>
+        <w:rPr>
+          <w:rFonts w:ascii="Segoe UI" w:hAnsi="Segoe UI" w:cs="Segoe UI"/>
+          <w:color w:val="374151"/>
+        </w:rPr>
+        <w:t xml:space="preserve">Transmissão e </w:t>
+      </w:r>
+      <w:proofErr w:type="spellStart"/>
+      <w:r>
+        <w:rPr>
+          <w:rFonts w:ascii="Segoe UI" w:hAnsi="Segoe UI" w:cs="Segoe UI"/>
+          <w:color w:val="374151"/>
+        </w:rPr>
+        <w:t>recepção</w:t>
+      </w:r>
+      <w:proofErr w:type="spellEnd"/>
+      <w:r>
+        <w:rPr>
+          <w:rFonts w:ascii="Segoe UI" w:hAnsi="Segoe UI" w:cs="Segoe UI"/>
+          <w:color w:val="374151"/>
+        </w:rPr>
+        <w:t xml:space="preserve"> de dados: o envio e o recebimento de dados em sistemas distribuídos podem ser problemáticos. As soluções futuras devem se concentrar em melhorar a eficiência da transmissão e garantir que os dados cheguem ao destino corretamente e de forma segura.</w:t>
+      </w:r>
+    </w:p>
+    <w:p>
+      <w:pPr>
+        <w:pStyle w:val="NormalWeb"/>
+        <w:numPr>
+          <w:ilvl w:val="0"/>
+          <w:numId w:val="4"/>
+        </w:numPr>
+        <w:pBdr>
+          <w:top w:val="single" w:sz="2" w:space="0" w:color="D9D9E3"/>
+          <w:left w:val="single" w:sz="2" w:space="5" w:color="D9D9E3"/>
+          <w:bottom w:val="single" w:sz="2" w:space="0" w:color="D9D9E3"/>
+          <w:right w:val="single" w:sz="2" w:space="0" w:color="D9D9E3"/>
+        </w:pBdr>
+        <w:shd w:val="clear" w:color="auto" w:fill="F7F7F8"/>
+        <w:spacing w:before="0" w:beforeAutospacing="0" w:after="0" w:afterAutospacing="0"/>
+        <w:rPr>
+          <w:rFonts w:ascii="Segoe UI" w:hAnsi="Segoe UI" w:cs="Segoe UI"/>
+          <w:color w:val="374151"/>
+        </w:rPr>
+      </w:pPr>
+      <w:r>
+        <w:rPr>
+          <w:rFonts w:ascii="Segoe UI" w:hAnsi="Segoe UI" w:cs="Segoe UI"/>
+          <w:color w:val="374151"/>
+        </w:rPr>
+        <w:t>Análise de dados em tempo real: a computação distribuída pode ser usada para análise de dados em tempo real, mas pode ser desafiador garantir que a análise seja precisa e rápida o suficiente. Soluções futuras devem se concentrar em melhorar a eficiência da análise de dados em tempo real.</w:t>
+      </w:r>
+    </w:p>
+    <w:p>
+      <w:pPr>
+        <w:pStyle w:val="NormalWeb"/>
+        <w:numPr>
+          <w:ilvl w:val="0"/>
+          <w:numId w:val="4"/>
+        </w:numPr>
+        <w:pBdr>
+          <w:top w:val="single" w:sz="2" w:space="0" w:color="D9D9E3"/>
+          <w:left w:val="single" w:sz="2" w:space="5" w:color="D9D9E3"/>
+          <w:bottom w:val="single" w:sz="2" w:space="0" w:color="D9D9E3"/>
+          <w:right w:val="single" w:sz="2" w:space="0" w:color="D9D9E3"/>
+        </w:pBdr>
+        <w:shd w:val="clear" w:color="auto" w:fill="F7F7F8"/>
+        <w:spacing w:before="0" w:beforeAutospacing="0" w:after="0" w:afterAutospacing="0"/>
+        <w:rPr>
+          <w:rFonts w:ascii="Segoe UI" w:hAnsi="Segoe UI" w:cs="Segoe UI"/>
+          <w:color w:val="374151"/>
+        </w:rPr>
+      </w:pPr>
+      <w:r>
+        <w:rPr>
+          <w:rFonts w:ascii="Segoe UI" w:hAnsi="Segoe UI" w:cs="Segoe UI"/>
+          <w:color w:val="374151"/>
+        </w:rPr>
+        <w:t>Oportunidades para a IoT: a computação distribuída é fundamental para a Internet das Coisas (IoT), permitindo que dispositivos se comuniquem uns com os outros e realizem tarefas complexas. A computação distribuída pode ser usada para melhorar a eficiência da IoT e permitir novas aplicações e serviços.</w:t>
+      </w:r>
+    </w:p>
+    <w:p>
+      <w:pPr>
+        <w:pStyle w:val="NormalWeb"/>
+        <w:numPr>
+          <w:ilvl w:val="0"/>
+          <w:numId w:val="4"/>
+        </w:numPr>
+        <w:pBdr>
+          <w:top w:val="single" w:sz="2" w:space="0" w:color="D9D9E3"/>
+          <w:left w:val="single" w:sz="2" w:space="5" w:color="D9D9E3"/>
+          <w:bottom w:val="single" w:sz="2" w:space="0" w:color="D9D9E3"/>
+          <w:right w:val="single" w:sz="2" w:space="0" w:color="D9D9E3"/>
+        </w:pBdr>
+        <w:shd w:val="clear" w:color="auto" w:fill="F7F7F8"/>
+        <w:spacing w:before="0" w:beforeAutospacing="0" w:after="0" w:afterAutospacing="0"/>
+        <w:rPr>
+          <w:rFonts w:ascii="Segoe UI" w:hAnsi="Segoe UI" w:cs="Segoe UI"/>
+          <w:color w:val="374151"/>
+        </w:rPr>
+      </w:pPr>
+      <w:r>
+        <w:rPr>
+          <w:rFonts w:ascii="Segoe UI" w:hAnsi="Segoe UI" w:cs="Segoe UI"/>
+          <w:color w:val="374151"/>
+        </w:rPr>
+        <w:t>Aumento da capacidade de processamento: com a computação distribuída, é possível aumentar significativamente a capacidade de processamento disponível para executar tarefas complexas. Isso pode levar a novas aplicações e serviços que não eram possíveis anteriormente.</w:t>
+      </w:r>
+    </w:p>
+    <w:p>
+      <w:pPr>
+        <w:pStyle w:val="NormalWeb"/>
+        <w:pBdr>
+          <w:top w:val="single" w:sz="2" w:space="0" w:color="D9D9E3"/>
+          <w:left w:val="single" w:sz="2" w:space="0" w:color="D9D9E3"/>
+          <w:bottom w:val="single" w:sz="2" w:space="0" w:color="D9D9E3"/>
+          <w:right w:val="single" w:sz="2" w:space="0" w:color="D9D9E3"/>
+        </w:pBdr>
+        <w:shd w:val="clear" w:color="auto" w:fill="F7F7F8"/>
+        <w:spacing w:before="300" w:beforeAutospacing="0" w:after="0" w:afterAutospacing="0"/>
+        <w:rPr>
+          <w:rFonts w:ascii="Segoe UI" w:hAnsi="Segoe UI" w:cs="Segoe UI"/>
+          <w:color w:val="374151"/>
+        </w:rPr>
+      </w:pPr>
+      <w:r>
+        <w:rPr>
+          <w:rFonts w:ascii="Segoe UI" w:hAnsi="Segoe UI" w:cs="Segoe UI"/>
+          <w:color w:val="374151"/>
+        </w:rPr>
+        <w:t>No geral, a computação distribuída oferece muitas oportunidades para melhorar a eficiência e a capacidade de processamento dos sistemas de computação modernos, mas também apresenta desafios que precisam ser superados. O futuro da computação distribuída dependerá da capacidade de enfrentar esses desafios e aproveitar as oportunidades apresentadas.</w:t>
+      </w:r>
+    </w:p>
+    <w:p/>
     <w:sectPr>
       <w:pgSz w:w="11906" w:h="16838"/>
       <w:pgMar w:top="1417" w:right="1701" w:bottom="1417" w:left="1701" w:header="708" w:footer="708" w:gutter="0"/>
@@ -2179,6 +3537,475 @@
     </w:sectPr>
   </w:body>
 </w:document>
+</file>
+
+<file path=word/numbering.xml><?xml version="1.0" encoding="utf-8"?>
+<w:numbering xmlns:wpc="http://schemas.microsoft.com/office/word/2010/wordprocessingCanvas" xmlns:cx="http://schemas.microsoft.com/office/drawing/2014/chartex" xmlns:cx1="http://schemas.microsoft.com/office/drawing/2015/9/8/chartex" xmlns:cx2="http://schemas.microsoft.com/office/drawing/2015/10/21/chartex" xmlns:cx3="http://schemas.microsoft.com/office/drawing/2016/5/9/chartex" xmlns:cx4="http://schemas.microsoft.com/office/drawing/2016/5/10/chartex" xmlns:cx5="http://schemas.microsoft.com/office/drawing/2016/5/11/chartex" xmlns:cx6="http://schemas.microsoft.com/office/drawing/2016/5/12/chartex" xmlns:cx7="http://schemas.microsoft.com/office/drawing/2016/5/13/chartex" xmlns:cx8="http://schemas.microsoft.com/office/drawing/2016/5/14/chartex" xmlns:mc="http://schemas.openxmlformats.org/markup-compatibility/2006" xmlns:aink="http://schemas.microsoft.com/office/drawing/2016/ink" xmlns:am3d="http://schemas.microsoft.com/office/drawing/2017/model3d" xmlns:o="urn:schemas-microsoft-com:office:office" xmlns:oel="http://schemas.microsoft.com/office/2019/extlst" xmlns:r="http://schemas.openxmlformats.org/officeDocument/2006/relationships" xmlns:m="http://schemas.openxmlformats.org/officeDocument/2006/math" xmlns:v="urn:schemas-microsoft-com:vml" xmlns:wp14="http://schemas.microsoft.com/office/word/2010/wordprocessingDrawing" xmlns:wp="http://schemas.openxmlformats.org/drawingml/2006/wordprocessingDrawing" xmlns:w10="urn:schemas-microsoft-com:office:word" xmlns:w="http://schemas.openxmlformats.org/wordprocessingml/2006/main" xmlns:w14="http://schemas.microsoft.com/office/word/2010/wordml" xmlns:w15="http://schemas.microsoft.com/office/word/2012/wordml" xmlns:w16cex="http://schemas.microsoft.com/office/word/2018/wordml/cex" xmlns:w16cid="http://schemas.microsoft.com/office/word/2016/wordml/cid" xmlns:w16="http://schemas.microsoft.com/office/word/2018/wordml" xmlns:w16sdtdh="http://schemas.microsoft.com/office/word/2020/wordml/sdtdatahash" xmlns:w16se="http://schemas.microsoft.com/office/word/2015/wordml/symex" xmlns:wpg="http://schemas.microsoft.com/office/word/2010/wordprocessingGroup" xmlns:wpi="http://schemas.microsoft.com/office/word/2010/wordprocessingInk" xmlns:wne="http://schemas.microsoft.com/office/word/2006/wordml" xmlns:wps="http://schemas.microsoft.com/office/word/2010/wordprocessingShape" mc:Ignorable="w14 w15 w16se w16cid w16 w16cex w16sdtdh wp14">
+  <w:abstractNum w:abstractNumId="0" w15:restartNumberingAfterBreak="0">
+    <w:nsid w:val="31182A89"/>
+    <w:multiLevelType w:val="multilevel"/>
+    <w:tmpl w:val="F758A6C4"/>
+    <w:lvl w:ilvl="0">
+      <w:start w:val="1"/>
+      <w:numFmt w:val="decimal"/>
+      <w:lvlText w:val="%1."/>
+      <w:lvlJc w:val="left"/>
+      <w:pPr>
+        <w:tabs>
+          <w:tab w:val="num" w:pos="720"/>
+        </w:tabs>
+        <w:ind w:left="720" w:hanging="360"/>
+      </w:pPr>
+    </w:lvl>
+    <w:lvl w:ilvl="1" w:tentative="1">
+      <w:start w:val="1"/>
+      <w:numFmt w:val="decimal"/>
+      <w:lvlText w:val="%2."/>
+      <w:lvlJc w:val="left"/>
+      <w:pPr>
+        <w:tabs>
+          <w:tab w:val="num" w:pos="1440"/>
+        </w:tabs>
+        <w:ind w:left="1440" w:hanging="360"/>
+      </w:pPr>
+    </w:lvl>
+    <w:lvl w:ilvl="2" w:tentative="1">
+      <w:start w:val="1"/>
+      <w:numFmt w:val="decimal"/>
+      <w:lvlText w:val="%3."/>
+      <w:lvlJc w:val="left"/>
+      <w:pPr>
+        <w:tabs>
+          <w:tab w:val="num" w:pos="2160"/>
+        </w:tabs>
+        <w:ind w:left="2160" w:hanging="360"/>
+      </w:pPr>
+    </w:lvl>
+    <w:lvl w:ilvl="3" w:tentative="1">
+      <w:start w:val="1"/>
+      <w:numFmt w:val="decimal"/>
+      <w:lvlText w:val="%4."/>
+      <w:lvlJc w:val="left"/>
+      <w:pPr>
+        <w:tabs>
+          <w:tab w:val="num" w:pos="2880"/>
+        </w:tabs>
+        <w:ind w:left="2880" w:hanging="360"/>
+      </w:pPr>
+    </w:lvl>
+    <w:lvl w:ilvl="4" w:tentative="1">
+      <w:start w:val="1"/>
+      <w:numFmt w:val="decimal"/>
+      <w:lvlText w:val="%5."/>
+      <w:lvlJc w:val="left"/>
+      <w:pPr>
+        <w:tabs>
+          <w:tab w:val="num" w:pos="3600"/>
+        </w:tabs>
+        <w:ind w:left="3600" w:hanging="360"/>
+      </w:pPr>
+    </w:lvl>
+    <w:lvl w:ilvl="5" w:tentative="1">
+      <w:start w:val="1"/>
+      <w:numFmt w:val="decimal"/>
+      <w:lvlText w:val="%6."/>
+      <w:lvlJc w:val="left"/>
+      <w:pPr>
+        <w:tabs>
+          <w:tab w:val="num" w:pos="4320"/>
+        </w:tabs>
+        <w:ind w:left="4320" w:hanging="360"/>
+      </w:pPr>
+    </w:lvl>
+    <w:lvl w:ilvl="6" w:tentative="1">
+      <w:start w:val="1"/>
+      <w:numFmt w:val="decimal"/>
+      <w:lvlText w:val="%7."/>
+      <w:lvlJc w:val="left"/>
+      <w:pPr>
+        <w:tabs>
+          <w:tab w:val="num" w:pos="5040"/>
+        </w:tabs>
+        <w:ind w:left="5040" w:hanging="360"/>
+      </w:pPr>
+    </w:lvl>
+    <w:lvl w:ilvl="7" w:tentative="1">
+      <w:start w:val="1"/>
+      <w:numFmt w:val="decimal"/>
+      <w:lvlText w:val="%8."/>
+      <w:lvlJc w:val="left"/>
+      <w:pPr>
+        <w:tabs>
+          <w:tab w:val="num" w:pos="5760"/>
+        </w:tabs>
+        <w:ind w:left="5760" w:hanging="360"/>
+      </w:pPr>
+    </w:lvl>
+    <w:lvl w:ilvl="8" w:tentative="1">
+      <w:start w:val="1"/>
+      <w:numFmt w:val="decimal"/>
+      <w:lvlText w:val="%9."/>
+      <w:lvlJc w:val="left"/>
+      <w:pPr>
+        <w:tabs>
+          <w:tab w:val="num" w:pos="6480"/>
+        </w:tabs>
+        <w:ind w:left="6480" w:hanging="360"/>
+      </w:pPr>
+    </w:lvl>
+  </w:abstractNum>
+  <w:abstractNum w:abstractNumId="1" w15:restartNumberingAfterBreak="0">
+    <w:nsid w:val="5B1746A2"/>
+    <w:multiLevelType w:val="multilevel"/>
+    <w:tmpl w:val="F3EA07CE"/>
+    <w:lvl w:ilvl="0">
+      <w:start w:val="1"/>
+      <w:numFmt w:val="decimal"/>
+      <w:lvlText w:val="%1."/>
+      <w:lvlJc w:val="left"/>
+      <w:pPr>
+        <w:tabs>
+          <w:tab w:val="num" w:pos="720"/>
+        </w:tabs>
+        <w:ind w:left="720" w:hanging="360"/>
+      </w:pPr>
+    </w:lvl>
+    <w:lvl w:ilvl="1" w:tentative="1">
+      <w:start w:val="1"/>
+      <w:numFmt w:val="decimal"/>
+      <w:lvlText w:val="%2."/>
+      <w:lvlJc w:val="left"/>
+      <w:pPr>
+        <w:tabs>
+          <w:tab w:val="num" w:pos="1440"/>
+        </w:tabs>
+        <w:ind w:left="1440" w:hanging="360"/>
+      </w:pPr>
+    </w:lvl>
+    <w:lvl w:ilvl="2" w:tentative="1">
+      <w:start w:val="1"/>
+      <w:numFmt w:val="decimal"/>
+      <w:lvlText w:val="%3."/>
+      <w:lvlJc w:val="left"/>
+      <w:pPr>
+        <w:tabs>
+          <w:tab w:val="num" w:pos="2160"/>
+        </w:tabs>
+        <w:ind w:left="2160" w:hanging="360"/>
+      </w:pPr>
+    </w:lvl>
+    <w:lvl w:ilvl="3" w:tentative="1">
+      <w:start w:val="1"/>
+      <w:numFmt w:val="decimal"/>
+      <w:lvlText w:val="%4."/>
+      <w:lvlJc w:val="left"/>
+      <w:pPr>
+        <w:tabs>
+          <w:tab w:val="num" w:pos="2880"/>
+        </w:tabs>
+        <w:ind w:left="2880" w:hanging="360"/>
+      </w:pPr>
+    </w:lvl>
+    <w:lvl w:ilvl="4" w:tentative="1">
+      <w:start w:val="1"/>
+      <w:numFmt w:val="decimal"/>
+      <w:lvlText w:val="%5."/>
+      <w:lvlJc w:val="left"/>
+      <w:pPr>
+        <w:tabs>
+          <w:tab w:val="num" w:pos="3600"/>
+        </w:tabs>
+        <w:ind w:left="3600" w:hanging="360"/>
+      </w:pPr>
+    </w:lvl>
+    <w:lvl w:ilvl="5" w:tentative="1">
+      <w:start w:val="1"/>
+      <w:numFmt w:val="decimal"/>
+      <w:lvlText w:val="%6."/>
+      <w:lvlJc w:val="left"/>
+      <w:pPr>
+        <w:tabs>
+          <w:tab w:val="num" w:pos="4320"/>
+        </w:tabs>
+        <w:ind w:left="4320" w:hanging="360"/>
+      </w:pPr>
+    </w:lvl>
+    <w:lvl w:ilvl="6" w:tentative="1">
+      <w:start w:val="1"/>
+      <w:numFmt w:val="decimal"/>
+      <w:lvlText w:val="%7."/>
+      <w:lvlJc w:val="left"/>
+      <w:pPr>
+        <w:tabs>
+          <w:tab w:val="num" w:pos="5040"/>
+        </w:tabs>
+        <w:ind w:left="5040" w:hanging="360"/>
+      </w:pPr>
+    </w:lvl>
+    <w:lvl w:ilvl="7" w:tentative="1">
+      <w:start w:val="1"/>
+      <w:numFmt w:val="decimal"/>
+      <w:lvlText w:val="%8."/>
+      <w:lvlJc w:val="left"/>
+      <w:pPr>
+        <w:tabs>
+          <w:tab w:val="num" w:pos="5760"/>
+        </w:tabs>
+        <w:ind w:left="5760" w:hanging="360"/>
+      </w:pPr>
+    </w:lvl>
+    <w:lvl w:ilvl="8" w:tentative="1">
+      <w:start w:val="1"/>
+      <w:numFmt w:val="decimal"/>
+      <w:lvlText w:val="%9."/>
+      <w:lvlJc w:val="left"/>
+      <w:pPr>
+        <w:tabs>
+          <w:tab w:val="num" w:pos="6480"/>
+        </w:tabs>
+        <w:ind w:left="6480" w:hanging="360"/>
+      </w:pPr>
+    </w:lvl>
+  </w:abstractNum>
+  <w:abstractNum w:abstractNumId="2" w15:restartNumberingAfterBreak="0">
+    <w:nsid w:val="5C74064C"/>
+    <w:multiLevelType w:val="multilevel"/>
+    <w:tmpl w:val="72F8186C"/>
+    <w:lvl w:ilvl="0">
+      <w:start w:val="1"/>
+      <w:numFmt w:val="decimal"/>
+      <w:lvlText w:val="%1."/>
+      <w:lvlJc w:val="left"/>
+      <w:pPr>
+        <w:tabs>
+          <w:tab w:val="num" w:pos="720"/>
+        </w:tabs>
+        <w:ind w:left="720" w:hanging="360"/>
+      </w:pPr>
+    </w:lvl>
+    <w:lvl w:ilvl="1" w:tentative="1">
+      <w:start w:val="1"/>
+      <w:numFmt w:val="decimal"/>
+      <w:lvlText w:val="%2."/>
+      <w:lvlJc w:val="left"/>
+      <w:pPr>
+        <w:tabs>
+          <w:tab w:val="num" w:pos="1440"/>
+        </w:tabs>
+        <w:ind w:left="1440" w:hanging="360"/>
+      </w:pPr>
+    </w:lvl>
+    <w:lvl w:ilvl="2" w:tentative="1">
+      <w:start w:val="1"/>
+      <w:numFmt w:val="decimal"/>
+      <w:lvlText w:val="%3."/>
+      <w:lvlJc w:val="left"/>
+      <w:pPr>
+        <w:tabs>
+          <w:tab w:val="num" w:pos="2160"/>
+        </w:tabs>
+        <w:ind w:left="2160" w:hanging="360"/>
+      </w:pPr>
+    </w:lvl>
+    <w:lvl w:ilvl="3" w:tentative="1">
+      <w:start w:val="1"/>
+      <w:numFmt w:val="decimal"/>
+      <w:lvlText w:val="%4."/>
+      <w:lvlJc w:val="left"/>
+      <w:pPr>
+        <w:tabs>
+          <w:tab w:val="num" w:pos="2880"/>
+        </w:tabs>
+        <w:ind w:left="2880" w:hanging="360"/>
+      </w:pPr>
+    </w:lvl>
+    <w:lvl w:ilvl="4" w:tentative="1">
+      <w:start w:val="1"/>
+      <w:numFmt w:val="decimal"/>
+      <w:lvlText w:val="%5."/>
+      <w:lvlJc w:val="left"/>
+      <w:pPr>
+        <w:tabs>
+          <w:tab w:val="num" w:pos="3600"/>
+        </w:tabs>
+        <w:ind w:left="3600" w:hanging="360"/>
+      </w:pPr>
+    </w:lvl>
+    <w:lvl w:ilvl="5" w:tentative="1">
+      <w:start w:val="1"/>
+      <w:numFmt w:val="decimal"/>
+      <w:lvlText w:val="%6."/>
+      <w:lvlJc w:val="left"/>
+      <w:pPr>
+        <w:tabs>
+          <w:tab w:val="num" w:pos="4320"/>
+        </w:tabs>
+        <w:ind w:left="4320" w:hanging="360"/>
+      </w:pPr>
+    </w:lvl>
+    <w:lvl w:ilvl="6" w:tentative="1">
+      <w:start w:val="1"/>
+      <w:numFmt w:val="decimal"/>
+      <w:lvlText w:val="%7."/>
+      <w:lvlJc w:val="left"/>
+      <w:pPr>
+        <w:tabs>
+          <w:tab w:val="num" w:pos="5040"/>
+        </w:tabs>
+        <w:ind w:left="5040" w:hanging="360"/>
+      </w:pPr>
+    </w:lvl>
+    <w:lvl w:ilvl="7" w:tentative="1">
+      <w:start w:val="1"/>
+      <w:numFmt w:val="decimal"/>
+      <w:lvlText w:val="%8."/>
+      <w:lvlJc w:val="left"/>
+      <w:pPr>
+        <w:tabs>
+          <w:tab w:val="num" w:pos="5760"/>
+        </w:tabs>
+        <w:ind w:left="5760" w:hanging="360"/>
+      </w:pPr>
+    </w:lvl>
+    <w:lvl w:ilvl="8" w:tentative="1">
+      <w:start w:val="1"/>
+      <w:numFmt w:val="decimal"/>
+      <w:lvlText w:val="%9."/>
+      <w:lvlJc w:val="left"/>
+      <w:pPr>
+        <w:tabs>
+          <w:tab w:val="num" w:pos="6480"/>
+        </w:tabs>
+        <w:ind w:left="6480" w:hanging="360"/>
+      </w:pPr>
+    </w:lvl>
+  </w:abstractNum>
+  <w:abstractNum w:abstractNumId="3" w15:restartNumberingAfterBreak="0">
+    <w:nsid w:val="69802030"/>
+    <w:multiLevelType w:val="multilevel"/>
+    <w:tmpl w:val="0450ED64"/>
+    <w:lvl w:ilvl="0">
+      <w:start w:val="1"/>
+      <w:numFmt w:val="decimal"/>
+      <w:lvlText w:val="%1."/>
+      <w:lvlJc w:val="left"/>
+      <w:pPr>
+        <w:tabs>
+          <w:tab w:val="num" w:pos="720"/>
+        </w:tabs>
+        <w:ind w:left="720" w:hanging="360"/>
+      </w:pPr>
+    </w:lvl>
+    <w:lvl w:ilvl="1" w:tentative="1">
+      <w:start w:val="1"/>
+      <w:numFmt w:val="decimal"/>
+      <w:lvlText w:val="%2."/>
+      <w:lvlJc w:val="left"/>
+      <w:pPr>
+        <w:tabs>
+          <w:tab w:val="num" w:pos="1440"/>
+        </w:tabs>
+        <w:ind w:left="1440" w:hanging="360"/>
+      </w:pPr>
+    </w:lvl>
+    <w:lvl w:ilvl="2" w:tentative="1">
+      <w:start w:val="1"/>
+      <w:numFmt w:val="decimal"/>
+      <w:lvlText w:val="%3."/>
+      <w:lvlJc w:val="left"/>
+      <w:pPr>
+        <w:tabs>
+          <w:tab w:val="num" w:pos="2160"/>
+        </w:tabs>
+        <w:ind w:left="2160" w:hanging="360"/>
+      </w:pPr>
+    </w:lvl>
+    <w:lvl w:ilvl="3" w:tentative="1">
+      <w:start w:val="1"/>
+      <w:numFmt w:val="decimal"/>
+      <w:lvlText w:val="%4."/>
+      <w:lvlJc w:val="left"/>
+      <w:pPr>
+        <w:tabs>
+          <w:tab w:val="num" w:pos="2880"/>
+        </w:tabs>
+        <w:ind w:left="2880" w:hanging="360"/>
+      </w:pPr>
+    </w:lvl>
+    <w:lvl w:ilvl="4" w:tentative="1">
+      <w:start w:val="1"/>
+      <w:numFmt w:val="decimal"/>
+      <w:lvlText w:val="%5."/>
+      <w:lvlJc w:val="left"/>
+      <w:pPr>
+        <w:tabs>
+          <w:tab w:val="num" w:pos="3600"/>
+        </w:tabs>
+        <w:ind w:left="3600" w:hanging="360"/>
+      </w:pPr>
+    </w:lvl>
+    <w:lvl w:ilvl="5" w:tentative="1">
+      <w:start w:val="1"/>
+      <w:numFmt w:val="decimal"/>
+      <w:lvlText w:val="%6."/>
+      <w:lvlJc w:val="left"/>
+      <w:pPr>
+        <w:tabs>
+          <w:tab w:val="num" w:pos="4320"/>
+        </w:tabs>
+        <w:ind w:left="4320" w:hanging="360"/>
+      </w:pPr>
+    </w:lvl>
+    <w:lvl w:ilvl="6" w:tentative="1">
+      <w:start w:val="1"/>
+      <w:numFmt w:val="decimal"/>
+      <w:lvlText w:val="%7."/>
+      <w:lvlJc w:val="left"/>
+      <w:pPr>
+        <w:tabs>
+          <w:tab w:val="num" w:pos="5040"/>
+        </w:tabs>
+        <w:ind w:left="5040" w:hanging="360"/>
+      </w:pPr>
+    </w:lvl>
+    <w:lvl w:ilvl="7" w:tentative="1">
+      <w:start w:val="1"/>
+      <w:numFmt w:val="decimal"/>
+      <w:lvlText w:val="%8."/>
+      <w:lvlJc w:val="left"/>
+      <w:pPr>
+        <w:tabs>
+          <w:tab w:val="num" w:pos="5760"/>
+        </w:tabs>
+        <w:ind w:left="5760" w:hanging="360"/>
+      </w:pPr>
+    </w:lvl>
+    <w:lvl w:ilvl="8" w:tentative="1">
+      <w:start w:val="1"/>
+      <w:numFmt w:val="decimal"/>
+      <w:lvlText w:val="%9."/>
+      <w:lvlJc w:val="left"/>
+      <w:pPr>
+        <w:tabs>
+          <w:tab w:val="num" w:pos="6480"/>
+        </w:tabs>
+        <w:ind w:left="6480" w:hanging="360"/>
+      </w:pPr>
+    </w:lvl>
+  </w:abstractNum>
+  <w:num w:numId="1" w16cid:durableId="1214922783">
+    <w:abstractNumId w:val="3"/>
+  </w:num>
+  <w:num w:numId="2" w16cid:durableId="1974015456">
+    <w:abstractNumId w:val="2"/>
+  </w:num>
+  <w:num w:numId="3" w16cid:durableId="1193151822">
+    <w:abstractNumId w:val="1"/>
+  </w:num>
+  <w:num w:numId="4" w16cid:durableId="60636824">
+    <w:abstractNumId w:val="0"/>
+  </w:num>
+</w:numbering>
 </file>
 
 <file path=word/styles.xml><?xml version="1.0" encoding="utf-8"?>
@@ -2626,7 +4453,6 @@
   <w:style w:type="character" w:default="1" w:styleId="Tipodeletrapredefinidodopargrafo">
     <w:name w:val="Default Paragraph Font"/>
     <w:uiPriority w:val="1"/>
-    <w:semiHidden/>
     <w:unhideWhenUsed/>
   </w:style>
   <w:style w:type="table" w:default="1" w:styleId="Tabelanormal">
@@ -2725,6 +4551,23 @@
     <w:rPr>
       <w:color w:val="0563C1" w:themeColor="hyperlink"/>
       <w:u w:val="single"/>
+    </w:rPr>
+  </w:style>
+  <w:style w:type="paragraph" w:styleId="NormalWeb">
+    <w:name w:val="Normal (Web)"/>
+    <w:basedOn w:val="Normal"/>
+    <w:uiPriority w:val="99"/>
+    <w:semiHidden/>
+    <w:unhideWhenUsed/>
+    <w:rsid w:val="00CF7970"/>
+    <w:pPr>
+      <w:spacing w:before="100" w:beforeAutospacing="1" w:after="100" w:afterAutospacing="1" w:line="240" w:lineRule="auto"/>
+    </w:pPr>
+    <w:rPr>
+      <w:rFonts w:ascii="Times New Roman" w:eastAsia="Times New Roman" w:hAnsi="Times New Roman" w:cs="Times New Roman"/>
+      <w:sz w:val="24"/>
+      <w:szCs w:val="24"/>
+      <w:lang w:eastAsia="pt-PT"/>
     </w:rPr>
   </w:style>
 </w:styles>

</xml_diff>

<commit_message>
Formatação, correção e imgs
</commit_message>
<xml_diff>
--- a/A computacao distribuida.docx
+++ b/A computacao distribuida.docx
@@ -5,7 +5,7 @@
     <w:p>
       <w:pPr>
         <w:spacing w:after="0"/>
-        <w:jc w:val="center"/>
+        <w:jc w:val="both"/>
         <w:rPr>
           <w:rFonts w:ascii="Times New Roman" w:hAnsi="Times New Roman" w:cs="Times New Roman"/>
           <w:sz w:val="24"/>
@@ -72,21 +72,24 @@
     <w:p>
       <w:pPr>
         <w:spacing w:after="0"/>
-        <w:jc w:val="center"/>
-        <w:rPr>
-          <w:rFonts w:ascii="Times New Roman" w:hAnsi="Times New Roman" w:cs="Times New Roman"/>
-          <w:sz w:val="24"/>
-          <w:szCs w:val="24"/>
-        </w:rPr>
-      </w:pPr>
-      <w:r>
-        <w:rPr>
-          <w:rFonts w:ascii="Times New Roman" w:hAnsi="Times New Roman" w:cs="Times New Roman"/>
-          <w:sz w:val="24"/>
-          <w:szCs w:val="24"/>
-        </w:rPr>
-        <w:t>Licenciatura em Engenharia Multimédia</w:t>
-      </w:r>
+        <w:jc w:val="both"/>
+        <w:rPr>
+          <w:rFonts w:ascii="Times New Roman" w:hAnsi="Times New Roman" w:cs="Times New Roman"/>
+          <w:sz w:val="24"/>
+          <w:szCs w:val="24"/>
+        </w:rPr>
+      </w:pPr>
+    </w:p>
+    <w:p>
+      <w:pPr>
+        <w:spacing w:after="0"/>
+        <w:jc w:val="both"/>
+        <w:rPr>
+          <w:rFonts w:ascii="Times New Roman" w:hAnsi="Times New Roman" w:cs="Times New Roman"/>
+          <w:sz w:val="24"/>
+          <w:szCs w:val="24"/>
+        </w:rPr>
+      </w:pPr>
     </w:p>
     <w:p>
       <w:pPr>
@@ -104,7 +107,7 @@
           <w:sz w:val="24"/>
           <w:szCs w:val="24"/>
         </w:rPr>
-        <w:t>Computação na Nuvem</w:t>
+        <w:t>Licenciatura em Engenharia Multimédia</w:t>
       </w:r>
     </w:p>
     <w:p>
@@ -113,6 +116,47 @@
         <w:jc w:val="center"/>
         <w:rPr>
           <w:rFonts w:ascii="Times New Roman" w:hAnsi="Times New Roman" w:cs="Times New Roman"/>
+          <w:sz w:val="24"/>
+          <w:szCs w:val="24"/>
+        </w:rPr>
+      </w:pPr>
+      <w:r>
+        <w:rPr>
+          <w:rFonts w:ascii="Times New Roman" w:hAnsi="Times New Roman" w:cs="Times New Roman"/>
+          <w:sz w:val="24"/>
+          <w:szCs w:val="24"/>
+        </w:rPr>
+        <w:t>Computação na Nuvem</w:t>
+      </w:r>
+    </w:p>
+    <w:p>
+      <w:pPr>
+        <w:spacing w:after="0"/>
+        <w:jc w:val="center"/>
+        <w:rPr>
+          <w:rFonts w:ascii="Times New Roman" w:hAnsi="Times New Roman" w:cs="Times New Roman"/>
+          <w:sz w:val="24"/>
+          <w:szCs w:val="24"/>
+        </w:rPr>
+      </w:pPr>
+    </w:p>
+    <w:p>
+      <w:pPr>
+        <w:spacing w:after="0"/>
+        <w:jc w:val="center"/>
+        <w:rPr>
+          <w:rFonts w:ascii="Times New Roman" w:hAnsi="Times New Roman" w:cs="Times New Roman"/>
+          <w:sz w:val="24"/>
+          <w:szCs w:val="24"/>
+        </w:rPr>
+      </w:pPr>
+    </w:p>
+    <w:p>
+      <w:pPr>
+        <w:spacing w:after="0"/>
+        <w:jc w:val="center"/>
+        <w:rPr>
+          <w:rFonts w:ascii="Times New Roman" w:hAnsi="Times New Roman" w:cs="Times New Roman"/>
           <w:b/>
           <w:bCs/>
           <w:sz w:val="24"/>
@@ -133,7 +177,7 @@
     <w:p>
       <w:pPr>
         <w:spacing w:after="0"/>
-        <w:jc w:val="center"/>
+        <w:jc w:val="both"/>
         <w:rPr>
           <w:rFonts w:ascii="Times New Roman" w:hAnsi="Times New Roman" w:cs="Times New Roman"/>
           <w:sz w:val="24"/>
@@ -144,7 +188,7 @@
     <w:p>
       <w:pPr>
         <w:spacing w:after="0"/>
-        <w:jc w:val="center"/>
+        <w:jc w:val="both"/>
         <w:rPr>
           <w:rFonts w:ascii="Times New Roman" w:hAnsi="Times New Roman" w:cs="Times New Roman"/>
           <w:sz w:val="24"/>
@@ -155,7 +199,7 @@
     <w:p>
       <w:pPr>
         <w:spacing w:after="0"/>
-        <w:jc w:val="center"/>
+        <w:jc w:val="both"/>
         <w:rPr>
           <w:rFonts w:ascii="Times New Roman" w:hAnsi="Times New Roman" w:cs="Times New Roman"/>
           <w:sz w:val="24"/>
@@ -248,29 +292,48 @@
           <w:szCs w:val="24"/>
         </w:rPr>
       </w:pPr>
-      <w:r>
-        <w:rPr>
-          <w:rFonts w:ascii="Times New Roman" w:hAnsi="Times New Roman" w:cs="Times New Roman"/>
-          <w:sz w:val="24"/>
-          <w:szCs w:val="24"/>
-        </w:rPr>
-        <w:t>Viorel Cojocari</w:t>
-      </w:r>
-      <w:r>
-        <w:rPr>
-          <w:rFonts w:ascii="Times New Roman" w:hAnsi="Times New Roman" w:cs="Times New Roman"/>
-          <w:sz w:val="24"/>
-          <w:szCs w:val="24"/>
-        </w:rPr>
-        <w:tab/>
-      </w:r>
-      <w:r>
-        <w:rPr>
-          <w:rFonts w:ascii="Times New Roman" w:hAnsi="Times New Roman" w:cs="Times New Roman"/>
-          <w:sz w:val="24"/>
-          <w:szCs w:val="24"/>
-        </w:rPr>
-        <w:tab/>
+      <w:proofErr w:type="spellStart"/>
+      <w:r>
+        <w:rPr>
+          <w:rFonts w:ascii="Times New Roman" w:hAnsi="Times New Roman" w:cs="Times New Roman"/>
+          <w:sz w:val="24"/>
+          <w:szCs w:val="24"/>
+        </w:rPr>
+        <w:t>Viorel</w:t>
+      </w:r>
+      <w:proofErr w:type="spellEnd"/>
+      <w:r>
+        <w:rPr>
+          <w:rFonts w:ascii="Times New Roman" w:hAnsi="Times New Roman" w:cs="Times New Roman"/>
+          <w:sz w:val="24"/>
+          <w:szCs w:val="24"/>
+        </w:rPr>
+        <w:t xml:space="preserve"> </w:t>
+      </w:r>
+      <w:proofErr w:type="spellStart"/>
+      <w:r>
+        <w:rPr>
+          <w:rFonts w:ascii="Times New Roman" w:hAnsi="Times New Roman" w:cs="Times New Roman"/>
+          <w:sz w:val="24"/>
+          <w:szCs w:val="24"/>
+        </w:rPr>
+        <w:t>Cojocari</w:t>
+      </w:r>
+      <w:proofErr w:type="spellEnd"/>
+      <w:r>
+        <w:rPr>
+          <w:rFonts w:ascii="Times New Roman" w:hAnsi="Times New Roman" w:cs="Times New Roman"/>
+          <w:sz w:val="24"/>
+          <w:szCs w:val="24"/>
+        </w:rPr>
+        <w:t xml:space="preserve">           </w:t>
+      </w:r>
+      <w:r>
+        <w:rPr>
+          <w:rFonts w:ascii="Times New Roman" w:hAnsi="Times New Roman" w:cs="Times New Roman"/>
+          <w:sz w:val="24"/>
+          <w:szCs w:val="24"/>
+        </w:rPr>
         <w:t>nº 21467</w:t>
       </w:r>
     </w:p>
@@ -307,7 +370,14 @@
           <w:sz w:val="24"/>
           <w:szCs w:val="24"/>
         </w:rPr>
-        <w:tab/>
+        <w:t xml:space="preserve">            </w:t>
+      </w:r>
+      <w:r>
+        <w:rPr>
+          <w:rFonts w:ascii="Times New Roman" w:hAnsi="Times New Roman" w:cs="Times New Roman"/>
+          <w:sz w:val="24"/>
+          <w:szCs w:val="24"/>
+        </w:rPr>
         <w:t>nº 21459</w:t>
       </w:r>
     </w:p>
@@ -336,14 +406,6 @@
           <w:szCs w:val="24"/>
         </w:rPr>
         <w:tab/>
-      </w:r>
-      <w:r>
-        <w:rPr>
-          <w:rFonts w:ascii="Times New Roman" w:hAnsi="Times New Roman" w:cs="Times New Roman"/>
-          <w:sz w:val="24"/>
-          <w:szCs w:val="24"/>
-        </w:rPr>
-        <w:tab/>
         <w:t>nº 21466</w:t>
       </w:r>
     </w:p>
@@ -524,17 +586,6 @@
         </w:rPr>
         <w:t>Ano letivo 2021 / 2022</w:t>
       </w:r>
-    </w:p>
-    <w:p>
-      <w:pPr>
-        <w:spacing w:after="0"/>
-        <w:jc w:val="center"/>
-        <w:rPr>
-          <w:rFonts w:ascii="Times New Roman" w:hAnsi="Times New Roman" w:cs="Times New Roman"/>
-          <w:sz w:val="24"/>
-          <w:szCs w:val="24"/>
-        </w:rPr>
-      </w:pPr>
       <w:r>
         <w:rPr>
           <w:rFonts w:ascii="Times New Roman" w:hAnsi="Times New Roman" w:cs="Times New Roman"/>
@@ -569,6 +620,7 @@
         <w:p>
           <w:pPr>
             <w:pStyle w:val="TOCHeading"/>
+            <w:jc w:val="both"/>
             <w:rPr>
               <w:rFonts w:ascii="Times New Roman" w:hAnsi="Times New Roman" w:cs="Times New Roman"/>
               <w:color w:val="auto"/>
@@ -592,6 +644,7 @@
             <w:tabs>
               <w:tab w:val="right" w:leader="dot" w:pos="8494"/>
             </w:tabs>
+            <w:jc w:val="both"/>
             <w:rPr>
               <w:rFonts w:ascii="Times New Roman" w:eastAsiaTheme="minorEastAsia" w:hAnsi="Times New Roman" w:cs="Times New Roman"/>
               <w:noProof/>
@@ -713,6 +766,7 @@
             <w:tabs>
               <w:tab w:val="right" w:leader="dot" w:pos="8494"/>
             </w:tabs>
+            <w:jc w:val="both"/>
             <w:rPr>
               <w:rFonts w:ascii="Times New Roman" w:eastAsiaTheme="minorEastAsia" w:hAnsi="Times New Roman" w:cs="Times New Roman"/>
               <w:noProof/>
@@ -810,6 +864,7 @@
             <w:tabs>
               <w:tab w:val="right" w:leader="dot" w:pos="8494"/>
             </w:tabs>
+            <w:jc w:val="both"/>
             <w:rPr>
               <w:rFonts w:ascii="Times New Roman" w:eastAsiaTheme="minorEastAsia" w:hAnsi="Times New Roman" w:cs="Times New Roman"/>
               <w:noProof/>
@@ -907,6 +962,7 @@
             <w:tabs>
               <w:tab w:val="right" w:leader="dot" w:pos="8494"/>
             </w:tabs>
+            <w:jc w:val="both"/>
             <w:rPr>
               <w:rFonts w:ascii="Times New Roman" w:eastAsiaTheme="minorEastAsia" w:hAnsi="Times New Roman" w:cs="Times New Roman"/>
               <w:noProof/>
@@ -1004,6 +1060,7 @@
             <w:tabs>
               <w:tab w:val="right" w:leader="dot" w:pos="8494"/>
             </w:tabs>
+            <w:jc w:val="both"/>
             <w:rPr>
               <w:rFonts w:ascii="Times New Roman" w:eastAsiaTheme="minorEastAsia" w:hAnsi="Times New Roman" w:cs="Times New Roman"/>
               <w:noProof/>
@@ -1101,6 +1158,7 @@
             <w:tabs>
               <w:tab w:val="right" w:leader="dot" w:pos="8494"/>
             </w:tabs>
+            <w:jc w:val="both"/>
             <w:rPr>
               <w:rFonts w:ascii="Times New Roman" w:eastAsiaTheme="minorEastAsia" w:hAnsi="Times New Roman" w:cs="Times New Roman"/>
               <w:noProof/>
@@ -1198,6 +1256,7 @@
             <w:tabs>
               <w:tab w:val="right" w:leader="dot" w:pos="8494"/>
             </w:tabs>
+            <w:jc w:val="both"/>
             <w:rPr>
               <w:rFonts w:ascii="Times New Roman" w:eastAsiaTheme="minorEastAsia" w:hAnsi="Times New Roman" w:cs="Times New Roman"/>
               <w:noProof/>
@@ -1295,6 +1354,7 @@
             <w:tabs>
               <w:tab w:val="right" w:leader="dot" w:pos="8494"/>
             </w:tabs>
+            <w:jc w:val="both"/>
             <w:rPr>
               <w:rFonts w:ascii="Times New Roman" w:eastAsiaTheme="minorEastAsia" w:hAnsi="Times New Roman" w:cs="Times New Roman"/>
               <w:noProof/>
@@ -1392,6 +1452,7 @@
             <w:tabs>
               <w:tab w:val="right" w:leader="dot" w:pos="8494"/>
             </w:tabs>
+            <w:jc w:val="both"/>
             <w:rPr>
               <w:rFonts w:ascii="Times New Roman" w:eastAsiaTheme="minorEastAsia" w:hAnsi="Times New Roman" w:cs="Times New Roman"/>
               <w:noProof/>
@@ -1489,6 +1550,7 @@
             <w:tabs>
               <w:tab w:val="right" w:leader="dot" w:pos="8494"/>
             </w:tabs>
+            <w:jc w:val="both"/>
             <w:rPr>
               <w:rFonts w:ascii="Times New Roman" w:eastAsiaTheme="minorEastAsia" w:hAnsi="Times New Roman" w:cs="Times New Roman"/>
               <w:noProof/>
@@ -1586,6 +1648,7 @@
             <w:tabs>
               <w:tab w:val="right" w:leader="dot" w:pos="8494"/>
             </w:tabs>
+            <w:jc w:val="both"/>
             <w:rPr>
               <w:rFonts w:ascii="Times New Roman" w:eastAsiaTheme="minorEastAsia" w:hAnsi="Times New Roman" w:cs="Times New Roman"/>
               <w:noProof/>
@@ -1683,6 +1746,7 @@
             <w:tabs>
               <w:tab w:val="right" w:leader="dot" w:pos="8494"/>
             </w:tabs>
+            <w:jc w:val="both"/>
             <w:rPr>
               <w:rFonts w:ascii="Times New Roman" w:eastAsiaTheme="minorEastAsia" w:hAnsi="Times New Roman" w:cs="Times New Roman"/>
               <w:noProof/>
@@ -1780,6 +1844,7 @@
             <w:tabs>
               <w:tab w:val="right" w:leader="dot" w:pos="8494"/>
             </w:tabs>
+            <w:jc w:val="both"/>
             <w:rPr>
               <w:rFonts w:ascii="Times New Roman" w:eastAsiaTheme="minorEastAsia" w:hAnsi="Times New Roman" w:cs="Times New Roman"/>
               <w:noProof/>
@@ -1877,6 +1942,7 @@
             <w:tabs>
               <w:tab w:val="right" w:leader="dot" w:pos="8494"/>
             </w:tabs>
+            <w:jc w:val="both"/>
             <w:rPr>
               <w:rFonts w:ascii="Times New Roman" w:eastAsiaTheme="minorEastAsia" w:hAnsi="Times New Roman" w:cs="Times New Roman"/>
               <w:noProof/>
@@ -1974,6 +2040,7 @@
             <w:tabs>
               <w:tab w:val="right" w:leader="dot" w:pos="8494"/>
             </w:tabs>
+            <w:jc w:val="both"/>
             <w:rPr>
               <w:rFonts w:ascii="Times New Roman" w:eastAsiaTheme="minorEastAsia" w:hAnsi="Times New Roman" w:cs="Times New Roman"/>
               <w:noProof/>
@@ -2071,6 +2138,7 @@
             <w:tabs>
               <w:tab w:val="right" w:leader="dot" w:pos="8494"/>
             </w:tabs>
+            <w:jc w:val="both"/>
             <w:rPr>
               <w:rFonts w:ascii="Times New Roman" w:eastAsiaTheme="minorEastAsia" w:hAnsi="Times New Roman" w:cs="Times New Roman"/>
               <w:noProof/>
@@ -2168,6 +2236,7 @@
             <w:tabs>
               <w:tab w:val="right" w:leader="dot" w:pos="8494"/>
             </w:tabs>
+            <w:jc w:val="both"/>
             <w:rPr>
               <w:rFonts w:ascii="Times New Roman" w:eastAsiaTheme="minorEastAsia" w:hAnsi="Times New Roman" w:cs="Times New Roman"/>
               <w:noProof/>
@@ -2265,6 +2334,7 @@
             <w:tabs>
               <w:tab w:val="right" w:leader="dot" w:pos="8494"/>
             </w:tabs>
+            <w:jc w:val="both"/>
             <w:rPr>
               <w:rFonts w:ascii="Times New Roman" w:eastAsiaTheme="minorEastAsia" w:hAnsi="Times New Roman" w:cs="Times New Roman"/>
               <w:noProof/>
@@ -2362,6 +2432,7 @@
             <w:tabs>
               <w:tab w:val="right" w:leader="dot" w:pos="8494"/>
             </w:tabs>
+            <w:jc w:val="both"/>
             <w:rPr>
               <w:rFonts w:ascii="Times New Roman" w:eastAsiaTheme="minorEastAsia" w:hAnsi="Times New Roman" w:cs="Times New Roman"/>
               <w:noProof/>
@@ -2456,6 +2527,7 @@
         <w:p>
           <w:pPr>
             <w:spacing w:after="100"/>
+            <w:jc w:val="both"/>
             <w:rPr>
               <w:rFonts w:ascii="Times New Roman" w:hAnsi="Times New Roman" w:cs="Times New Roman"/>
               <w:sz w:val="24"/>
@@ -2478,6 +2550,7 @@
     <w:p>
       <w:pPr>
         <w:spacing w:after="0"/>
+        <w:jc w:val="both"/>
         <w:rPr>
           <w:rFonts w:ascii="Times New Roman" w:hAnsi="Times New Roman" w:cs="Times New Roman"/>
           <w:sz w:val="24"/>
@@ -2488,6 +2561,7 @@
     <w:p>
       <w:pPr>
         <w:spacing w:after="0"/>
+        <w:jc w:val="both"/>
         <w:rPr>
           <w:rFonts w:ascii="Times New Roman" w:hAnsi="Times New Roman" w:cs="Times New Roman"/>
           <w:sz w:val="24"/>
@@ -2506,6 +2580,7 @@
     <w:p>
       <w:pPr>
         <w:pStyle w:val="Heading1"/>
+        <w:jc w:val="both"/>
         <w:rPr>
           <w:rFonts w:ascii="Times New Roman" w:hAnsi="Times New Roman" w:cs="Times New Roman"/>
           <w:color w:val="auto"/>
@@ -2532,6 +2607,7 @@
     <w:p>
       <w:pPr>
         <w:pStyle w:val="Heading1"/>
+        <w:jc w:val="both"/>
         <w:rPr>
           <w:rFonts w:ascii="Times New Roman" w:hAnsi="Times New Roman" w:cs="Times New Roman"/>
           <w:b/>
@@ -2565,11 +2641,17 @@
       </w:r>
       <w:bookmarkEnd w:id="1"/>
     </w:p>
-    <w:p/>
+    <w:p>
+      <w:pPr>
+        <w:jc w:val="both"/>
+      </w:pPr>
+    </w:p>
     <w:p>
       <w:pPr>
         <w:pStyle w:val="NormalWeb"/>
         <w:spacing w:before="0" w:beforeAutospacing="0" w:after="300" w:afterAutospacing="0"/>
+        <w:ind w:firstLine="708"/>
+        <w:jc w:val="both"/>
       </w:pPr>
       <w:r>
         <w:t>Computação distribuída é um modelo de processamento de dados em que um sistema computacional é composto por múltiplos componentes autônomos, como computadores, dispositivos móveis, servidores, sensores, entre outros, que trabalham juntos de forma coordenada para realizar uma tarefa computacional.</w:t>
@@ -2579,6 +2661,8 @@
       <w:pPr>
         <w:pStyle w:val="NormalWeb"/>
         <w:spacing w:before="300" w:beforeAutospacing="0" w:after="300" w:afterAutospacing="0"/>
+        <w:ind w:firstLine="708"/>
+        <w:jc w:val="both"/>
       </w:pPr>
       <w:r>
         <w:t>Nesse modelo, cada componente do sistema é responsável por uma parte da computação, e a comunicação e coordenação entre eles é realizada por meio de uma rede de comunicação, como a internet. Essa abordagem permite que tarefas complexas sejam divididas em partes menores, que podem ser processadas em paralelo, aumentando assim a eficiência e a velocidade de processamento.</w:t>
@@ -2588,6 +2672,8 @@
       <w:pPr>
         <w:pStyle w:val="NormalWeb"/>
         <w:spacing w:before="300" w:beforeAutospacing="0" w:after="0" w:afterAutospacing="0"/>
+        <w:ind w:firstLine="708"/>
+        <w:jc w:val="both"/>
       </w:pPr>
       <w:r>
         <w:t>A computação distribuída é utilizada em diversas áreas, como processamento de grandes volumes de dados, inteligência artificial, sistemas de controle de tráfego aéreo, entre outras aplicações que requerem alta capacidade de processamento e coordenação entre múltiplos componentes.</w:t>
@@ -2598,12 +2684,14 @@
       <w:pPr>
         <w:pStyle w:val="NormalWeb"/>
         <w:spacing w:before="300" w:beforeAutospacing="0" w:after="0" w:afterAutospacing="0"/>
+        <w:jc w:val="both"/>
       </w:pPr>
     </w:p>
     <w:p>
       <w:pPr>
         <w:pStyle w:val="NormalWeb"/>
         <w:spacing w:before="300" w:beforeAutospacing="0" w:after="0" w:afterAutospacing="0"/>
+        <w:jc w:val="both"/>
         <w:rPr>
           <w:b/>
           <w:bCs/>
@@ -2624,6 +2712,7 @@
       <w:pPr>
         <w:pStyle w:val="NormalWeb"/>
         <w:spacing w:before="300" w:beforeAutospacing="0" w:after="0" w:afterAutospacing="0"/>
+        <w:jc w:val="both"/>
       </w:pPr>
     </w:p>
     <w:p>
@@ -2632,6 +2721,7 @@
         <w:autoSpaceDN w:val="0"/>
         <w:adjustRightInd w:val="0"/>
         <w:spacing w:after="0" w:line="240" w:lineRule="auto"/>
+        <w:jc w:val="both"/>
         <w:rPr>
           <w:rFonts w:ascii="Times New Roman" w:hAnsi="Times New Roman" w:cs="Times New Roman"/>
           <w:sz w:val="24"/>
@@ -2653,410 +2743,487 @@
         <w:autoSpaceDN w:val="0"/>
         <w:adjustRightInd w:val="0"/>
         <w:spacing w:after="0" w:line="240" w:lineRule="auto"/>
-        <w:rPr>
-          <w:rFonts w:ascii="Times New Roman" w:hAnsi="Times New Roman" w:cs="Times New Roman"/>
-          <w:sz w:val="24"/>
-          <w:szCs w:val="24"/>
-        </w:rPr>
-      </w:pPr>
-      <w:r>
-        <w:rPr>
-          <w:rFonts w:ascii="Times New Roman" w:hAnsi="Times New Roman" w:cs="Times New Roman"/>
-          <w:sz w:val="24"/>
-          <w:szCs w:val="24"/>
-        </w:rPr>
-        <w:t xml:space="preserve">1.     Escalabilidade: Isto significa que é possível aumentar a capacidade de processamento de um sistema sem ter que </w:t>
-      </w:r>
-      <w:proofErr w:type="gramStart"/>
-      <w:r>
-        <w:rPr>
-          <w:rFonts w:ascii="Times New Roman" w:hAnsi="Times New Roman" w:cs="Times New Roman"/>
-          <w:sz w:val="24"/>
-          <w:szCs w:val="24"/>
-        </w:rPr>
-        <w:t>substituí-lo</w:t>
-      </w:r>
-      <w:proofErr w:type="gramEnd"/>
-      <w:r>
-        <w:rPr>
-          <w:rFonts w:ascii="Times New Roman" w:hAnsi="Times New Roman" w:cs="Times New Roman"/>
-          <w:sz w:val="24"/>
-          <w:szCs w:val="24"/>
-        </w:rPr>
-        <w:t xml:space="preserve"> completamente por um novo sistema, o que pode ser mais caro e complexo.</w:t>
-      </w:r>
-    </w:p>
-    <w:p>
-      <w:pPr>
-        <w:autoSpaceDE w:val="0"/>
-        <w:autoSpaceDN w:val="0"/>
-        <w:adjustRightInd w:val="0"/>
-        <w:spacing w:after="0" w:line="240" w:lineRule="auto"/>
-        <w:rPr>
-          <w:rFonts w:ascii="Times New Roman" w:hAnsi="Times New Roman" w:cs="Times New Roman"/>
-          <w:sz w:val="24"/>
-          <w:szCs w:val="24"/>
-        </w:rPr>
-      </w:pPr>
-      <w:r>
-        <w:rPr>
-          <w:rFonts w:ascii="Times New Roman" w:hAnsi="Times New Roman" w:cs="Times New Roman"/>
-          <w:sz w:val="24"/>
-          <w:szCs w:val="24"/>
-        </w:rPr>
-        <w:t>2.     Redundância: A computação distribuída também permite que o sistema tenha redundância em caso de falhas em algum componente. Isso significa que, se um componente falhar, outros componentes do sistema podem continuar processando a tarefa, garantindo assim a continuidade do processamento.</w:t>
-      </w:r>
-    </w:p>
-    <w:p>
-      <w:pPr>
-        <w:autoSpaceDE w:val="0"/>
-        <w:autoSpaceDN w:val="0"/>
-        <w:adjustRightInd w:val="0"/>
-        <w:spacing w:after="0" w:line="240" w:lineRule="auto"/>
-        <w:rPr>
-          <w:rFonts w:ascii="Times New Roman" w:hAnsi="Times New Roman" w:cs="Times New Roman"/>
-          <w:sz w:val="24"/>
-          <w:szCs w:val="24"/>
-        </w:rPr>
-      </w:pPr>
-      <w:r>
-        <w:rPr>
-          <w:rFonts w:ascii="Times New Roman" w:hAnsi="Times New Roman" w:cs="Times New Roman"/>
-          <w:sz w:val="24"/>
-          <w:szCs w:val="24"/>
-        </w:rPr>
-        <w:t>3.     Eficiência: A computação distribuída permite que tarefas sejam divididas em partes menores, que podem ser processadas em paralelo, aumentando a eficiência e a velocidade de processamento. Isso é especialmente importante em tarefas que requerem alto poder de processamento, como inteligência artificial, simulações complexas e análise de grandes volumes de dados.</w:t>
-      </w:r>
-    </w:p>
-    <w:p>
-      <w:pPr>
-        <w:autoSpaceDE w:val="0"/>
-        <w:autoSpaceDN w:val="0"/>
-        <w:adjustRightInd w:val="0"/>
-        <w:spacing w:after="0" w:line="240" w:lineRule="auto"/>
-        <w:rPr>
-          <w:rFonts w:ascii="Times New Roman" w:hAnsi="Times New Roman" w:cs="Times New Roman"/>
-          <w:sz w:val="24"/>
-          <w:szCs w:val="24"/>
-        </w:rPr>
-      </w:pPr>
-      <w:r>
-        <w:rPr>
-          <w:rFonts w:ascii="Times New Roman" w:hAnsi="Times New Roman" w:cs="Times New Roman"/>
-          <w:sz w:val="24"/>
-          <w:szCs w:val="24"/>
-        </w:rPr>
-        <w:t>4.     Flexibilidade: A computação distribuída permite que diferentes componentes do sistema tenham diferentes funções e responsabilidades. Isso significa que é possível criar sistemas mais flexíveis e adaptáveis, que podem ser ajustados para atender às necessidades específicas de uma determinada tarefa ou aplicação.</w:t>
-      </w:r>
-    </w:p>
-    <w:p>
-      <w:pPr>
-        <w:spacing w:after="0"/>
-        <w:rPr>
-          <w:rFonts w:ascii="Times New Roman" w:eastAsiaTheme="majorEastAsia" w:hAnsi="Times New Roman" w:cs="Times New Roman"/>
-          <w:sz w:val="24"/>
-          <w:szCs w:val="24"/>
-        </w:rPr>
-      </w:pPr>
-      <w:r>
-        <w:rPr>
-          <w:rFonts w:ascii="Times New Roman" w:hAnsi="Times New Roman" w:cs="Times New Roman"/>
-          <w:sz w:val="24"/>
-          <w:szCs w:val="24"/>
-        </w:rPr>
-        <w:t>5.     Redução de custos: A computação distribuída pode ser uma opção mais econômica do que investir em um único sistema de alto desempenho. Isso porque, ao distribuir o processamento entre vários componentes, é possível utilizar recursos existentes e mais baratos, em vez de ter que investir em um único sistema de alto desempenho, que pode ser mais caro e difícil de manter.</w:t>
-      </w:r>
-    </w:p>
-    <w:p>
-      <w:pPr>
-        <w:rPr>
-          <w:rFonts w:ascii="Times New Roman" w:eastAsiaTheme="majorEastAsia" w:hAnsi="Times New Roman" w:cs="Times New Roman"/>
-          <w:sz w:val="24"/>
-          <w:szCs w:val="24"/>
-        </w:rPr>
-      </w:pPr>
-      <w:r>
-        <w:rPr>
-          <w:rFonts w:ascii="Times New Roman" w:hAnsi="Times New Roman" w:cs="Times New Roman"/>
-          <w:sz w:val="24"/>
-          <w:szCs w:val="24"/>
-        </w:rPr>
-        <w:br w:type="page"/>
-      </w:r>
-    </w:p>
-    <w:p>
-      <w:pPr>
-        <w:pStyle w:val="Heading1"/>
-        <w:rPr>
-          <w:rFonts w:ascii="Times New Roman" w:hAnsi="Times New Roman" w:cs="Times New Roman"/>
-          <w:b/>
-          <w:bCs/>
-          <w:color w:val="5B9BD5" w:themeColor="accent5"/>
-          <w:sz w:val="24"/>
-          <w:szCs w:val="24"/>
-        </w:rPr>
-      </w:pPr>
-      <w:bookmarkStart w:id="3" w:name="_Toc131615095"/>
-      <w:r>
-        <w:rPr>
-          <w:rFonts w:ascii="Times New Roman" w:hAnsi="Times New Roman" w:cs="Times New Roman"/>
-          <w:b/>
-          <w:bCs/>
-          <w:color w:val="5B9BD5" w:themeColor="accent5"/>
-          <w:sz w:val="24"/>
-          <w:szCs w:val="24"/>
-        </w:rPr>
-        <w:lastRenderedPageBreak/>
-        <w:t>II. Arquiteturas de sistemas distribuídos</w:t>
-      </w:r>
-      <w:bookmarkEnd w:id="3"/>
-    </w:p>
-    <w:p>
-      <w:pPr>
-        <w:spacing w:after="0"/>
-        <w:rPr>
-          <w:rFonts w:ascii="Times New Roman" w:hAnsi="Times New Roman" w:cs="Times New Roman"/>
-          <w:sz w:val="24"/>
-          <w:szCs w:val="24"/>
-        </w:rPr>
-      </w:pPr>
-    </w:p>
-    <w:p>
-      <w:pPr>
-        <w:autoSpaceDE w:val="0"/>
-        <w:autoSpaceDN w:val="0"/>
-        <w:adjustRightInd w:val="0"/>
-        <w:spacing w:after="0" w:line="240" w:lineRule="auto"/>
-        <w:rPr>
-          <w:rFonts w:ascii="Times New Roman" w:hAnsi="Times New Roman" w:cs="Times New Roman"/>
-          <w:sz w:val="24"/>
-          <w:szCs w:val="24"/>
-        </w:rPr>
-      </w:pPr>
-      <w:r>
-        <w:rPr>
-          <w:rFonts w:ascii="Times New Roman" w:hAnsi="Times New Roman" w:cs="Times New Roman"/>
-          <w:sz w:val="24"/>
-          <w:szCs w:val="24"/>
-        </w:rPr>
-        <w:t>As arquiteturas de sistemas distribuídos podem ser classificadas de acordo com a forma como os componentes são organizados e como as comunicações entre eles são realizadas. As principais arquiteturas de sistemas distribuídos são:</w:t>
-      </w:r>
-    </w:p>
-    <w:p>
-      <w:pPr>
+        <w:jc w:val="both"/>
+        <w:rPr>
+          <w:rFonts w:ascii="Times New Roman" w:hAnsi="Times New Roman" w:cs="Times New Roman"/>
+          <w:sz w:val="24"/>
+          <w:szCs w:val="24"/>
+        </w:rPr>
+      </w:pPr>
+    </w:p>
+    <w:p>
+      <w:pPr>
+        <w:pStyle w:val="ListParagraph"/>
         <w:numPr>
           <w:ilvl w:val="0"/>
-          <w:numId w:val="6"/>
+          <w:numId w:val="9"/>
         </w:numPr>
         <w:autoSpaceDE w:val="0"/>
         <w:autoSpaceDN w:val="0"/>
         <w:adjustRightInd w:val="0"/>
         <w:spacing w:after="0" w:line="240" w:lineRule="auto"/>
-        <w:ind w:left="0" w:firstLine="0"/>
-        <w:rPr>
-          <w:rFonts w:ascii="Times New Roman" w:hAnsi="Times New Roman" w:cs="Times New Roman"/>
-          <w:sz w:val="24"/>
-          <w:szCs w:val="24"/>
-        </w:rPr>
-      </w:pPr>
-      <w:r>
-        <w:rPr>
-          <w:rFonts w:ascii="Times New Roman" w:hAnsi="Times New Roman" w:cs="Times New Roman"/>
-          <w:sz w:val="24"/>
-          <w:szCs w:val="24"/>
-        </w:rPr>
-        <w:t xml:space="preserve">Cliente-Servidor: Nesta arquitetura, os serviços são fornecidos por um servidor centralizado e os clientes fazem solicitações para </w:t>
-      </w:r>
-      <w:proofErr w:type="spellStart"/>
-      <w:r>
-        <w:rPr>
-          <w:rFonts w:ascii="Times New Roman" w:hAnsi="Times New Roman" w:cs="Times New Roman"/>
-          <w:sz w:val="24"/>
-          <w:szCs w:val="24"/>
-        </w:rPr>
-        <w:t>acessar</w:t>
-      </w:r>
-      <w:proofErr w:type="spellEnd"/>
-      <w:r>
-        <w:rPr>
-          <w:rFonts w:ascii="Times New Roman" w:hAnsi="Times New Roman" w:cs="Times New Roman"/>
-          <w:sz w:val="24"/>
-          <w:szCs w:val="24"/>
-        </w:rPr>
-        <w:t xml:space="preserve"> esses serviços. Essa arquitetura é comum em sistemas de banco de dados, onde os clientes </w:t>
-      </w:r>
-      <w:proofErr w:type="spellStart"/>
-      <w:r>
-        <w:rPr>
-          <w:rFonts w:ascii="Times New Roman" w:hAnsi="Times New Roman" w:cs="Times New Roman"/>
-          <w:sz w:val="24"/>
-          <w:szCs w:val="24"/>
-        </w:rPr>
-        <w:t>acessam</w:t>
-      </w:r>
-      <w:proofErr w:type="spellEnd"/>
-      <w:r>
-        <w:rPr>
-          <w:rFonts w:ascii="Times New Roman" w:hAnsi="Times New Roman" w:cs="Times New Roman"/>
-          <w:sz w:val="24"/>
-          <w:szCs w:val="24"/>
-        </w:rPr>
-        <w:t xml:space="preserve"> informações armazenadas no servidor.</w:t>
-      </w:r>
-    </w:p>
-    <w:p>
-      <w:pPr>
+        <w:jc w:val="both"/>
+        <w:rPr>
+          <w:rFonts w:ascii="Times New Roman" w:hAnsi="Times New Roman" w:cs="Times New Roman"/>
+          <w:sz w:val="24"/>
+          <w:szCs w:val="24"/>
+        </w:rPr>
+      </w:pPr>
+      <w:r>
+        <w:rPr>
+          <w:rFonts w:ascii="Times New Roman" w:hAnsi="Times New Roman" w:cs="Times New Roman"/>
+          <w:sz w:val="24"/>
+          <w:szCs w:val="24"/>
+        </w:rPr>
+        <w:t xml:space="preserve">Escalabilidade: Isto significa que é possível aumentar a capacidade de processamento de um sistema sem ter que </w:t>
+      </w:r>
+      <w:proofErr w:type="gramStart"/>
+      <w:r>
+        <w:rPr>
+          <w:rFonts w:ascii="Times New Roman" w:hAnsi="Times New Roman" w:cs="Times New Roman"/>
+          <w:sz w:val="24"/>
+          <w:szCs w:val="24"/>
+        </w:rPr>
+        <w:t>substituí-lo</w:t>
+      </w:r>
+      <w:proofErr w:type="gramEnd"/>
+      <w:r>
+        <w:rPr>
+          <w:rFonts w:ascii="Times New Roman" w:hAnsi="Times New Roman" w:cs="Times New Roman"/>
+          <w:sz w:val="24"/>
+          <w:szCs w:val="24"/>
+        </w:rPr>
+        <w:t xml:space="preserve"> completamente por um novo sistema, o que pode ser mais caro e complexo.</w:t>
+      </w:r>
+    </w:p>
+    <w:p>
+      <w:pPr>
+        <w:pStyle w:val="ListParagraph"/>
         <w:numPr>
           <w:ilvl w:val="0"/>
-          <w:numId w:val="6"/>
+          <w:numId w:val="9"/>
         </w:numPr>
         <w:autoSpaceDE w:val="0"/>
         <w:autoSpaceDN w:val="0"/>
         <w:adjustRightInd w:val="0"/>
         <w:spacing w:after="0" w:line="240" w:lineRule="auto"/>
-        <w:ind w:left="0" w:firstLine="0"/>
-        <w:rPr>
-          <w:rFonts w:ascii="Times New Roman" w:hAnsi="Times New Roman" w:cs="Times New Roman"/>
-          <w:sz w:val="24"/>
-          <w:szCs w:val="24"/>
-        </w:rPr>
-      </w:pPr>
-      <w:proofErr w:type="spellStart"/>
-      <w:r>
-        <w:rPr>
-          <w:rFonts w:ascii="Times New Roman" w:hAnsi="Times New Roman" w:cs="Times New Roman"/>
-          <w:sz w:val="24"/>
-          <w:szCs w:val="24"/>
-        </w:rPr>
-        <w:t>Peer</w:t>
-      </w:r>
-      <w:proofErr w:type="spellEnd"/>
-      <w:r>
-        <w:rPr>
-          <w:rFonts w:ascii="Times New Roman" w:hAnsi="Times New Roman" w:cs="Times New Roman"/>
-          <w:sz w:val="24"/>
-          <w:szCs w:val="24"/>
-        </w:rPr>
-        <w:t>-to-</w:t>
-      </w:r>
-      <w:proofErr w:type="spellStart"/>
-      <w:r>
-        <w:rPr>
-          <w:rFonts w:ascii="Times New Roman" w:hAnsi="Times New Roman" w:cs="Times New Roman"/>
-          <w:sz w:val="24"/>
-          <w:szCs w:val="24"/>
-        </w:rPr>
-        <w:t>Peer</w:t>
-      </w:r>
-      <w:proofErr w:type="spellEnd"/>
-      <w:r>
-        <w:rPr>
-          <w:rFonts w:ascii="Times New Roman" w:hAnsi="Times New Roman" w:cs="Times New Roman"/>
-          <w:sz w:val="24"/>
-          <w:szCs w:val="24"/>
-        </w:rPr>
-        <w:t xml:space="preserve">: Nesta arquitetura, todos os componentes são iguais e colaboram para realizar a tarefa. Cada componente é tanto um cliente quanto um servidor, e eles se comunicam uns com os outros diretamente para compartilhar recursos ou trocar informações. Essa arquitetura é comum em sistemas de compartilhamento de arquivos, como o </w:t>
-      </w:r>
-      <w:proofErr w:type="spellStart"/>
-      <w:r>
-        <w:rPr>
-          <w:rFonts w:ascii="Times New Roman" w:hAnsi="Times New Roman" w:cs="Times New Roman"/>
-          <w:sz w:val="24"/>
-          <w:szCs w:val="24"/>
-        </w:rPr>
-        <w:t>BitTorrent</w:t>
-      </w:r>
-      <w:proofErr w:type="spellEnd"/>
-      <w:r>
-        <w:rPr>
-          <w:rFonts w:ascii="Times New Roman" w:hAnsi="Times New Roman" w:cs="Times New Roman"/>
-          <w:sz w:val="24"/>
-          <w:szCs w:val="24"/>
-        </w:rPr>
-        <w:t>.</w:t>
-      </w:r>
-    </w:p>
-    <w:p>
-      <w:pPr>
+        <w:jc w:val="both"/>
+        <w:rPr>
+          <w:rFonts w:ascii="Times New Roman" w:hAnsi="Times New Roman" w:cs="Times New Roman"/>
+          <w:sz w:val="24"/>
+          <w:szCs w:val="24"/>
+        </w:rPr>
+      </w:pPr>
+      <w:r>
+        <w:rPr>
+          <w:rFonts w:ascii="Times New Roman" w:hAnsi="Times New Roman" w:cs="Times New Roman"/>
+          <w:sz w:val="24"/>
+          <w:szCs w:val="24"/>
+        </w:rPr>
+        <w:t>Redundância: A computação distribuída também permite que o sistema tenha redundância em caso de falhas em algum componente. Isso significa que, se um componente falhar, outros componentes do sistema podem continuar processando a tarefa, garantindo assim a continuidade do processamento.</w:t>
+      </w:r>
+    </w:p>
+    <w:p>
+      <w:pPr>
+        <w:pStyle w:val="ListParagraph"/>
         <w:numPr>
           <w:ilvl w:val="0"/>
-          <w:numId w:val="6"/>
+          <w:numId w:val="9"/>
         </w:numPr>
         <w:autoSpaceDE w:val="0"/>
         <w:autoSpaceDN w:val="0"/>
         <w:adjustRightInd w:val="0"/>
         <w:spacing w:after="0" w:line="240" w:lineRule="auto"/>
-        <w:ind w:left="0" w:firstLine="0"/>
-        <w:rPr>
-          <w:rFonts w:ascii="Times New Roman" w:hAnsi="Times New Roman" w:cs="Times New Roman"/>
-          <w:sz w:val="24"/>
-          <w:szCs w:val="24"/>
-        </w:rPr>
-      </w:pPr>
-      <w:r>
-        <w:rPr>
-          <w:rFonts w:ascii="Times New Roman" w:hAnsi="Times New Roman" w:cs="Times New Roman"/>
-          <w:sz w:val="24"/>
-          <w:szCs w:val="24"/>
-        </w:rPr>
-        <w:t>Arquitetura em camadas: Nesta arquitetura, os componentes são organizados em camadas, onde cada camada tem uma função específica. A comunicação entre as camadas é realizada de forma estruturada e organizada, com cada camada fornecendo serviços para a camada superior. Essa arquitetura é comum em sistemas de rede, onde as camadas podem incluir a camada de aplicação, a camada de transporte e a camada de rede.</w:t>
-      </w:r>
-    </w:p>
-    <w:p>
-      <w:pPr>
+        <w:jc w:val="both"/>
+        <w:rPr>
+          <w:rFonts w:ascii="Times New Roman" w:hAnsi="Times New Roman" w:cs="Times New Roman"/>
+          <w:sz w:val="24"/>
+          <w:szCs w:val="24"/>
+        </w:rPr>
+      </w:pPr>
+      <w:r>
+        <w:rPr>
+          <w:rFonts w:ascii="Times New Roman" w:hAnsi="Times New Roman" w:cs="Times New Roman"/>
+          <w:sz w:val="24"/>
+          <w:szCs w:val="24"/>
+        </w:rPr>
+        <w:t>Eficiência: A computação distribuída permite que tarefas sejam divididas em partes menores, que podem ser processadas em paralelo, aumentando a eficiência e a velocidade de processamento. Isso é especialmente importante em tarefas que requerem alto poder de processamento, como inteligência artificial, simulações complexas e análise de grandes volumes de dados.</w:t>
+      </w:r>
+    </w:p>
+    <w:p>
+      <w:pPr>
+        <w:pStyle w:val="ListParagraph"/>
         <w:numPr>
           <w:ilvl w:val="0"/>
-          <w:numId w:val="6"/>
+          <w:numId w:val="9"/>
         </w:numPr>
         <w:autoSpaceDE w:val="0"/>
         <w:autoSpaceDN w:val="0"/>
         <w:adjustRightInd w:val="0"/>
         <w:spacing w:after="0" w:line="240" w:lineRule="auto"/>
-        <w:ind w:left="0" w:firstLine="0"/>
-        <w:rPr>
-          <w:rFonts w:ascii="Times New Roman" w:hAnsi="Times New Roman" w:cs="Times New Roman"/>
-          <w:sz w:val="24"/>
-          <w:szCs w:val="24"/>
-        </w:rPr>
-      </w:pPr>
-      <w:r>
-        <w:rPr>
-          <w:rFonts w:ascii="Times New Roman" w:hAnsi="Times New Roman" w:cs="Times New Roman"/>
-          <w:sz w:val="24"/>
-          <w:szCs w:val="24"/>
-        </w:rPr>
-        <w:t xml:space="preserve">Arquitetura orientada a serviços: Nesta arquitetura, os serviços são fornecidos como unidades independentes, que podem ser combinadas para formar sistemas mais complexos. Cada serviço é autônomo e pode ser </w:t>
-      </w:r>
-      <w:proofErr w:type="spellStart"/>
-      <w:r>
-        <w:rPr>
-          <w:rFonts w:ascii="Times New Roman" w:hAnsi="Times New Roman" w:cs="Times New Roman"/>
-          <w:sz w:val="24"/>
-          <w:szCs w:val="24"/>
-        </w:rPr>
-        <w:t>acessado</w:t>
-      </w:r>
-      <w:proofErr w:type="spellEnd"/>
-      <w:r>
-        <w:rPr>
-          <w:rFonts w:ascii="Times New Roman" w:hAnsi="Times New Roman" w:cs="Times New Roman"/>
-          <w:sz w:val="24"/>
-          <w:szCs w:val="24"/>
-        </w:rPr>
-        <w:t xml:space="preserve"> por meio de uma interface bem definida. Essa arquitetura é comum em sistemas de comércio eletrônico, onde serviços como pagamentos, envio de pedidos e gerenciamento de estoque podem ser fornecidos por diferentes fornecedores.</w:t>
-      </w:r>
-    </w:p>
-    <w:p>
-      <w:pPr>
+        <w:jc w:val="both"/>
+        <w:rPr>
+          <w:rFonts w:ascii="Times New Roman" w:hAnsi="Times New Roman" w:cs="Times New Roman"/>
+          <w:sz w:val="24"/>
+          <w:szCs w:val="24"/>
+        </w:rPr>
+      </w:pPr>
+      <w:r>
+        <w:rPr>
+          <w:rFonts w:ascii="Times New Roman" w:hAnsi="Times New Roman" w:cs="Times New Roman"/>
+          <w:sz w:val="24"/>
+          <w:szCs w:val="24"/>
+        </w:rPr>
+        <w:t>Flexibilidade: A computação distribuída permite que diferentes componentes do sistema tenham diferentes funções e responsabilidades. Isso significa que é possível criar sistemas mais flexíveis e adaptáveis, que podem ser ajustados para atender às necessidades específicas de uma determinada tarefa ou aplicação.</w:t>
+      </w:r>
+    </w:p>
+    <w:p>
+      <w:pPr>
+        <w:pStyle w:val="ListParagraph"/>
         <w:numPr>
           <w:ilvl w:val="0"/>
-          <w:numId w:val="6"/>
+          <w:numId w:val="9"/>
+        </w:numPr>
+        <w:spacing w:after="0"/>
+        <w:jc w:val="both"/>
+        <w:rPr>
+          <w:rFonts w:ascii="Times New Roman" w:eastAsiaTheme="majorEastAsia" w:hAnsi="Times New Roman" w:cs="Times New Roman"/>
+          <w:sz w:val="24"/>
+          <w:szCs w:val="24"/>
+        </w:rPr>
+      </w:pPr>
+      <w:r>
+        <w:rPr>
+          <w:rFonts w:ascii="Times New Roman" w:hAnsi="Times New Roman" w:cs="Times New Roman"/>
+          <w:sz w:val="24"/>
+          <w:szCs w:val="24"/>
+        </w:rPr>
+        <w:t xml:space="preserve">Redução de custos: A computação distribuída pode ser uma opção mais econômica do que investir em um único sistema de alto desempenho. Isso porque, ao distribuir o processamento entre vários componentes, é possível </w:t>
+      </w:r>
+      <w:r>
+        <w:rPr>
+          <w:rFonts w:ascii="Times New Roman" w:hAnsi="Times New Roman" w:cs="Times New Roman"/>
+          <w:sz w:val="24"/>
+          <w:szCs w:val="24"/>
+        </w:rPr>
+        <w:lastRenderedPageBreak/>
+        <w:t>utilizar recursos existentes e mais baratos, em vez de ter que investir em um único sistema de alto desempenho, que pode ser mais caro e difícil de manter.</w:t>
+      </w:r>
+    </w:p>
+    <w:p>
+      <w:pPr>
+        <w:jc w:val="both"/>
+        <w:rPr>
+          <w:rFonts w:ascii="Times New Roman" w:eastAsiaTheme="majorEastAsia" w:hAnsi="Times New Roman" w:cs="Times New Roman"/>
+          <w:sz w:val="24"/>
+          <w:szCs w:val="24"/>
+        </w:rPr>
+      </w:pPr>
+      <w:r>
+        <w:rPr>
+          <w:rFonts w:ascii="Times New Roman" w:hAnsi="Times New Roman" w:cs="Times New Roman"/>
+          <w:sz w:val="24"/>
+          <w:szCs w:val="24"/>
+        </w:rPr>
+        <w:br w:type="page"/>
+      </w:r>
+    </w:p>
+    <w:p>
+      <w:pPr>
+        <w:pStyle w:val="Heading1"/>
+        <w:jc w:val="both"/>
+        <w:rPr>
+          <w:rFonts w:ascii="Times New Roman" w:hAnsi="Times New Roman" w:cs="Times New Roman"/>
+          <w:b/>
+          <w:bCs/>
+          <w:color w:val="5B9BD5" w:themeColor="accent5"/>
+          <w:sz w:val="24"/>
+          <w:szCs w:val="24"/>
+        </w:rPr>
+      </w:pPr>
+      <w:bookmarkStart w:id="3" w:name="_Toc131615095"/>
+      <w:r>
+        <w:rPr>
+          <w:rFonts w:ascii="Times New Roman" w:hAnsi="Times New Roman" w:cs="Times New Roman"/>
+          <w:b/>
+          <w:bCs/>
+          <w:color w:val="5B9BD5" w:themeColor="accent5"/>
+          <w:sz w:val="24"/>
+          <w:szCs w:val="24"/>
+        </w:rPr>
+        <w:lastRenderedPageBreak/>
+        <w:t>II. Arquiteturas de sistemas distribuídos</w:t>
+      </w:r>
+      <w:bookmarkEnd w:id="3"/>
+    </w:p>
+    <w:p>
+      <w:pPr>
+        <w:spacing w:after="0"/>
+        <w:jc w:val="both"/>
+        <w:rPr>
+          <w:rFonts w:ascii="Times New Roman" w:hAnsi="Times New Roman" w:cs="Times New Roman"/>
+          <w:sz w:val="24"/>
+          <w:szCs w:val="24"/>
+        </w:rPr>
+      </w:pPr>
+    </w:p>
+    <w:p>
+      <w:pPr>
+        <w:autoSpaceDE w:val="0"/>
+        <w:autoSpaceDN w:val="0"/>
+        <w:adjustRightInd w:val="0"/>
+        <w:spacing w:after="0" w:line="240" w:lineRule="auto"/>
+        <w:ind w:firstLine="360"/>
+        <w:jc w:val="both"/>
+        <w:rPr>
+          <w:rFonts w:ascii="Times New Roman" w:hAnsi="Times New Roman" w:cs="Times New Roman"/>
+          <w:sz w:val="24"/>
+          <w:szCs w:val="24"/>
+        </w:rPr>
+      </w:pPr>
+      <w:r>
+        <w:rPr>
+          <w:rFonts w:ascii="Times New Roman" w:hAnsi="Times New Roman" w:cs="Times New Roman"/>
+          <w:sz w:val="24"/>
+          <w:szCs w:val="24"/>
+        </w:rPr>
+        <w:t>As arquiteturas de sistemas distribuídos podem ser classificadas de acordo com a forma como os componentes são organizados e como as comunicações entre eles são realizadas. As principais arquiteturas de sistemas distribuídos são:</w:t>
+      </w:r>
+    </w:p>
+    <w:p>
+      <w:pPr>
+        <w:autoSpaceDE w:val="0"/>
+        <w:autoSpaceDN w:val="0"/>
+        <w:adjustRightInd w:val="0"/>
+        <w:spacing w:after="0" w:line="240" w:lineRule="auto"/>
+        <w:jc w:val="both"/>
+        <w:rPr>
+          <w:rFonts w:ascii="Times New Roman" w:hAnsi="Times New Roman" w:cs="Times New Roman"/>
+          <w:sz w:val="24"/>
+          <w:szCs w:val="24"/>
+        </w:rPr>
+      </w:pPr>
+    </w:p>
+    <w:p>
+      <w:pPr>
+        <w:pStyle w:val="ListParagraph"/>
+        <w:numPr>
+          <w:ilvl w:val="0"/>
+          <w:numId w:val="7"/>
         </w:numPr>
         <w:autoSpaceDE w:val="0"/>
         <w:autoSpaceDN w:val="0"/>
         <w:adjustRightInd w:val="0"/>
         <w:spacing w:after="0" w:line="240" w:lineRule="auto"/>
-        <w:ind w:left="0" w:firstLine="0"/>
+        <w:jc w:val="both"/>
+        <w:rPr>
+          <w:rFonts w:ascii="Times New Roman" w:hAnsi="Times New Roman" w:cs="Times New Roman"/>
+          <w:sz w:val="24"/>
+          <w:szCs w:val="24"/>
+        </w:rPr>
+      </w:pPr>
+      <w:r>
+        <w:rPr>
+          <w:rFonts w:ascii="Times New Roman" w:hAnsi="Times New Roman" w:cs="Times New Roman"/>
+          <w:sz w:val="24"/>
+          <w:szCs w:val="24"/>
+        </w:rPr>
+        <w:t xml:space="preserve">Cliente-Servidor: Nesta arquitetura, os serviços são fornecidos por um servidor centralizado e os clientes fazem solicitações para </w:t>
+      </w:r>
+      <w:proofErr w:type="spellStart"/>
+      <w:r>
+        <w:rPr>
+          <w:rFonts w:ascii="Times New Roman" w:hAnsi="Times New Roman" w:cs="Times New Roman"/>
+          <w:sz w:val="24"/>
+          <w:szCs w:val="24"/>
+        </w:rPr>
+        <w:t>acessar</w:t>
+      </w:r>
+      <w:proofErr w:type="spellEnd"/>
+      <w:r>
+        <w:rPr>
+          <w:rFonts w:ascii="Times New Roman" w:hAnsi="Times New Roman" w:cs="Times New Roman"/>
+          <w:sz w:val="24"/>
+          <w:szCs w:val="24"/>
+        </w:rPr>
+        <w:t xml:space="preserve"> esses serviços. Essa arquitetura é comum em sistemas de banco de dados, onde os clientes </w:t>
+      </w:r>
+      <w:proofErr w:type="spellStart"/>
+      <w:r>
+        <w:rPr>
+          <w:rFonts w:ascii="Times New Roman" w:hAnsi="Times New Roman" w:cs="Times New Roman"/>
+          <w:sz w:val="24"/>
+          <w:szCs w:val="24"/>
+        </w:rPr>
+        <w:t>acessam</w:t>
+      </w:r>
+      <w:proofErr w:type="spellEnd"/>
+      <w:r>
+        <w:rPr>
+          <w:rFonts w:ascii="Times New Roman" w:hAnsi="Times New Roman" w:cs="Times New Roman"/>
+          <w:sz w:val="24"/>
+          <w:szCs w:val="24"/>
+        </w:rPr>
+        <w:t xml:space="preserve"> informações armazenadas no servidor.</w:t>
+      </w:r>
+    </w:p>
+    <w:p>
+      <w:pPr>
+        <w:pStyle w:val="ListParagraph"/>
+        <w:numPr>
+          <w:ilvl w:val="0"/>
+          <w:numId w:val="7"/>
+        </w:numPr>
+        <w:autoSpaceDE w:val="0"/>
+        <w:autoSpaceDN w:val="0"/>
+        <w:adjustRightInd w:val="0"/>
+        <w:spacing w:after="0" w:line="240" w:lineRule="auto"/>
+        <w:jc w:val="both"/>
+        <w:rPr>
+          <w:rFonts w:ascii="Times New Roman" w:hAnsi="Times New Roman" w:cs="Times New Roman"/>
+          <w:sz w:val="24"/>
+          <w:szCs w:val="24"/>
+        </w:rPr>
+      </w:pPr>
+      <w:proofErr w:type="spellStart"/>
+      <w:r>
+        <w:rPr>
+          <w:rFonts w:ascii="Times New Roman" w:hAnsi="Times New Roman" w:cs="Times New Roman"/>
+          <w:sz w:val="24"/>
+          <w:szCs w:val="24"/>
+        </w:rPr>
+        <w:t>Peer</w:t>
+      </w:r>
+      <w:proofErr w:type="spellEnd"/>
+      <w:r>
+        <w:rPr>
+          <w:rFonts w:ascii="Times New Roman" w:hAnsi="Times New Roman" w:cs="Times New Roman"/>
+          <w:sz w:val="24"/>
+          <w:szCs w:val="24"/>
+        </w:rPr>
+        <w:t>-to-</w:t>
+      </w:r>
+      <w:proofErr w:type="spellStart"/>
+      <w:r>
+        <w:rPr>
+          <w:rFonts w:ascii="Times New Roman" w:hAnsi="Times New Roman" w:cs="Times New Roman"/>
+          <w:sz w:val="24"/>
+          <w:szCs w:val="24"/>
+        </w:rPr>
+        <w:t>Peer</w:t>
+      </w:r>
+      <w:proofErr w:type="spellEnd"/>
+      <w:r>
+        <w:rPr>
+          <w:rFonts w:ascii="Times New Roman" w:hAnsi="Times New Roman" w:cs="Times New Roman"/>
+          <w:sz w:val="24"/>
+          <w:szCs w:val="24"/>
+        </w:rPr>
+        <w:t xml:space="preserve">: Nesta arquitetura, todos os componentes são iguais e colaboram para realizar a tarefa. Cada componente é tanto um cliente quanto um servidor, e eles se comunicam uns com os outros diretamente para compartilhar recursos ou trocar informações. Essa arquitetura é comum em sistemas de compartilhamento de arquivos, como o </w:t>
+      </w:r>
+      <w:proofErr w:type="spellStart"/>
+      <w:r>
+        <w:rPr>
+          <w:rFonts w:ascii="Times New Roman" w:hAnsi="Times New Roman" w:cs="Times New Roman"/>
+          <w:sz w:val="24"/>
+          <w:szCs w:val="24"/>
+        </w:rPr>
+        <w:t>BitTorrent</w:t>
+      </w:r>
+      <w:proofErr w:type="spellEnd"/>
+      <w:r>
+        <w:rPr>
+          <w:rFonts w:ascii="Times New Roman" w:hAnsi="Times New Roman" w:cs="Times New Roman"/>
+          <w:sz w:val="24"/>
+          <w:szCs w:val="24"/>
+        </w:rPr>
+        <w:t>.</w:t>
+      </w:r>
+    </w:p>
+    <w:p>
+      <w:pPr>
+        <w:pStyle w:val="ListParagraph"/>
+        <w:numPr>
+          <w:ilvl w:val="0"/>
+          <w:numId w:val="7"/>
+        </w:numPr>
+        <w:autoSpaceDE w:val="0"/>
+        <w:autoSpaceDN w:val="0"/>
+        <w:adjustRightInd w:val="0"/>
+        <w:spacing w:after="0" w:line="240" w:lineRule="auto"/>
+        <w:jc w:val="both"/>
+        <w:rPr>
+          <w:rFonts w:ascii="Times New Roman" w:hAnsi="Times New Roman" w:cs="Times New Roman"/>
+          <w:sz w:val="24"/>
+          <w:szCs w:val="24"/>
+        </w:rPr>
+      </w:pPr>
+      <w:r>
+        <w:rPr>
+          <w:rFonts w:ascii="Times New Roman" w:hAnsi="Times New Roman" w:cs="Times New Roman"/>
+          <w:sz w:val="24"/>
+          <w:szCs w:val="24"/>
+        </w:rPr>
+        <w:t>Arquitetura em camadas: Nesta arquitetura, os componentes são organizados em camadas, onde cada camada tem uma função específica. A comunicação entre as camadas é realizada de forma estruturada e organizada, com cada camada fornecendo serviços para a camada superior. Essa arquitetura é comum em sistemas de rede, onde as camadas podem incluir a camada de aplicação, a camada de transporte e a camada de rede.</w:t>
+      </w:r>
+    </w:p>
+    <w:p>
+      <w:pPr>
+        <w:pStyle w:val="ListParagraph"/>
+        <w:numPr>
+          <w:ilvl w:val="0"/>
+          <w:numId w:val="7"/>
+        </w:numPr>
+        <w:autoSpaceDE w:val="0"/>
+        <w:autoSpaceDN w:val="0"/>
+        <w:adjustRightInd w:val="0"/>
+        <w:spacing w:after="0" w:line="240" w:lineRule="auto"/>
+        <w:jc w:val="both"/>
+        <w:rPr>
+          <w:rFonts w:ascii="Times New Roman" w:hAnsi="Times New Roman" w:cs="Times New Roman"/>
+          <w:sz w:val="24"/>
+          <w:szCs w:val="24"/>
+        </w:rPr>
+      </w:pPr>
+      <w:r>
+        <w:rPr>
+          <w:rFonts w:ascii="Times New Roman" w:hAnsi="Times New Roman" w:cs="Times New Roman"/>
+          <w:sz w:val="24"/>
+          <w:szCs w:val="24"/>
+        </w:rPr>
+        <w:t xml:space="preserve">Arquitetura orientada a serviços: Nesta arquitetura, os serviços são fornecidos como unidades independentes, que podem ser combinadas para formar sistemas mais complexos. Cada serviço é autônomo e pode ser </w:t>
+      </w:r>
+      <w:proofErr w:type="spellStart"/>
+      <w:r>
+        <w:rPr>
+          <w:rFonts w:ascii="Times New Roman" w:hAnsi="Times New Roman" w:cs="Times New Roman"/>
+          <w:sz w:val="24"/>
+          <w:szCs w:val="24"/>
+        </w:rPr>
+        <w:t>acessado</w:t>
+      </w:r>
+      <w:proofErr w:type="spellEnd"/>
+      <w:r>
+        <w:rPr>
+          <w:rFonts w:ascii="Times New Roman" w:hAnsi="Times New Roman" w:cs="Times New Roman"/>
+          <w:sz w:val="24"/>
+          <w:szCs w:val="24"/>
+        </w:rPr>
+        <w:t xml:space="preserve"> por meio de uma interface bem definida. Essa arquitetura é comum em sistemas de comércio eletrônico, onde serviços como pagamentos, envio de pedidos e gerenciamento de estoque podem ser fornecidos por diferentes fornecedores.</w:t>
+      </w:r>
+    </w:p>
+    <w:p>
+      <w:pPr>
+        <w:pStyle w:val="ListParagraph"/>
+        <w:numPr>
+          <w:ilvl w:val="0"/>
+          <w:numId w:val="7"/>
+        </w:numPr>
+        <w:autoSpaceDE w:val="0"/>
+        <w:autoSpaceDN w:val="0"/>
+        <w:adjustRightInd w:val="0"/>
+        <w:spacing w:after="0" w:line="240" w:lineRule="auto"/>
+        <w:jc w:val="both"/>
         <w:rPr>
           <w:rFonts w:ascii="Times New Roman" w:hAnsi="Times New Roman" w:cs="Times New Roman"/>
           <w:sz w:val="24"/>
@@ -3182,6 +3349,7 @@
     </w:p>
     <w:p>
       <w:pPr>
+        <w:jc w:val="both"/>
         <w:rPr>
           <w:rFonts w:ascii="Times New Roman" w:eastAsiaTheme="majorEastAsia" w:hAnsi="Times New Roman" w:cs="Times New Roman"/>
           <w:sz w:val="24"/>
@@ -3220,6 +3388,7 @@
     </w:p>
     <w:p>
       <w:pPr>
+        <w:jc w:val="both"/>
         <w:rPr>
           <w:rFonts w:ascii="Times New Roman" w:eastAsiaTheme="majorEastAsia" w:hAnsi="Times New Roman" w:cs="Times New Roman"/>
           <w:sz w:val="24"/>
@@ -3242,6 +3411,7 @@
     </w:p>
     <w:p>
       <w:pPr>
+        <w:jc w:val="both"/>
         <w:rPr>
           <w:rFonts w:ascii="Times New Roman" w:eastAsiaTheme="majorEastAsia" w:hAnsi="Times New Roman" w:cs="Times New Roman"/>
           <w:sz w:val="24"/>
@@ -3265,6 +3435,7 @@
     <w:p>
       <w:pPr>
         <w:spacing w:after="0"/>
+        <w:jc w:val="both"/>
         <w:rPr>
           <w:rFonts w:ascii="Times New Roman" w:eastAsiaTheme="majorEastAsia" w:hAnsi="Times New Roman" w:cs="Times New Roman"/>
           <w:sz w:val="24"/>
@@ -3283,6 +3454,7 @@
     <w:p>
       <w:pPr>
         <w:pStyle w:val="Heading1"/>
+        <w:jc w:val="both"/>
         <w:rPr>
           <w:rFonts w:ascii="Times New Roman" w:hAnsi="Times New Roman" w:cs="Times New Roman"/>
           <w:b/>
@@ -3307,10 +3479,16 @@
       </w:r>
       <w:bookmarkEnd w:id="7"/>
     </w:p>
-    <w:p/>
+    <w:p>
+      <w:pPr>
+        <w:jc w:val="both"/>
+      </w:pPr>
+    </w:p>
     <w:p>
       <w:pPr>
         <w:spacing w:after="0"/>
+        <w:ind w:firstLine="708"/>
+        <w:jc w:val="both"/>
         <w:rPr>
           <w:rFonts w:ascii="Times New Roman" w:hAnsi="Times New Roman" w:cs="Times New Roman"/>
           <w:sz w:val="24"/>
@@ -3347,6 +3525,7 @@
     <w:p>
       <w:pPr>
         <w:spacing w:after="0"/>
+        <w:jc w:val="both"/>
         <w:rPr>
           <w:rFonts w:ascii="Times New Roman" w:hAnsi="Times New Roman" w:cs="Times New Roman"/>
           <w:sz w:val="24"/>
@@ -3357,6 +3536,8 @@
     <w:p>
       <w:pPr>
         <w:spacing w:after="0"/>
+        <w:ind w:firstLine="708"/>
+        <w:jc w:val="both"/>
         <w:rPr>
           <w:rFonts w:ascii="Times New Roman" w:hAnsi="Times New Roman" w:cs="Times New Roman"/>
           <w:sz w:val="24"/>
@@ -3374,6 +3555,7 @@
     </w:p>
     <w:p>
       <w:pPr>
+        <w:jc w:val="both"/>
         <w:rPr>
           <w:rFonts w:ascii="Times New Roman" w:eastAsiaTheme="majorEastAsia" w:hAnsi="Times New Roman" w:cs="Times New Roman"/>
           <w:sz w:val="24"/>
@@ -3384,6 +3566,7 @@
     <w:p>
       <w:pPr>
         <w:pStyle w:val="Heading2"/>
+        <w:jc w:val="both"/>
         <w:rPr>
           <w:rFonts w:ascii="Times New Roman" w:hAnsi="Times New Roman" w:cs="Times New Roman"/>
           <w:b/>
@@ -3409,6 +3592,7 @@
     </w:p>
     <w:p>
       <w:pPr>
+        <w:jc w:val="both"/>
         <w:rPr>
           <w:rFonts w:ascii="Times New Roman" w:hAnsi="Times New Roman" w:cs="Times New Roman"/>
           <w:sz w:val="24"/>
@@ -3419,6 +3603,8 @@
     <w:p>
       <w:pPr>
         <w:spacing w:after="300" w:line="240" w:lineRule="auto"/>
+        <w:ind w:firstLine="708"/>
+        <w:jc w:val="both"/>
         <w:rPr>
           <w:rFonts w:ascii="Times New Roman" w:eastAsia="Times New Roman" w:hAnsi="Times New Roman" w:cs="Times New Roman"/>
           <w:sz w:val="24"/>
@@ -3439,6 +3625,8 @@
     <w:p>
       <w:pPr>
         <w:spacing w:before="300" w:after="300" w:line="240" w:lineRule="auto"/>
+        <w:ind w:firstLine="708"/>
+        <w:jc w:val="both"/>
         <w:rPr>
           <w:rFonts w:ascii="Times New Roman" w:eastAsia="Times New Roman" w:hAnsi="Times New Roman" w:cs="Times New Roman"/>
           <w:sz w:val="24"/>
@@ -3459,6 +3647,8 @@
     <w:p>
       <w:pPr>
         <w:spacing w:before="300" w:after="300" w:line="240" w:lineRule="auto"/>
+        <w:ind w:firstLine="708"/>
+        <w:jc w:val="both"/>
         <w:rPr>
           <w:rFonts w:ascii="Times New Roman" w:eastAsia="Times New Roman" w:hAnsi="Times New Roman" w:cs="Times New Roman"/>
           <w:sz w:val="24"/>
@@ -3479,6 +3669,8 @@
     <w:p>
       <w:pPr>
         <w:spacing w:before="300" w:after="100" w:line="240" w:lineRule="auto"/>
+        <w:ind w:firstLine="708"/>
+        <w:jc w:val="both"/>
         <w:rPr>
           <w:rFonts w:ascii="Times New Roman" w:eastAsia="Times New Roman" w:hAnsi="Times New Roman" w:cs="Times New Roman"/>
           <w:sz w:val="24"/>
@@ -3500,6 +3692,7 @@
     <w:p>
       <w:pPr>
         <w:spacing w:before="300" w:after="100" w:line="240" w:lineRule="auto"/>
+        <w:jc w:val="both"/>
         <w:rPr>
           <w:rFonts w:ascii="Times New Roman" w:eastAsia="Times New Roman" w:hAnsi="Times New Roman" w:cs="Times New Roman"/>
           <w:sz w:val="24"/>
@@ -3511,28 +3704,7 @@
     <w:p>
       <w:pPr>
         <w:spacing w:before="300" w:after="100" w:line="240" w:lineRule="auto"/>
-        <w:rPr>
-          <w:rFonts w:ascii="Times New Roman" w:eastAsia="Times New Roman" w:hAnsi="Times New Roman" w:cs="Times New Roman"/>
-          <w:sz w:val="24"/>
-          <w:szCs w:val="24"/>
-          <w:lang w:val="en-PT" w:eastAsia="en-GB"/>
-        </w:rPr>
-      </w:pPr>
-    </w:p>
-    <w:p>
-      <w:pPr>
-        <w:spacing w:before="300" w:after="100" w:line="240" w:lineRule="auto"/>
-        <w:rPr>
-          <w:rFonts w:ascii="Times New Roman" w:eastAsia="Times New Roman" w:hAnsi="Times New Roman" w:cs="Times New Roman"/>
-          <w:sz w:val="24"/>
-          <w:szCs w:val="24"/>
-          <w:lang w:val="en-PT" w:eastAsia="en-GB"/>
-        </w:rPr>
-      </w:pPr>
-    </w:p>
-    <w:p>
-      <w:pPr>
-        <w:spacing w:before="300" w:after="100" w:line="240" w:lineRule="auto"/>
+        <w:jc w:val="both"/>
         <w:rPr>
           <w:rFonts w:ascii="Times New Roman" w:eastAsia="Times New Roman" w:hAnsi="Times New Roman" w:cs="Times New Roman"/>
           <w:sz w:val="24"/>
@@ -3549,27 +3721,175 @@
           <w:sz w:val="24"/>
           <w:szCs w:val="24"/>
         </w:rPr>
+        <w:t>Comunicação entre computadores</w:t>
+      </w:r>
+      <w:bookmarkEnd w:id="9"/>
+    </w:p>
+    <w:p>
+      <w:pPr>
+        <w:jc w:val="both"/>
+      </w:pPr>
+    </w:p>
+    <w:p>
+      <w:pPr>
+        <w:ind w:firstLine="708"/>
+        <w:jc w:val="both"/>
+        <w:rPr>
+          <w:rFonts w:ascii="Times New Roman" w:hAnsi="Times New Roman" w:cs="Times New Roman"/>
+          <w:sz w:val="24"/>
+          <w:szCs w:val="24"/>
+        </w:rPr>
+      </w:pPr>
+      <w:r>
+        <w:rPr>
+          <w:rFonts w:ascii="Times New Roman" w:hAnsi="Times New Roman" w:cs="Times New Roman"/>
+          <w:sz w:val="24"/>
+          <w:szCs w:val="24"/>
+        </w:rPr>
+        <w:t xml:space="preserve">A comunicação entre computadores é um </w:t>
+      </w:r>
+      <w:proofErr w:type="spellStart"/>
+      <w:r>
+        <w:rPr>
+          <w:rFonts w:ascii="Times New Roman" w:hAnsi="Times New Roman" w:cs="Times New Roman"/>
+          <w:sz w:val="24"/>
+          <w:szCs w:val="24"/>
+        </w:rPr>
+        <w:t>aspecto</w:t>
+      </w:r>
+      <w:proofErr w:type="spellEnd"/>
+      <w:r>
+        <w:rPr>
+          <w:rFonts w:ascii="Times New Roman" w:hAnsi="Times New Roman" w:cs="Times New Roman"/>
+          <w:sz w:val="24"/>
+          <w:szCs w:val="24"/>
+        </w:rPr>
+        <w:t xml:space="preserve"> essencial da computação distribuída e permite que vários computadores trabalhem juntos para realizar tarefas </w:t>
+      </w:r>
+      <w:r>
+        <w:rPr>
+          <w:rFonts w:ascii="Times New Roman" w:hAnsi="Times New Roman" w:cs="Times New Roman"/>
+          <w:sz w:val="24"/>
+          <w:szCs w:val="24"/>
+        </w:rPr>
         <w:lastRenderedPageBreak/>
-        <w:t>Comunicação entre computadores</w:t>
-      </w:r>
-      <w:bookmarkEnd w:id="9"/>
-    </w:p>
-    <w:p/>
-    <w:p>
-      <w:pPr>
-        <w:rPr>
-          <w:rFonts w:ascii="Times New Roman" w:hAnsi="Times New Roman" w:cs="Times New Roman"/>
-          <w:sz w:val="24"/>
-          <w:szCs w:val="24"/>
-        </w:rPr>
-      </w:pPr>
-      <w:r>
-        <w:rPr>
-          <w:rFonts w:ascii="Times New Roman" w:hAnsi="Times New Roman" w:cs="Times New Roman"/>
-          <w:sz w:val="24"/>
-          <w:szCs w:val="24"/>
-        </w:rPr>
-        <w:t xml:space="preserve">A comunicação entre computadores é um </w:t>
+        <w:t>complexas. Existem diferentes formas de comunicação entre computadores, como a comunicação por meio de cabos de rede, ondas de rádio, comunicação por satélite e outros meios.</w:t>
+      </w:r>
+    </w:p>
+    <w:p>
+      <w:pPr>
+        <w:jc w:val="both"/>
+        <w:rPr>
+          <w:rFonts w:ascii="Times New Roman" w:hAnsi="Times New Roman" w:cs="Times New Roman"/>
+          <w:sz w:val="24"/>
+          <w:szCs w:val="24"/>
+        </w:rPr>
+      </w:pPr>
+    </w:p>
+    <w:p>
+      <w:pPr>
+        <w:ind w:firstLine="708"/>
+        <w:jc w:val="both"/>
+        <w:rPr>
+          <w:rFonts w:ascii="Times New Roman" w:hAnsi="Times New Roman" w:cs="Times New Roman"/>
+          <w:sz w:val="24"/>
+          <w:szCs w:val="24"/>
+        </w:rPr>
+      </w:pPr>
+      <w:r>
+        <w:rPr>
+          <w:rFonts w:ascii="Times New Roman" w:hAnsi="Times New Roman" w:cs="Times New Roman"/>
+          <w:sz w:val="24"/>
+          <w:szCs w:val="24"/>
+        </w:rPr>
+        <w:t>A comunicação entre computadores pode ser realizada por meio de diferentes protocolos de comunicação, como o TCP/IP, que é amplamente utilizado na Internet. Esse protocolo estabelece uma conexão confiável entre os computadores e garante que os dados sejam transferidos com segurança e integridade.</w:t>
+      </w:r>
+    </w:p>
+    <w:p>
+      <w:pPr>
+        <w:jc w:val="both"/>
+        <w:rPr>
+          <w:rFonts w:ascii="Times New Roman" w:hAnsi="Times New Roman" w:cs="Times New Roman"/>
+          <w:sz w:val="24"/>
+          <w:szCs w:val="24"/>
+        </w:rPr>
+      </w:pPr>
+    </w:p>
+    <w:p>
+      <w:pPr>
+        <w:ind w:firstLine="708"/>
+        <w:jc w:val="both"/>
+        <w:rPr>
+          <w:rFonts w:ascii="Times New Roman" w:hAnsi="Times New Roman" w:cs="Times New Roman"/>
+          <w:sz w:val="24"/>
+          <w:szCs w:val="24"/>
+        </w:rPr>
+      </w:pPr>
+      <w:r>
+        <w:rPr>
+          <w:rFonts w:ascii="Times New Roman" w:hAnsi="Times New Roman" w:cs="Times New Roman"/>
+          <w:sz w:val="24"/>
+          <w:szCs w:val="24"/>
+        </w:rPr>
+        <w:t>Além disso, a comunicação entre computadores pode ocorrer de diferentes formas, como a comunicação ponto a ponto, onde dois computadores se comunicam diretamente, ou a comunicação em rede, onde vários computadores são conectados a uma rede e podem se comunicar uns com os outros.</w:t>
+      </w:r>
+    </w:p>
+    <w:p>
+      <w:pPr>
+        <w:jc w:val="both"/>
+        <w:rPr>
+          <w:rFonts w:ascii="Times New Roman" w:hAnsi="Times New Roman" w:cs="Times New Roman"/>
+          <w:sz w:val="24"/>
+          <w:szCs w:val="24"/>
+        </w:rPr>
+      </w:pPr>
+    </w:p>
+    <w:p>
+      <w:pPr>
+        <w:ind w:firstLine="708"/>
+        <w:jc w:val="both"/>
+        <w:rPr>
+          <w:rFonts w:ascii="Times New Roman" w:hAnsi="Times New Roman" w:cs="Times New Roman"/>
+          <w:sz w:val="24"/>
+          <w:szCs w:val="24"/>
+        </w:rPr>
+      </w:pPr>
+      <w:r>
+        <w:rPr>
+          <w:rFonts w:ascii="Times New Roman" w:hAnsi="Times New Roman" w:cs="Times New Roman"/>
+          <w:sz w:val="24"/>
+          <w:szCs w:val="24"/>
+        </w:rPr>
+        <w:t>A comunicação entre computadores pode ser realizada em diferentes níveis, desde a comunicação de baixo nível entre os componentes de hardware até a comunicação de alto nível entre os aplicativos que rodam em diferentes computadores.</w:t>
+      </w:r>
+    </w:p>
+    <w:p>
+      <w:pPr>
+        <w:jc w:val="both"/>
+        <w:rPr>
+          <w:rFonts w:ascii="Times New Roman" w:hAnsi="Times New Roman" w:cs="Times New Roman"/>
+          <w:sz w:val="24"/>
+          <w:szCs w:val="24"/>
+        </w:rPr>
+      </w:pPr>
+    </w:p>
+    <w:p>
+      <w:pPr>
+        <w:ind w:firstLine="708"/>
+        <w:jc w:val="both"/>
+        <w:rPr>
+          <w:rFonts w:ascii="Times New Roman" w:hAnsi="Times New Roman" w:cs="Times New Roman"/>
+          <w:sz w:val="24"/>
+          <w:szCs w:val="24"/>
+        </w:rPr>
+      </w:pPr>
+      <w:r>
+        <w:rPr>
+          <w:rFonts w:ascii="Times New Roman" w:hAnsi="Times New Roman" w:cs="Times New Roman"/>
+          <w:sz w:val="24"/>
+          <w:szCs w:val="24"/>
+        </w:rPr>
+        <w:t xml:space="preserve">Por fim, a comunicação entre computadores pode apresentar desafios, como problemas de latência, perda de pacotes, congestionamento de rede e outros fatores que podem afetar o desempenho e a qualidade da comunicação. Portanto, é importante entender os diferentes </w:t>
       </w:r>
       <w:proofErr w:type="spellStart"/>
       <w:r>
@@ -3578,7 +3898,7 @@
           <w:sz w:val="24"/>
           <w:szCs w:val="24"/>
         </w:rPr>
-        <w:t>aspecto</w:t>
+        <w:t>aspectos</w:t>
       </w:r>
       <w:proofErr w:type="spellEnd"/>
       <w:r>
@@ -3587,151 +3907,32 @@
           <w:sz w:val="24"/>
           <w:szCs w:val="24"/>
         </w:rPr>
-        <w:t xml:space="preserve"> essencial da computação distribuída e permite que vários computadores trabalhem juntos para realizar tarefas complexas. Existem diferentes formas de comunicação entre computadores, como a comunicação por meio de cabos de rede, ondas de rádio, comunicação por satélite e outros meios.</w:t>
-      </w:r>
-    </w:p>
-    <w:p>
-      <w:pPr>
-        <w:rPr>
-          <w:rFonts w:ascii="Times New Roman" w:hAnsi="Times New Roman" w:cs="Times New Roman"/>
-          <w:sz w:val="24"/>
-          <w:szCs w:val="24"/>
-        </w:rPr>
-      </w:pPr>
-    </w:p>
-    <w:p>
-      <w:pPr>
-        <w:rPr>
-          <w:rFonts w:ascii="Times New Roman" w:hAnsi="Times New Roman" w:cs="Times New Roman"/>
-          <w:sz w:val="24"/>
-          <w:szCs w:val="24"/>
-        </w:rPr>
-      </w:pPr>
-      <w:r>
-        <w:rPr>
-          <w:rFonts w:ascii="Times New Roman" w:hAnsi="Times New Roman" w:cs="Times New Roman"/>
-          <w:sz w:val="24"/>
-          <w:szCs w:val="24"/>
-        </w:rPr>
-        <w:t>A comunicação entre computadores pode ser realizada por meio de diferentes protocolos de comunicação, como o TCP/IP, que é amplamente utilizado na Internet. Esse protocolo estabelece uma conexão confiável entre os computadores e garante que os dados sejam transferidos com segurança e integridade.</w:t>
-      </w:r>
-    </w:p>
-    <w:p>
-      <w:pPr>
-        <w:rPr>
-          <w:rFonts w:ascii="Times New Roman" w:hAnsi="Times New Roman" w:cs="Times New Roman"/>
-          <w:sz w:val="24"/>
-          <w:szCs w:val="24"/>
-        </w:rPr>
-      </w:pPr>
-    </w:p>
-    <w:p>
-      <w:pPr>
-        <w:rPr>
-          <w:rFonts w:ascii="Times New Roman" w:hAnsi="Times New Roman" w:cs="Times New Roman"/>
-          <w:sz w:val="24"/>
-          <w:szCs w:val="24"/>
-        </w:rPr>
-      </w:pPr>
-      <w:r>
-        <w:rPr>
-          <w:rFonts w:ascii="Times New Roman" w:hAnsi="Times New Roman" w:cs="Times New Roman"/>
-          <w:sz w:val="24"/>
-          <w:szCs w:val="24"/>
-        </w:rPr>
-        <w:t>Além disso, a comunicação entre computadores pode ocorrer de diferentes formas, como a comunicação ponto a ponto, onde dois computadores se comunicam diretamente, ou a comunicação em rede, onde vários computadores são conectados a uma rede e podem se comunicar uns com os outros.</w:t>
-      </w:r>
-    </w:p>
-    <w:p>
-      <w:pPr>
-        <w:rPr>
-          <w:rFonts w:ascii="Times New Roman" w:hAnsi="Times New Roman" w:cs="Times New Roman"/>
-          <w:sz w:val="24"/>
-          <w:szCs w:val="24"/>
-        </w:rPr>
-      </w:pPr>
-    </w:p>
-    <w:p>
-      <w:pPr>
-        <w:rPr>
-          <w:rFonts w:ascii="Times New Roman" w:hAnsi="Times New Roman" w:cs="Times New Roman"/>
-          <w:sz w:val="24"/>
-          <w:szCs w:val="24"/>
-        </w:rPr>
-      </w:pPr>
-      <w:r>
-        <w:rPr>
-          <w:rFonts w:ascii="Times New Roman" w:hAnsi="Times New Roman" w:cs="Times New Roman"/>
-          <w:sz w:val="24"/>
-          <w:szCs w:val="24"/>
-        </w:rPr>
-        <w:t>A comunicação entre computadores pode ser realizada em diferentes níveis, desde a comunicação de baixo nível entre os componentes de hardware até a comunicação de alto nível entre os aplicativos que rodam em diferentes computadores.</w:t>
-      </w:r>
-    </w:p>
-    <w:p>
-      <w:pPr>
-        <w:rPr>
-          <w:rFonts w:ascii="Times New Roman" w:hAnsi="Times New Roman" w:cs="Times New Roman"/>
-          <w:sz w:val="24"/>
-          <w:szCs w:val="24"/>
-        </w:rPr>
-      </w:pPr>
-    </w:p>
-    <w:p>
-      <w:pPr>
-        <w:rPr>
-          <w:rFonts w:ascii="Times New Roman" w:hAnsi="Times New Roman" w:cs="Times New Roman"/>
-          <w:sz w:val="24"/>
-          <w:szCs w:val="24"/>
-        </w:rPr>
-      </w:pPr>
-      <w:r>
-        <w:rPr>
-          <w:rFonts w:ascii="Times New Roman" w:hAnsi="Times New Roman" w:cs="Times New Roman"/>
-          <w:sz w:val="24"/>
-          <w:szCs w:val="24"/>
-        </w:rPr>
-        <w:t xml:space="preserve">Por fim, a comunicação entre computadores pode apresentar desafios, como problemas de latência, perda de pacotes, congestionamento de rede e outros fatores que podem afetar o desempenho e a qualidade da comunicação. Portanto, é importante entender os diferentes </w:t>
-      </w:r>
-      <w:proofErr w:type="spellStart"/>
-      <w:r>
-        <w:rPr>
-          <w:rFonts w:ascii="Times New Roman" w:hAnsi="Times New Roman" w:cs="Times New Roman"/>
-          <w:sz w:val="24"/>
-          <w:szCs w:val="24"/>
-        </w:rPr>
-        <w:t>aspectos</w:t>
-      </w:r>
-      <w:proofErr w:type="spellEnd"/>
-      <w:r>
-        <w:rPr>
-          <w:rFonts w:ascii="Times New Roman" w:hAnsi="Times New Roman" w:cs="Times New Roman"/>
-          <w:sz w:val="24"/>
-          <w:szCs w:val="24"/>
-        </w:rPr>
         <w:t xml:space="preserve"> da comunicação entre computadores e adotar as práticas recomendadas para garantir uma comunicação eficiente e confiável.</w:t>
       </w:r>
     </w:p>
     <w:p>
       <w:pPr>
-        <w:rPr>
-          <w:rFonts w:ascii="Times New Roman" w:hAnsi="Times New Roman" w:cs="Times New Roman"/>
-          <w:sz w:val="24"/>
-          <w:szCs w:val="24"/>
-        </w:rPr>
-      </w:pPr>
-    </w:p>
-    <w:p>
-      <w:pPr>
-        <w:rPr>
-          <w:rFonts w:ascii="Times New Roman" w:hAnsi="Times New Roman" w:cs="Times New Roman"/>
-          <w:sz w:val="24"/>
-          <w:szCs w:val="24"/>
-        </w:rPr>
-      </w:pPr>
-    </w:p>
-    <w:p>
-      <w:pPr>
+        <w:jc w:val="both"/>
+        <w:rPr>
+          <w:rFonts w:ascii="Times New Roman" w:hAnsi="Times New Roman" w:cs="Times New Roman"/>
+          <w:sz w:val="24"/>
+          <w:szCs w:val="24"/>
+        </w:rPr>
+      </w:pPr>
+    </w:p>
+    <w:p>
+      <w:pPr>
+        <w:jc w:val="both"/>
+        <w:rPr>
+          <w:rFonts w:ascii="Times New Roman" w:hAnsi="Times New Roman" w:cs="Times New Roman"/>
+          <w:sz w:val="24"/>
+          <w:szCs w:val="24"/>
+        </w:rPr>
+      </w:pPr>
+    </w:p>
+    <w:p>
+      <w:pPr>
+        <w:jc w:val="both"/>
         <w:rPr>
           <w:rFonts w:ascii="Times New Roman" w:hAnsi="Times New Roman" w:cs="Times New Roman"/>
           <w:sz w:val="24"/>
@@ -3742,6 +3943,7 @@
     <w:p>
       <w:pPr>
         <w:spacing w:after="0"/>
+        <w:jc w:val="both"/>
         <w:rPr>
           <w:rFonts w:ascii="Times New Roman" w:eastAsiaTheme="majorEastAsia" w:hAnsi="Times New Roman" w:cs="Times New Roman"/>
           <w:sz w:val="24"/>
@@ -3760,6 +3962,7 @@
     <w:p>
       <w:pPr>
         <w:pStyle w:val="Heading1"/>
+        <w:jc w:val="both"/>
         <w:rPr>
           <w:rFonts w:ascii="Times New Roman" w:hAnsi="Times New Roman" w:cs="Times New Roman"/>
           <w:b/>
@@ -3784,9 +3987,15 @@
       </w:r>
       <w:bookmarkEnd w:id="10"/>
     </w:p>
-    <w:p/>
-    <w:p>
-      <w:pPr>
+    <w:p>
+      <w:pPr>
+        <w:jc w:val="both"/>
+      </w:pPr>
+    </w:p>
+    <w:p>
+      <w:pPr>
+        <w:ind w:firstLine="708"/>
+        <w:jc w:val="both"/>
         <w:rPr>
           <w:rFonts w:ascii="Times New Roman" w:hAnsi="Times New Roman" w:cs="Times New Roman"/>
           <w:sz w:val="24"/>
@@ -3801,62 +4010,273 @@
         </w:rPr>
         <w:t xml:space="preserve">A segurança e confiabilidade em sistemas distribuídos são </w:t>
       </w:r>
-      <w:proofErr w:type="spellStart"/>
-      <w:r>
-        <w:rPr>
-          <w:rFonts w:ascii="Times New Roman" w:hAnsi="Times New Roman" w:cs="Times New Roman"/>
-          <w:sz w:val="24"/>
-          <w:szCs w:val="24"/>
-        </w:rPr>
-        <w:t>aspectos</w:t>
-      </w:r>
-      <w:proofErr w:type="spellEnd"/>
-      <w:r>
-        <w:rPr>
-          <w:rFonts w:ascii="Times New Roman" w:hAnsi="Times New Roman" w:cs="Times New Roman"/>
-          <w:sz w:val="24"/>
-          <w:szCs w:val="24"/>
-        </w:rPr>
-        <w:t xml:space="preserve"> críticos para garantir o bom funcionamento desses sistemas e proteger os dados e recursos que são compartilhados entre os vários componentes do sistema. Existem vários desafios e ameaças que afetam a segurança e confiabilidade em sistemas distribuídos, como falhas de hardware, problemas de rede, ataques de segurança cibernética e erros de programação.</w:t>
-      </w:r>
-    </w:p>
-    <w:p>
-      <w:pPr>
-        <w:rPr>
-          <w:rFonts w:ascii="Times New Roman" w:hAnsi="Times New Roman" w:cs="Times New Roman"/>
-          <w:sz w:val="24"/>
-          <w:szCs w:val="24"/>
-        </w:rPr>
-      </w:pPr>
-    </w:p>
-    <w:p>
-      <w:pPr>
-        <w:rPr>
-          <w:rFonts w:ascii="Times New Roman" w:hAnsi="Times New Roman" w:cs="Times New Roman"/>
-          <w:sz w:val="24"/>
-          <w:szCs w:val="24"/>
-        </w:rPr>
-      </w:pPr>
-      <w:r>
-        <w:rPr>
-          <w:rFonts w:ascii="Times New Roman" w:hAnsi="Times New Roman" w:cs="Times New Roman"/>
-          <w:sz w:val="24"/>
-          <w:szCs w:val="24"/>
-        </w:rPr>
-        <w:t>Para garantir a segurança e confiabilidade em sistemas distribuídos, é importante adotar medidas de segurança e práticas recomendadas, como criptografia, autenticação, autorização, monitoramento de rede, backup e recuperação de desastres. Além disso, é fundamental realizar testes de segurança regularmente para identificar vulnerabilidades e falhas no sistema e corrigi-las imediatamente.</w:t>
-      </w:r>
-    </w:p>
-    <w:p>
-      <w:pPr>
-        <w:rPr>
-          <w:rFonts w:ascii="Times New Roman" w:hAnsi="Times New Roman" w:cs="Times New Roman"/>
-          <w:sz w:val="24"/>
-          <w:szCs w:val="24"/>
-        </w:rPr>
-      </w:pPr>
-    </w:p>
-    <w:p>
-      <w:pPr>
+      <w:r>
+        <w:rPr>
+          <w:rFonts w:ascii="Times New Roman" w:hAnsi="Times New Roman" w:cs="Times New Roman"/>
+          <w:sz w:val="24"/>
+          <w:szCs w:val="24"/>
+        </w:rPr>
+        <w:t>aspetos</w:t>
+      </w:r>
+      <w:r>
+        <w:rPr>
+          <w:rFonts w:ascii="Times New Roman" w:hAnsi="Times New Roman" w:cs="Times New Roman"/>
+          <w:sz w:val="24"/>
+          <w:szCs w:val="24"/>
+        </w:rPr>
+        <w:t xml:space="preserve"> críticos para garantir o bom funcionamento </w:t>
+      </w:r>
+      <w:r>
+        <w:rPr>
+          <w:rFonts w:ascii="Times New Roman" w:hAnsi="Times New Roman" w:cs="Times New Roman"/>
+          <w:sz w:val="24"/>
+          <w:szCs w:val="24"/>
+        </w:rPr>
+        <w:t>dos</w:t>
+      </w:r>
+      <w:r>
+        <w:rPr>
+          <w:rFonts w:ascii="Times New Roman" w:hAnsi="Times New Roman" w:cs="Times New Roman"/>
+          <w:sz w:val="24"/>
+          <w:szCs w:val="24"/>
+        </w:rPr>
+        <w:t xml:space="preserve"> sistemas e proteger os dados e recursos que são </w:t>
+      </w:r>
+      <w:r>
+        <w:rPr>
+          <w:rFonts w:ascii="Times New Roman" w:hAnsi="Times New Roman" w:cs="Times New Roman"/>
+          <w:sz w:val="24"/>
+          <w:szCs w:val="24"/>
+        </w:rPr>
+        <w:t>partilhados</w:t>
+      </w:r>
+      <w:r>
+        <w:rPr>
+          <w:rFonts w:ascii="Times New Roman" w:hAnsi="Times New Roman" w:cs="Times New Roman"/>
+          <w:sz w:val="24"/>
+          <w:szCs w:val="24"/>
+        </w:rPr>
+        <w:t xml:space="preserve"> entre os vários </w:t>
+      </w:r>
+      <w:r>
+        <w:rPr>
+          <w:rFonts w:ascii="Times New Roman" w:hAnsi="Times New Roman" w:cs="Times New Roman"/>
+          <w:sz w:val="24"/>
+          <w:szCs w:val="24"/>
+        </w:rPr>
+        <w:t>elementos</w:t>
+      </w:r>
+      <w:r>
+        <w:rPr>
+          <w:rFonts w:ascii="Times New Roman" w:hAnsi="Times New Roman" w:cs="Times New Roman"/>
+          <w:sz w:val="24"/>
+          <w:szCs w:val="24"/>
+        </w:rPr>
+        <w:t xml:space="preserve"> d</w:t>
+      </w:r>
+      <w:r>
+        <w:rPr>
+          <w:rFonts w:ascii="Times New Roman" w:hAnsi="Times New Roman" w:cs="Times New Roman"/>
+          <w:sz w:val="24"/>
+          <w:szCs w:val="24"/>
+        </w:rPr>
+        <w:t>os mesmos</w:t>
+      </w:r>
+      <w:r>
+        <w:rPr>
+          <w:rFonts w:ascii="Times New Roman" w:hAnsi="Times New Roman" w:cs="Times New Roman"/>
+          <w:sz w:val="24"/>
+          <w:szCs w:val="24"/>
+        </w:rPr>
+        <w:t>. Existem vários desafios e ameaças que afetam a segurança em sistemas distribuídos, como falhas de hardware, problemas de rede, ataques de segurança cibernética e erros de programação.</w:t>
+      </w:r>
+    </w:p>
+    <w:p>
+      <w:pPr>
+        <w:ind w:firstLine="708"/>
+        <w:jc w:val="both"/>
+        <w:rPr>
+          <w:rFonts w:ascii="Times New Roman" w:hAnsi="Times New Roman" w:cs="Times New Roman"/>
+          <w:sz w:val="24"/>
+          <w:szCs w:val="24"/>
+        </w:rPr>
+      </w:pPr>
+    </w:p>
+    <w:p>
+      <w:pPr>
+        <w:ind w:firstLine="708"/>
+        <w:jc w:val="center"/>
+        <w:rPr>
+          <w:rFonts w:ascii="Times New Roman" w:hAnsi="Times New Roman" w:cs="Times New Roman"/>
+          <w:sz w:val="24"/>
+          <w:szCs w:val="24"/>
+        </w:rPr>
+      </w:pPr>
+      <w:r>
+        <w:fldChar w:fldCharType="begin"/>
+      </w:r>
+      <w:r>
+        <w:instrText xml:space="preserve"> INCLUDEPICTURE "https://encrypted-tbn0.gstatic.com/images?q=tbn:ANd9GcRXhkB2WlAGy5T0IUZsX_VYyeh7GsblhzyyKw&amp;usqp=CAU" \* MERGEFORMATINET </w:instrText>
+      </w:r>
+      <w:r>
+        <w:fldChar w:fldCharType="separate"/>
+      </w:r>
+      <w:r>
+        <w:rPr>
+          <w:noProof/>
+        </w:rPr>
+        <w:drawing>
+          <wp:inline distT="0" distB="0" distL="0" distR="0" wp14:anchorId="5561EF26" wp14:editId="377864F8">
+            <wp:extent cx="3923665" cy="2073275"/>
+            <wp:effectExtent l="0" t="0" r="635" b="0"/>
+            <wp:docPr id="1" name="Picture 1" descr="Os 3 pilares da Segurança da Informação – Servfaz"/>
+            <wp:cNvGraphicFramePr>
+              <a:graphicFrameLocks xmlns:a="http://schemas.openxmlformats.org/drawingml/2006/main" noChangeAspect="1"/>
+            </wp:cNvGraphicFramePr>
+            <a:graphic xmlns:a="http://schemas.openxmlformats.org/drawingml/2006/main">
+              <a:graphicData uri="http://schemas.openxmlformats.org/drawingml/2006/picture">
+                <pic:pic xmlns:pic="http://schemas.openxmlformats.org/drawingml/2006/picture">
+                  <pic:nvPicPr>
+                    <pic:cNvPr id="0" name="Picture 1" descr="Os 3 pilares da Segurança da Informação – Servfaz"/>
+                    <pic:cNvPicPr>
+                      <a:picLocks noChangeAspect="1" noChangeArrowheads="1"/>
+                    </pic:cNvPicPr>
+                  </pic:nvPicPr>
+                  <pic:blipFill>
+                    <a:blip r:embed="rId8">
+                      <a:extLst>
+                        <a:ext uri="{28A0092B-C50C-407E-A947-70E740481C1C}">
+                          <a14:useLocalDpi xmlns:a14="http://schemas.microsoft.com/office/drawing/2010/main" val="0"/>
+                        </a:ext>
+                      </a:extLst>
+                    </a:blip>
+                    <a:srcRect/>
+                    <a:stretch>
+                      <a:fillRect/>
+                    </a:stretch>
+                  </pic:blipFill>
+                  <pic:spPr bwMode="auto">
+                    <a:xfrm>
+                      <a:off x="0" y="0"/>
+                      <a:ext cx="3923665" cy="2073275"/>
+                    </a:xfrm>
+                    <a:prstGeom prst="rect">
+                      <a:avLst/>
+                    </a:prstGeom>
+                    <a:noFill/>
+                    <a:ln>
+                      <a:noFill/>
+                    </a:ln>
+                  </pic:spPr>
+                </pic:pic>
+              </a:graphicData>
+            </a:graphic>
+          </wp:inline>
+        </w:drawing>
+      </w:r>
+      <w:r>
+        <w:fldChar w:fldCharType="end"/>
+      </w:r>
+    </w:p>
+    <w:p>
+      <w:pPr>
+        <w:jc w:val="both"/>
+        <w:rPr>
+          <w:rFonts w:ascii="Times New Roman" w:hAnsi="Times New Roman" w:cs="Times New Roman"/>
+          <w:sz w:val="24"/>
+          <w:szCs w:val="24"/>
+        </w:rPr>
+      </w:pPr>
+    </w:p>
+    <w:p>
+      <w:pPr>
+        <w:ind w:firstLine="708"/>
+        <w:jc w:val="both"/>
+        <w:rPr>
+          <w:rFonts w:ascii="Times New Roman" w:hAnsi="Times New Roman" w:cs="Times New Roman"/>
+          <w:sz w:val="24"/>
+          <w:szCs w:val="24"/>
+        </w:rPr>
+      </w:pPr>
+      <w:r>
+        <w:rPr>
+          <w:rFonts w:ascii="Times New Roman" w:hAnsi="Times New Roman" w:cs="Times New Roman"/>
+          <w:sz w:val="24"/>
+          <w:szCs w:val="24"/>
+        </w:rPr>
+        <w:t xml:space="preserve">Para garantir a segurança em sistemas distribuídos, é importante adotar medidas </w:t>
+      </w:r>
+      <w:r>
+        <w:rPr>
+          <w:rFonts w:ascii="Times New Roman" w:hAnsi="Times New Roman" w:cs="Times New Roman"/>
+          <w:sz w:val="24"/>
+          <w:szCs w:val="24"/>
+        </w:rPr>
+        <w:t xml:space="preserve">e </w:t>
+      </w:r>
+      <w:r>
+        <w:rPr>
+          <w:rFonts w:ascii="Times New Roman" w:hAnsi="Times New Roman" w:cs="Times New Roman"/>
+          <w:sz w:val="24"/>
+          <w:szCs w:val="24"/>
+        </w:rPr>
+        <w:t xml:space="preserve">práticas recomendadas, como criptografia, autenticação, autorização, monitoramento de rede, backup e recuperação de desastres. Além disso, é fundamental realizar testes de segurança </w:t>
+      </w:r>
+      <w:r>
+        <w:rPr>
+          <w:rFonts w:ascii="Times New Roman" w:hAnsi="Times New Roman" w:cs="Times New Roman"/>
+          <w:sz w:val="24"/>
+          <w:szCs w:val="24"/>
+        </w:rPr>
+        <w:t>com frequência</w:t>
+      </w:r>
+      <w:r>
+        <w:rPr>
+          <w:rFonts w:ascii="Times New Roman" w:hAnsi="Times New Roman" w:cs="Times New Roman"/>
+          <w:sz w:val="24"/>
+          <w:szCs w:val="24"/>
+        </w:rPr>
+        <w:t xml:space="preserve"> para identificar </w:t>
+      </w:r>
+      <w:r>
+        <w:rPr>
+          <w:rFonts w:ascii="Times New Roman" w:hAnsi="Times New Roman" w:cs="Times New Roman"/>
+          <w:sz w:val="24"/>
+          <w:szCs w:val="24"/>
+        </w:rPr>
+        <w:t>fragilidades</w:t>
+      </w:r>
+      <w:r>
+        <w:rPr>
+          <w:rFonts w:ascii="Times New Roman" w:hAnsi="Times New Roman" w:cs="Times New Roman"/>
+          <w:sz w:val="24"/>
+          <w:szCs w:val="24"/>
+        </w:rPr>
+        <w:t xml:space="preserve"> e falhas no sistema</w:t>
+      </w:r>
+      <w:r>
+        <w:rPr>
+          <w:rFonts w:ascii="Times New Roman" w:hAnsi="Times New Roman" w:cs="Times New Roman"/>
+          <w:sz w:val="24"/>
+          <w:szCs w:val="24"/>
+        </w:rPr>
+        <w:t>.</w:t>
+      </w:r>
+    </w:p>
+    <w:p>
+      <w:pPr>
+        <w:jc w:val="both"/>
+        <w:rPr>
+          <w:rFonts w:ascii="Times New Roman" w:hAnsi="Times New Roman" w:cs="Times New Roman"/>
+          <w:sz w:val="24"/>
+          <w:szCs w:val="24"/>
+        </w:rPr>
+      </w:pPr>
+    </w:p>
+    <w:p>
+      <w:pPr>
+        <w:ind w:firstLine="708"/>
+        <w:jc w:val="both"/>
         <w:rPr>
           <w:rFonts w:ascii="Times New Roman" w:hAnsi="Times New Roman" w:cs="Times New Roman"/>
           <w:sz w:val="24"/>
@@ -3871,112 +4291,100 @@
         </w:rPr>
         <w:t xml:space="preserve">Outro </w:t>
       </w:r>
-      <w:proofErr w:type="spellStart"/>
-      <w:r>
-        <w:rPr>
-          <w:rFonts w:ascii="Times New Roman" w:hAnsi="Times New Roman" w:cs="Times New Roman"/>
-          <w:sz w:val="24"/>
-          <w:szCs w:val="24"/>
-        </w:rPr>
-        <w:t>aspecto</w:t>
-      </w:r>
-      <w:proofErr w:type="spellEnd"/>
-      <w:r>
-        <w:rPr>
-          <w:rFonts w:ascii="Times New Roman" w:hAnsi="Times New Roman" w:cs="Times New Roman"/>
-          <w:sz w:val="24"/>
-          <w:szCs w:val="24"/>
-        </w:rPr>
-        <w:t xml:space="preserve"> importante é a confiabilidade dos sistemas distribuídos, que está relacionada à capacidade do sistema de manter a disponibilidade, integridade e consistência dos dados e recursos compartilhados. Para garantir a confiabilidade em sistemas distribuídos, é necessário adotar técnicas como replicação de dados, </w:t>
-      </w:r>
-      <w:proofErr w:type="spellStart"/>
-      <w:r>
-        <w:rPr>
-          <w:rFonts w:ascii="Times New Roman" w:hAnsi="Times New Roman" w:cs="Times New Roman"/>
-          <w:sz w:val="24"/>
-          <w:szCs w:val="24"/>
-        </w:rPr>
-        <w:t>detecção</w:t>
-      </w:r>
-      <w:proofErr w:type="spellEnd"/>
-      <w:r>
-        <w:rPr>
-          <w:rFonts w:ascii="Times New Roman" w:hAnsi="Times New Roman" w:cs="Times New Roman"/>
-          <w:sz w:val="24"/>
-          <w:szCs w:val="24"/>
-        </w:rPr>
-        <w:t xml:space="preserve"> e correção de falhas, gerenciamento de transações e distribuição de carga.</w:t>
-      </w:r>
-    </w:p>
-    <w:p>
-      <w:pPr>
-        <w:rPr>
-          <w:rFonts w:ascii="Times New Roman" w:hAnsi="Times New Roman" w:cs="Times New Roman"/>
-          <w:sz w:val="24"/>
-          <w:szCs w:val="24"/>
-        </w:rPr>
-      </w:pPr>
-    </w:p>
-    <w:p>
-      <w:pPr>
-        <w:rPr>
-          <w:rFonts w:ascii="Times New Roman" w:hAnsi="Times New Roman" w:cs="Times New Roman"/>
-          <w:sz w:val="24"/>
-          <w:szCs w:val="24"/>
-        </w:rPr>
-      </w:pPr>
-      <w:r>
-        <w:rPr>
-          <w:rFonts w:ascii="Times New Roman" w:hAnsi="Times New Roman" w:cs="Times New Roman"/>
-          <w:sz w:val="24"/>
-          <w:szCs w:val="24"/>
-        </w:rPr>
-        <w:t xml:space="preserve">Por fim, é importante ressaltar que a segurança e confiabilidade em sistemas distribuídos são </w:t>
-      </w:r>
-      <w:proofErr w:type="spellStart"/>
-      <w:r>
-        <w:rPr>
-          <w:rFonts w:ascii="Times New Roman" w:hAnsi="Times New Roman" w:cs="Times New Roman"/>
-          <w:sz w:val="24"/>
-          <w:szCs w:val="24"/>
-        </w:rPr>
-        <w:t>aspectos</w:t>
-      </w:r>
-      <w:proofErr w:type="spellEnd"/>
-      <w:r>
-        <w:rPr>
-          <w:rFonts w:ascii="Times New Roman" w:hAnsi="Times New Roman" w:cs="Times New Roman"/>
-          <w:sz w:val="24"/>
-          <w:szCs w:val="24"/>
-        </w:rPr>
-        <w:t xml:space="preserve"> que devem ser tratados de forma integrada, uma vez que a segurança afeta diretamente a confiabilidade e vice-versa. Portanto, é fundamental adotar uma abordagem holística para garantir a segurança e confiabilidade em sistemas distribuídos e proteger os dados e recursos compartilhados.</w:t>
+      <w:r>
+        <w:rPr>
+          <w:rFonts w:ascii="Times New Roman" w:hAnsi="Times New Roman" w:cs="Times New Roman"/>
+          <w:sz w:val="24"/>
+          <w:szCs w:val="24"/>
+        </w:rPr>
+        <w:t>aspeto</w:t>
+      </w:r>
+      <w:r>
+        <w:rPr>
+          <w:rFonts w:ascii="Times New Roman" w:hAnsi="Times New Roman" w:cs="Times New Roman"/>
+          <w:sz w:val="24"/>
+          <w:szCs w:val="24"/>
+        </w:rPr>
+        <w:t xml:space="preserve"> importante é a confiabilidade dos sistemas distribuídos, que está relacionada à capacidade do sistema de manter a disponibilidade, integridade e consistência dos dados e recursos </w:t>
+      </w:r>
+      <w:r>
+        <w:rPr>
+          <w:rFonts w:ascii="Times New Roman" w:hAnsi="Times New Roman" w:cs="Times New Roman"/>
+          <w:sz w:val="24"/>
+          <w:szCs w:val="24"/>
+        </w:rPr>
+        <w:t>partilhados</w:t>
+      </w:r>
+      <w:r>
+        <w:rPr>
+          <w:rFonts w:ascii="Times New Roman" w:hAnsi="Times New Roman" w:cs="Times New Roman"/>
+          <w:sz w:val="24"/>
+          <w:szCs w:val="24"/>
+        </w:rPr>
+        <w:t xml:space="preserve">. Para garantir </w:t>
+      </w:r>
+      <w:r>
+        <w:rPr>
+          <w:rFonts w:ascii="Times New Roman" w:hAnsi="Times New Roman" w:cs="Times New Roman"/>
+          <w:sz w:val="24"/>
+          <w:szCs w:val="24"/>
+        </w:rPr>
+        <w:t xml:space="preserve">isto </w:t>
+      </w:r>
+      <w:r>
+        <w:rPr>
+          <w:rFonts w:ascii="Times New Roman" w:hAnsi="Times New Roman" w:cs="Times New Roman"/>
+          <w:sz w:val="24"/>
+          <w:szCs w:val="24"/>
+        </w:rPr>
+        <w:t xml:space="preserve">em sistemas distribuídos, é necessário adotar técnicas como replicação de dados, </w:t>
+      </w:r>
+      <w:r>
+        <w:rPr>
+          <w:rFonts w:ascii="Times New Roman" w:hAnsi="Times New Roman" w:cs="Times New Roman"/>
+          <w:sz w:val="24"/>
+          <w:szCs w:val="24"/>
+        </w:rPr>
+        <w:t>deteção</w:t>
+      </w:r>
+      <w:r>
+        <w:rPr>
+          <w:rFonts w:ascii="Times New Roman" w:hAnsi="Times New Roman" w:cs="Times New Roman"/>
+          <w:sz w:val="24"/>
+          <w:szCs w:val="24"/>
+        </w:rPr>
+        <w:t xml:space="preserve"> e correção de falhas, </w:t>
+      </w:r>
+      <w:r>
+        <w:rPr>
+          <w:rFonts w:ascii="Times New Roman" w:hAnsi="Times New Roman" w:cs="Times New Roman"/>
+          <w:sz w:val="24"/>
+          <w:szCs w:val="24"/>
+        </w:rPr>
+        <w:t xml:space="preserve">gerir </w:t>
+      </w:r>
+      <w:r>
+        <w:rPr>
+          <w:rFonts w:ascii="Times New Roman" w:hAnsi="Times New Roman" w:cs="Times New Roman"/>
+          <w:sz w:val="24"/>
+          <w:szCs w:val="24"/>
+        </w:rPr>
+        <w:t>transações</w:t>
+      </w:r>
+      <w:r>
+        <w:rPr>
+          <w:rFonts w:ascii="Times New Roman" w:hAnsi="Times New Roman" w:cs="Times New Roman"/>
+          <w:sz w:val="24"/>
+          <w:szCs w:val="24"/>
+        </w:rPr>
+        <w:t xml:space="preserve"> e distribuição de carga.</w:t>
       </w:r>
       <w:bookmarkStart w:id="11" w:name="_Toc131615103"/>
-      <w:r>
-        <w:rPr>
-          <w:rFonts w:ascii="Times New Roman" w:hAnsi="Times New Roman" w:cs="Times New Roman"/>
-          <w:sz w:val="24"/>
-          <w:szCs w:val="24"/>
-        </w:rPr>
-        <w:br/>
-      </w:r>
-      <w:r>
-        <w:rPr>
-          <w:rFonts w:ascii="Times New Roman" w:hAnsi="Times New Roman" w:cs="Times New Roman"/>
-          <w:sz w:val="24"/>
-          <w:szCs w:val="24"/>
-        </w:rPr>
-        <w:br/>
-      </w:r>
-      <w:r>
-        <w:rPr>
-          <w:rFonts w:ascii="Times New Roman" w:hAnsi="Times New Roman" w:cs="Times New Roman"/>
-          <w:sz w:val="24"/>
-          <w:szCs w:val="24"/>
-        </w:rPr>
-        <w:br/>
-      </w:r>
-      <w:r>
+    </w:p>
+    <w:p>
+      <w:pPr>
+        <w:ind w:firstLine="708"/>
+        <w:jc w:val="both"/>
         <w:rPr>
           <w:rFonts w:ascii="Times New Roman" w:hAnsi="Times New Roman" w:cs="Times New Roman"/>
           <w:b/>
@@ -3985,9 +4393,23 @@
           <w:sz w:val="24"/>
           <w:szCs w:val="24"/>
         </w:rPr>
-        <w:t>Replicação de dados</w:t>
-      </w:r>
-      <w:bookmarkEnd w:id="11"/>
+      </w:pPr>
+      <w:r>
+        <w:rPr>
+          <w:rFonts w:ascii="Times New Roman" w:hAnsi="Times New Roman" w:cs="Times New Roman"/>
+          <w:sz w:val="24"/>
+          <w:szCs w:val="24"/>
+        </w:rPr>
+        <w:br/>
+      </w:r>
+      <w:r>
+        <w:rPr>
+          <w:rFonts w:ascii="Times New Roman" w:hAnsi="Times New Roman" w:cs="Times New Roman"/>
+          <w:sz w:val="24"/>
+          <w:szCs w:val="24"/>
+        </w:rPr>
+        <w:br/>
+      </w:r>
       <w:r>
         <w:rPr>
           <w:rFonts w:ascii="Times New Roman" w:hAnsi="Times New Roman" w:cs="Times New Roman"/>
@@ -3997,141 +4419,14 @@
           <w:sz w:val="24"/>
           <w:szCs w:val="24"/>
         </w:rPr>
-        <w:br/>
-      </w:r>
-      <w:r>
-        <w:rPr>
-          <w:rFonts w:ascii="Times New Roman" w:hAnsi="Times New Roman" w:cs="Times New Roman"/>
-          <w:sz w:val="24"/>
-          <w:szCs w:val="24"/>
-        </w:rPr>
-        <w:br/>
-      </w:r>
-      <w:r>
-        <w:rPr>
-          <w:rFonts w:ascii="Times New Roman" w:hAnsi="Times New Roman" w:cs="Times New Roman"/>
-          <w:sz w:val="24"/>
-          <w:szCs w:val="24"/>
-        </w:rPr>
-        <w:t>A replicação de dados é uma técnica utilizada em sistemas distribuídos para melhorar a disponibilidade, confiabilidade e desempenho do sistema. Ela consiste em manter cópias idênticas dos dados em diferentes nós do sistema, de forma que, caso um nó falhe, os dados ainda estejam disponíveis em outros nós.</w:t>
-      </w:r>
-    </w:p>
-    <w:p>
-      <w:pPr>
-        <w:pStyle w:val="Heading2"/>
-        <w:rPr>
-          <w:rFonts w:ascii="Times New Roman" w:hAnsi="Times New Roman" w:cs="Times New Roman"/>
-          <w:color w:val="auto"/>
-          <w:sz w:val="24"/>
-          <w:szCs w:val="24"/>
-        </w:rPr>
-      </w:pPr>
-    </w:p>
-    <w:p>
-      <w:pPr>
-        <w:pStyle w:val="Heading2"/>
-        <w:rPr>
-          <w:rFonts w:ascii="Times New Roman" w:hAnsi="Times New Roman" w:cs="Times New Roman"/>
-          <w:color w:val="auto"/>
-          <w:sz w:val="24"/>
-          <w:szCs w:val="24"/>
-        </w:rPr>
-      </w:pPr>
-      <w:r>
-        <w:rPr>
-          <w:rFonts w:ascii="Times New Roman" w:hAnsi="Times New Roman" w:cs="Times New Roman"/>
-          <w:color w:val="auto"/>
-          <w:sz w:val="24"/>
-          <w:szCs w:val="24"/>
-        </w:rPr>
-        <w:t xml:space="preserve">Existem diferentes tipos de replicação de dados, como a replicação ativa e a replicação passiva. Na replicação ativa, todas as cópias dos dados são atualizadas simultaneamente, de forma que qualquer nó possa ser usado para </w:t>
-      </w:r>
-      <w:proofErr w:type="spellStart"/>
-      <w:r>
-        <w:rPr>
-          <w:rFonts w:ascii="Times New Roman" w:hAnsi="Times New Roman" w:cs="Times New Roman"/>
-          <w:color w:val="auto"/>
-          <w:sz w:val="24"/>
-          <w:szCs w:val="24"/>
-        </w:rPr>
-        <w:t>acessar</w:t>
-      </w:r>
-      <w:proofErr w:type="spellEnd"/>
-      <w:r>
-        <w:rPr>
-          <w:rFonts w:ascii="Times New Roman" w:hAnsi="Times New Roman" w:cs="Times New Roman"/>
-          <w:color w:val="auto"/>
-          <w:sz w:val="24"/>
-          <w:szCs w:val="24"/>
-        </w:rPr>
-        <w:t xml:space="preserve"> ou atualizar os dados. Já na replicação passiva, uma cópia principal dos dados é mantida em um nó mestre, enquanto as cópias secundárias são mantidas em nós escravos, que são atualizadas periodicamente com as mudanças feitas na cópia principal.</w:t>
-      </w:r>
-    </w:p>
-    <w:p>
-      <w:pPr>
-        <w:pStyle w:val="Heading2"/>
-        <w:rPr>
-          <w:rFonts w:ascii="Times New Roman" w:hAnsi="Times New Roman" w:cs="Times New Roman"/>
-          <w:color w:val="auto"/>
-          <w:sz w:val="24"/>
-          <w:szCs w:val="24"/>
-        </w:rPr>
-      </w:pPr>
-    </w:p>
-    <w:p>
-      <w:pPr>
-        <w:pStyle w:val="Heading2"/>
-        <w:rPr>
-          <w:rFonts w:ascii="Times New Roman" w:hAnsi="Times New Roman" w:cs="Times New Roman"/>
-          <w:color w:val="auto"/>
-          <w:sz w:val="24"/>
-          <w:szCs w:val="24"/>
-        </w:rPr>
-      </w:pPr>
-      <w:r>
-        <w:rPr>
-          <w:rFonts w:ascii="Times New Roman" w:hAnsi="Times New Roman" w:cs="Times New Roman"/>
-          <w:color w:val="auto"/>
-          <w:sz w:val="24"/>
-          <w:szCs w:val="24"/>
-        </w:rPr>
-        <w:t>A replicação de dados traz vários benefícios para os sistemas distribuídos, como melhoria da disponibilidade e desempenho do sistema, aumento da confiabilidade dos dados e redução do tempo de recuperação em caso de falhas. Além disso, a replicação de dados pode ser utilizada para distribuir a carga de trabalho entre os diferentes nós do sistema, melhorando o desempenho e reduzindo o tempo de resposta do sistema.</w:t>
-      </w:r>
-    </w:p>
-    <w:p>
-      <w:pPr>
-        <w:pStyle w:val="Heading2"/>
-        <w:rPr>
-          <w:rFonts w:ascii="Times New Roman" w:hAnsi="Times New Roman" w:cs="Times New Roman"/>
-          <w:color w:val="auto"/>
-          <w:sz w:val="24"/>
-          <w:szCs w:val="24"/>
-        </w:rPr>
-      </w:pPr>
-    </w:p>
-    <w:p>
-      <w:pPr>
-        <w:pStyle w:val="Heading2"/>
-        <w:rPr>
-          <w:rFonts w:ascii="Times New Roman" w:hAnsi="Times New Roman" w:cs="Times New Roman"/>
-          <w:color w:val="auto"/>
-          <w:sz w:val="24"/>
-          <w:szCs w:val="24"/>
-        </w:rPr>
-      </w:pPr>
-      <w:r>
-        <w:rPr>
-          <w:rFonts w:ascii="Times New Roman" w:hAnsi="Times New Roman" w:cs="Times New Roman"/>
-          <w:color w:val="auto"/>
-          <w:sz w:val="24"/>
-          <w:szCs w:val="24"/>
-        </w:rPr>
-        <w:t>No entanto, a replicação de dados também apresenta desafios e complexidades, como a necessidade de manter a consistência dos dados em todas as cópias e a sincronização de dados entre os diferentes nós do sistema. Portanto, é importante adotar técnicas de replicação de dados adequadas para garantir a disponibilidade, confiabilidade e desempenho do sistema distribuído.</w:t>
-      </w:r>
-    </w:p>
-    <w:p>
-      <w:pPr>
-        <w:pStyle w:val="Heading2"/>
+        <w:t>Replicação de dados</w:t>
+      </w:r>
+      <w:bookmarkEnd w:id="11"/>
+    </w:p>
+    <w:p>
+      <w:pPr>
+        <w:ind w:firstLine="708"/>
+        <w:jc w:val="both"/>
         <w:rPr>
           <w:rFonts w:ascii="Times New Roman" w:hAnsi="Times New Roman" w:cs="Times New Roman"/>
           <w:b/>
@@ -4144,7 +4439,257 @@
     </w:p>
     <w:p>
       <w:pPr>
+        <w:ind w:firstLine="708"/>
+        <w:jc w:val="both"/>
+        <w:rPr>
+          <w:rFonts w:ascii="Times New Roman" w:hAnsi="Times New Roman" w:cs="Times New Roman"/>
+          <w:sz w:val="24"/>
+          <w:szCs w:val="24"/>
+        </w:rPr>
+      </w:pPr>
+      <w:r>
+        <w:rPr>
+          <w:rFonts w:ascii="Times New Roman" w:hAnsi="Times New Roman" w:cs="Times New Roman"/>
+          <w:sz w:val="24"/>
+          <w:szCs w:val="24"/>
+        </w:rPr>
+        <w:t>A replicação de dados é uma técnica utilizada em sistemas distribuídos para melhorar a disponibilidade, confiabilidade e desempenho do sistema. Ela consiste em manter cópias idênticas dos dados em diferentes nós do sistema, de forma que, caso um nó falhe, os dados ainda estejam disponíveis em outros nós.</w:t>
+      </w:r>
+    </w:p>
+    <w:p>
+      <w:pPr>
+        <w:ind w:firstLine="708"/>
+        <w:jc w:val="both"/>
+        <w:rPr>
+          <w:rFonts w:ascii="Times New Roman" w:hAnsi="Times New Roman" w:cs="Times New Roman"/>
+          <w:sz w:val="24"/>
+          <w:szCs w:val="24"/>
+        </w:rPr>
+      </w:pPr>
+    </w:p>
+    <w:p>
+      <w:pPr>
+        <w:ind w:firstLine="708"/>
+        <w:jc w:val="center"/>
+        <w:rPr>
+          <w:rFonts w:ascii="Times New Roman" w:hAnsi="Times New Roman" w:cs="Times New Roman"/>
+          <w:sz w:val="24"/>
+          <w:szCs w:val="24"/>
+        </w:rPr>
+      </w:pPr>
+      <w:r>
+        <w:lastRenderedPageBreak/>
+        <w:fldChar w:fldCharType="begin"/>
+      </w:r>
+      <w:r>
+        <w:instrText xml:space="preserve"> INCLUDEPICTURE "https://slideplayer.com.br/slide/3310942/11/images/4/Replica%C3%A7%C3%A3o+em+sistemas+distribu%C3%ADdos.jpg" \* MERGEFORMATINET </w:instrText>
+      </w:r>
+      <w:r>
+        <w:fldChar w:fldCharType="separate"/>
+      </w:r>
+      <w:r>
+        <w:rPr>
+          <w:noProof/>
+        </w:rPr>
+        <w:drawing>
+          <wp:inline distT="0" distB="0" distL="0" distR="0" wp14:anchorId="20031596" wp14:editId="5FF014D2">
+            <wp:extent cx="3880884" cy="2909750"/>
+            <wp:effectExtent l="0" t="0" r="5715" b="0"/>
+            <wp:docPr id="2" name="Picture 2" descr="Técnicas de Replicação - ppt video online carregar"/>
+            <wp:cNvGraphicFramePr>
+              <a:graphicFrameLocks xmlns:a="http://schemas.openxmlformats.org/drawingml/2006/main" noChangeAspect="1"/>
+            </wp:cNvGraphicFramePr>
+            <a:graphic xmlns:a="http://schemas.openxmlformats.org/drawingml/2006/main">
+              <a:graphicData uri="http://schemas.openxmlformats.org/drawingml/2006/picture">
+                <pic:pic xmlns:pic="http://schemas.openxmlformats.org/drawingml/2006/picture">
+                  <pic:nvPicPr>
+                    <pic:cNvPr id="0" name="Picture 3" descr="Técnicas de Replicação - ppt video online carregar"/>
+                    <pic:cNvPicPr>
+                      <a:picLocks noChangeAspect="1" noChangeArrowheads="1"/>
+                    </pic:cNvPicPr>
+                  </pic:nvPicPr>
+                  <pic:blipFill>
+                    <a:blip r:embed="rId9" cstate="print">
+                      <a:extLst>
+                        <a:ext uri="{28A0092B-C50C-407E-A947-70E740481C1C}">
+                          <a14:useLocalDpi xmlns:a14="http://schemas.microsoft.com/office/drawing/2010/main" val="0"/>
+                        </a:ext>
+                      </a:extLst>
+                    </a:blip>
+                    <a:srcRect/>
+                    <a:stretch>
+                      <a:fillRect/>
+                    </a:stretch>
+                  </pic:blipFill>
+                  <pic:spPr bwMode="auto">
+                    <a:xfrm>
+                      <a:off x="0" y="0"/>
+                      <a:ext cx="3894401" cy="2919885"/>
+                    </a:xfrm>
+                    <a:prstGeom prst="rect">
+                      <a:avLst/>
+                    </a:prstGeom>
+                    <a:noFill/>
+                    <a:ln>
+                      <a:noFill/>
+                    </a:ln>
+                  </pic:spPr>
+                </pic:pic>
+              </a:graphicData>
+            </a:graphic>
+          </wp:inline>
+        </w:drawing>
+      </w:r>
+      <w:r>
+        <w:fldChar w:fldCharType="end"/>
+      </w:r>
+    </w:p>
+    <w:p>
+      <w:pPr>
+        <w:ind w:firstLine="708"/>
+        <w:jc w:val="both"/>
+        <w:rPr>
+          <w:rFonts w:ascii="Times New Roman" w:hAnsi="Times New Roman" w:cs="Times New Roman"/>
+          <w:sz w:val="24"/>
+          <w:szCs w:val="24"/>
+        </w:rPr>
+      </w:pPr>
+    </w:p>
+    <w:p>
+      <w:pPr>
+        <w:ind w:firstLine="708"/>
+        <w:jc w:val="both"/>
+        <w:rPr>
+          <w:rFonts w:ascii="Times New Roman" w:hAnsi="Times New Roman" w:cs="Times New Roman"/>
+          <w:sz w:val="24"/>
+          <w:szCs w:val="24"/>
+        </w:rPr>
+      </w:pPr>
+      <w:r>
+        <w:rPr>
+          <w:rFonts w:ascii="Times New Roman" w:hAnsi="Times New Roman" w:cs="Times New Roman"/>
+          <w:sz w:val="24"/>
+          <w:szCs w:val="24"/>
+        </w:rPr>
+        <w:t xml:space="preserve">Existem diferentes tipos de replicação de dados, como a replicação ativa e a replicação passiva. Na replicação ativa, todas as cópias dos dados são atualizadas simultaneamente, de forma que qualquer nó possa ser usado para </w:t>
+      </w:r>
+      <w:r>
+        <w:rPr>
+          <w:rFonts w:ascii="Times New Roman" w:hAnsi="Times New Roman" w:cs="Times New Roman"/>
+          <w:sz w:val="24"/>
+          <w:szCs w:val="24"/>
+        </w:rPr>
+        <w:t>aceder</w:t>
+      </w:r>
+      <w:r>
+        <w:rPr>
+          <w:rFonts w:ascii="Times New Roman" w:hAnsi="Times New Roman" w:cs="Times New Roman"/>
+          <w:sz w:val="24"/>
+          <w:szCs w:val="24"/>
+        </w:rPr>
+        <w:t xml:space="preserve"> ou atualizar os dados. Já na replicação passiva, uma cópia principal dos dados é mantida em um nó mestre, enquanto as cópias secundárias são mantidas em nós escravos, que são atualizadas periodicamente com as mudanças feitas na cópia principal.</w:t>
+      </w:r>
+    </w:p>
+    <w:p>
+      <w:pPr>
+        <w:ind w:firstLine="708"/>
+        <w:jc w:val="both"/>
+        <w:rPr>
+          <w:rFonts w:ascii="Times New Roman" w:hAnsi="Times New Roman" w:cs="Times New Roman"/>
+          <w:sz w:val="24"/>
+          <w:szCs w:val="24"/>
+        </w:rPr>
+      </w:pPr>
+    </w:p>
+    <w:p>
+      <w:pPr>
+        <w:ind w:firstLine="708"/>
+        <w:jc w:val="both"/>
+        <w:rPr>
+          <w:rFonts w:ascii="Times New Roman" w:hAnsi="Times New Roman" w:cs="Times New Roman"/>
+          <w:sz w:val="24"/>
+          <w:szCs w:val="24"/>
+        </w:rPr>
+      </w:pPr>
+      <w:r>
+        <w:rPr>
+          <w:rFonts w:ascii="Times New Roman" w:hAnsi="Times New Roman" w:cs="Times New Roman"/>
+          <w:sz w:val="24"/>
+          <w:szCs w:val="24"/>
+        </w:rPr>
+        <w:t>A replicação de dados traz vários benefícios para os sistemas distribuídos, como melhoria da disponibilidade e desempenho do sistema,</w:t>
+      </w:r>
+      <w:r>
+        <w:rPr>
+          <w:rFonts w:ascii="Times New Roman" w:hAnsi="Times New Roman" w:cs="Times New Roman"/>
+          <w:sz w:val="24"/>
+          <w:szCs w:val="24"/>
+        </w:rPr>
+        <w:t xml:space="preserve"> </w:t>
+      </w:r>
+      <w:r>
+        <w:rPr>
+          <w:rFonts w:ascii="Times New Roman" w:hAnsi="Times New Roman" w:cs="Times New Roman"/>
+          <w:sz w:val="24"/>
+          <w:szCs w:val="24"/>
+        </w:rPr>
+        <w:t xml:space="preserve">e redução do tempo de recuperação </w:t>
+      </w:r>
+      <w:r>
+        <w:rPr>
+          <w:rFonts w:ascii="Times New Roman" w:hAnsi="Times New Roman" w:cs="Times New Roman"/>
+          <w:sz w:val="24"/>
+          <w:szCs w:val="24"/>
+        </w:rPr>
+        <w:t xml:space="preserve">dos dados </w:t>
+      </w:r>
+      <w:r>
+        <w:rPr>
+          <w:rFonts w:ascii="Times New Roman" w:hAnsi="Times New Roman" w:cs="Times New Roman"/>
+          <w:sz w:val="24"/>
+          <w:szCs w:val="24"/>
+        </w:rPr>
+        <w:t>em caso de falhas. Além disso, a replicação de dados pode ser utilizada para distribuir a carga de trabalho entre os diferentes nós do sistema, melhorando o desempenho e reduzindo o tempo de resposta do sistema.</w:t>
+      </w:r>
+    </w:p>
+    <w:p>
+      <w:pPr>
         <w:pStyle w:val="Heading2"/>
+        <w:jc w:val="both"/>
+        <w:rPr>
+          <w:rFonts w:ascii="Times New Roman" w:hAnsi="Times New Roman" w:cs="Times New Roman"/>
+          <w:color w:val="auto"/>
+          <w:sz w:val="24"/>
+          <w:szCs w:val="24"/>
+        </w:rPr>
+      </w:pPr>
+    </w:p>
+    <w:p>
+      <w:pPr>
+        <w:pStyle w:val="Heading2"/>
+        <w:ind w:firstLine="708"/>
+        <w:jc w:val="both"/>
+        <w:rPr>
+          <w:rFonts w:ascii="Times New Roman" w:hAnsi="Times New Roman" w:cs="Times New Roman"/>
+          <w:color w:val="auto"/>
+          <w:sz w:val="24"/>
+          <w:szCs w:val="24"/>
+        </w:rPr>
+      </w:pPr>
+      <w:r>
+        <w:rPr>
+          <w:rFonts w:ascii="Times New Roman" w:hAnsi="Times New Roman" w:cs="Times New Roman"/>
+          <w:color w:val="auto"/>
+          <w:sz w:val="24"/>
+          <w:szCs w:val="24"/>
+        </w:rPr>
+        <w:t>No entanto, a replicação de dados também apresenta desafios e complexidades, como a necessidade de manter a consistência dos dados em todas as cópias e a sincronização de dados entre os diferentes nós do sistema. Portanto, é importante adotar técnicas de replicação de dados adequadas para garantir a disponibilidade, confiabilidade e desempenho do sistema distribuído.</w:t>
+      </w:r>
+    </w:p>
+    <w:p>
+      <w:pPr>
+        <w:pStyle w:val="Heading2"/>
+        <w:jc w:val="both"/>
         <w:rPr>
           <w:rFonts w:ascii="Times New Roman" w:hAnsi="Times New Roman" w:cs="Times New Roman"/>
           <w:b/>
@@ -4157,7 +4702,7 @@
     </w:p>
     <w:p>
       <w:pPr>
-        <w:pStyle w:val="Heading2"/>
+        <w:jc w:val="both"/>
         <w:rPr>
           <w:rFonts w:ascii="Times New Roman" w:hAnsi="Times New Roman" w:cs="Times New Roman"/>
           <w:b/>
@@ -4167,16 +4712,17 @@
           <w:szCs w:val="24"/>
         </w:rPr>
       </w:pPr>
-    </w:p>
-    <w:p>
-      <w:pPr>
-        <w:rPr>
-          <w:rFonts w:ascii="Times New Roman" w:hAnsi="Times New Roman" w:cs="Times New Roman"/>
-          <w:sz w:val="24"/>
-          <w:szCs w:val="24"/>
-        </w:rPr>
-      </w:pPr>
       <w:bookmarkStart w:id="12" w:name="_Toc131615104"/>
+    </w:p>
+    <w:p>
+      <w:pPr>
+        <w:jc w:val="both"/>
+        <w:rPr>
+          <w:rFonts w:ascii="Times New Roman" w:hAnsi="Times New Roman" w:cs="Times New Roman"/>
+          <w:sz w:val="24"/>
+          <w:szCs w:val="24"/>
+        </w:rPr>
+      </w:pPr>
       <w:r>
         <w:rPr>
           <w:rFonts w:ascii="Times New Roman" w:hAnsi="Times New Roman" w:cs="Times New Roman"/>
@@ -4189,22 +4735,28 @@
         <w:t>Deteção e tratamento de falhas</w:t>
       </w:r>
       <w:bookmarkEnd w:id="12"/>
-      <w:r>
-        <w:rPr>
-          <w:rFonts w:ascii="Times New Roman" w:hAnsi="Times New Roman" w:cs="Times New Roman"/>
-          <w:sz w:val="24"/>
-          <w:szCs w:val="24"/>
-        </w:rPr>
-        <w:br/>
-      </w:r>
-      <w:r>
-        <w:rPr>
-          <w:rFonts w:ascii="Times New Roman" w:hAnsi="Times New Roman" w:cs="Times New Roman"/>
-          <w:sz w:val="24"/>
-          <w:szCs w:val="24"/>
-        </w:rPr>
-        <w:br/>
-      </w:r>
+    </w:p>
+    <w:p>
+      <w:pPr>
+        <w:ind w:firstLine="708"/>
+        <w:jc w:val="both"/>
+        <w:rPr>
+          <w:rFonts w:ascii="Times New Roman" w:hAnsi="Times New Roman" w:cs="Times New Roman"/>
+          <w:sz w:val="24"/>
+          <w:szCs w:val="24"/>
+        </w:rPr>
+      </w:pPr>
+    </w:p>
+    <w:p>
+      <w:pPr>
+        <w:ind w:firstLine="708"/>
+        <w:jc w:val="both"/>
+        <w:rPr>
+          <w:rFonts w:ascii="Times New Roman" w:hAnsi="Times New Roman" w:cs="Times New Roman"/>
+          <w:sz w:val="24"/>
+          <w:szCs w:val="24"/>
+        </w:rPr>
+      </w:pPr>
       <w:r>
         <w:rPr>
           <w:rFonts w:ascii="Times New Roman" w:hAnsi="Times New Roman" w:cs="Times New Roman"/>
@@ -4213,14 +4765,88 @@
         </w:rPr>
         <w:t xml:space="preserve">A </w:t>
       </w:r>
+      <w:r>
+        <w:rPr>
+          <w:rFonts w:ascii="Times New Roman" w:hAnsi="Times New Roman" w:cs="Times New Roman"/>
+          <w:sz w:val="24"/>
+          <w:szCs w:val="24"/>
+        </w:rPr>
+        <w:t>deteção</w:t>
+      </w:r>
+      <w:r>
+        <w:rPr>
+          <w:rFonts w:ascii="Times New Roman" w:hAnsi="Times New Roman" w:cs="Times New Roman"/>
+          <w:sz w:val="24"/>
+          <w:szCs w:val="24"/>
+        </w:rPr>
+        <w:t xml:space="preserve"> e tratamento de falhas são essenciais em sistemas distribuídos para garantir a disponibilidade, confiabilidade e desempenho do sistema. As falhas podem ocorrer em diferentes componentes do sistema, como hardware, software, rede e </w:t>
+      </w:r>
+      <w:r>
+        <w:rPr>
+          <w:rFonts w:ascii="Times New Roman" w:hAnsi="Times New Roman" w:cs="Times New Roman"/>
+          <w:sz w:val="24"/>
+          <w:szCs w:val="24"/>
+        </w:rPr>
+        <w:lastRenderedPageBreak/>
+        <w:t>aplicativos, e podem ser causadas por vários fatores, como erros de programação, sobrecarga de rede, defeitos de hardware, entre outros.</w:t>
+      </w:r>
+    </w:p>
+    <w:p>
+      <w:pPr>
+        <w:spacing w:after="0"/>
+        <w:jc w:val="both"/>
+        <w:rPr>
+          <w:rFonts w:ascii="Times New Roman" w:hAnsi="Times New Roman" w:cs="Times New Roman"/>
+          <w:sz w:val="24"/>
+          <w:szCs w:val="24"/>
+        </w:rPr>
+      </w:pPr>
+    </w:p>
+    <w:p>
+      <w:pPr>
+        <w:spacing w:after="0"/>
+        <w:ind w:firstLine="708"/>
+        <w:jc w:val="both"/>
+        <w:rPr>
+          <w:rFonts w:ascii="Times New Roman" w:hAnsi="Times New Roman" w:cs="Times New Roman"/>
+          <w:sz w:val="24"/>
+          <w:szCs w:val="24"/>
+        </w:rPr>
+      </w:pPr>
+      <w:r>
+        <w:rPr>
+          <w:rFonts w:ascii="Times New Roman" w:hAnsi="Times New Roman" w:cs="Times New Roman"/>
+          <w:sz w:val="24"/>
+          <w:szCs w:val="24"/>
+        </w:rPr>
+        <w:t xml:space="preserve">A </w:t>
+      </w:r>
+      <w:r>
+        <w:rPr>
+          <w:rFonts w:ascii="Times New Roman" w:hAnsi="Times New Roman" w:cs="Times New Roman"/>
+          <w:sz w:val="24"/>
+          <w:szCs w:val="24"/>
+        </w:rPr>
+        <w:t>deteção</w:t>
+      </w:r>
+      <w:r>
+        <w:rPr>
+          <w:rFonts w:ascii="Times New Roman" w:hAnsi="Times New Roman" w:cs="Times New Roman"/>
+          <w:sz w:val="24"/>
+          <w:szCs w:val="24"/>
+        </w:rPr>
+        <w:t xml:space="preserve"> de falhas em sistemas distribuídos pode ser realizada de diferentes maneiras, como por meio do monitoramento de desempenho do sistema, testes de integridade e confiabilidade, análise de </w:t>
+      </w:r>
       <w:proofErr w:type="spellStart"/>
       <w:r>
         <w:rPr>
           <w:rFonts w:ascii="Times New Roman" w:hAnsi="Times New Roman" w:cs="Times New Roman"/>
-          <w:sz w:val="24"/>
-          <w:szCs w:val="24"/>
-        </w:rPr>
-        <w:t>detecção</w:t>
+          <w:i/>
+          <w:iCs/>
+          <w:sz w:val="24"/>
+          <w:szCs w:val="24"/>
+        </w:rPr>
+        <w:t>logs</w:t>
       </w:r>
       <w:proofErr w:type="spellEnd"/>
       <w:r>
@@ -4229,12 +4855,29 @@
           <w:sz w:val="24"/>
           <w:szCs w:val="24"/>
         </w:rPr>
-        <w:t xml:space="preserve"> e tratamento de falhas são essenciais em sistemas distribuídos para garantir a disponibilidade, confiabilidade e desempenho do sistema. As falhas podem ocorrer em diferentes componentes do sistema, como hardware, software, rede e aplicativos, e podem ser causadas por vários fatores, como erros de programação, sobrecarga de rede, defeitos de hardware, entre outros.</w:t>
+        <w:t xml:space="preserve"> e alarmes. É importante que os sistemas distribuídos sejam projetados para </w:t>
+      </w:r>
+      <w:r>
+        <w:rPr>
+          <w:rFonts w:ascii="Times New Roman" w:hAnsi="Times New Roman" w:cs="Times New Roman"/>
+          <w:sz w:val="24"/>
+          <w:szCs w:val="24"/>
+        </w:rPr>
+        <w:t>detetar</w:t>
+      </w:r>
+      <w:r>
+        <w:rPr>
+          <w:rFonts w:ascii="Times New Roman" w:hAnsi="Times New Roman" w:cs="Times New Roman"/>
+          <w:sz w:val="24"/>
+          <w:szCs w:val="24"/>
+        </w:rPr>
+        <w:t xml:space="preserve"> as falhas o mais cedo possível, para que as medidas corretivas possam ser tomadas antes que os usuários percebam qualquer impacto negativo no desempenho ou na disponibilidade do sistema.</w:t>
       </w:r>
     </w:p>
     <w:p>
       <w:pPr>
         <w:spacing w:after="0"/>
+        <w:jc w:val="both"/>
         <w:rPr>
           <w:rFonts w:ascii="Times New Roman" w:hAnsi="Times New Roman" w:cs="Times New Roman"/>
           <w:sz w:val="24"/>
@@ -4245,78 +4888,59 @@
     <w:p>
       <w:pPr>
         <w:spacing w:after="0"/>
-        <w:rPr>
-          <w:rFonts w:ascii="Times New Roman" w:hAnsi="Times New Roman" w:cs="Times New Roman"/>
-          <w:sz w:val="24"/>
-          <w:szCs w:val="24"/>
-        </w:rPr>
-      </w:pPr>
-      <w:r>
-        <w:rPr>
-          <w:rFonts w:ascii="Times New Roman" w:hAnsi="Times New Roman" w:cs="Times New Roman"/>
-          <w:sz w:val="24"/>
-          <w:szCs w:val="24"/>
-        </w:rPr>
-        <w:t xml:space="preserve">A </w:t>
-      </w:r>
-      <w:proofErr w:type="spellStart"/>
-      <w:r>
-        <w:rPr>
-          <w:rFonts w:ascii="Times New Roman" w:hAnsi="Times New Roman" w:cs="Times New Roman"/>
-          <w:sz w:val="24"/>
-          <w:szCs w:val="24"/>
-        </w:rPr>
-        <w:t>detecção</w:t>
-      </w:r>
-      <w:proofErr w:type="spellEnd"/>
-      <w:r>
-        <w:rPr>
-          <w:rFonts w:ascii="Times New Roman" w:hAnsi="Times New Roman" w:cs="Times New Roman"/>
-          <w:sz w:val="24"/>
-          <w:szCs w:val="24"/>
-        </w:rPr>
-        <w:t xml:space="preserve"> de falhas em sistemas distribuídos pode ser realizada de diferentes maneiras, como por meio do monitoramento de desempenho do sistema, testes de integridade e confiabilidade, análise de </w:t>
-      </w:r>
-      <w:proofErr w:type="spellStart"/>
-      <w:r>
-        <w:rPr>
-          <w:rFonts w:ascii="Times New Roman" w:hAnsi="Times New Roman" w:cs="Times New Roman"/>
-          <w:sz w:val="24"/>
-          <w:szCs w:val="24"/>
-        </w:rPr>
-        <w:t>logs</w:t>
-      </w:r>
-      <w:proofErr w:type="spellEnd"/>
-      <w:r>
-        <w:rPr>
-          <w:rFonts w:ascii="Times New Roman" w:hAnsi="Times New Roman" w:cs="Times New Roman"/>
-          <w:sz w:val="24"/>
-          <w:szCs w:val="24"/>
-        </w:rPr>
-        <w:t xml:space="preserve"> e alarmes. É importante que os sistemas distribuídos sejam projetados para </w:t>
-      </w:r>
-      <w:proofErr w:type="spellStart"/>
-      <w:r>
-        <w:rPr>
-          <w:rFonts w:ascii="Times New Roman" w:hAnsi="Times New Roman" w:cs="Times New Roman"/>
-          <w:sz w:val="24"/>
-          <w:szCs w:val="24"/>
-        </w:rPr>
-        <w:t>detectar</w:t>
-      </w:r>
-      <w:proofErr w:type="spellEnd"/>
-      <w:r>
-        <w:rPr>
-          <w:rFonts w:ascii="Times New Roman" w:hAnsi="Times New Roman" w:cs="Times New Roman"/>
-          <w:sz w:val="24"/>
-          <w:szCs w:val="24"/>
-        </w:rPr>
-        <w:t xml:space="preserve"> as falhas o mais cedo possível, para que as medidas corretivas possam ser tomadas antes que os usuários percebam qualquer impacto negativo no desempenho ou na disponibilidade do sistema.</w:t>
+        <w:ind w:firstLine="708"/>
+        <w:jc w:val="both"/>
+        <w:rPr>
+          <w:rFonts w:ascii="Times New Roman" w:hAnsi="Times New Roman" w:cs="Times New Roman"/>
+          <w:sz w:val="24"/>
+          <w:szCs w:val="24"/>
+        </w:rPr>
+      </w:pPr>
+      <w:r>
+        <w:rPr>
+          <w:rFonts w:ascii="Times New Roman" w:hAnsi="Times New Roman" w:cs="Times New Roman"/>
+          <w:sz w:val="24"/>
+          <w:szCs w:val="24"/>
+        </w:rPr>
+        <w:t xml:space="preserve">Uma vez </w:t>
+      </w:r>
+      <w:r>
+        <w:rPr>
+          <w:rFonts w:ascii="Times New Roman" w:hAnsi="Times New Roman" w:cs="Times New Roman"/>
+          <w:sz w:val="24"/>
+          <w:szCs w:val="24"/>
+        </w:rPr>
+        <w:t>detetadas</w:t>
+      </w:r>
+      <w:r>
+        <w:rPr>
+          <w:rFonts w:ascii="Times New Roman" w:hAnsi="Times New Roman" w:cs="Times New Roman"/>
+          <w:sz w:val="24"/>
+          <w:szCs w:val="24"/>
+        </w:rPr>
+        <w:t xml:space="preserve"> as falhas, é necessário que haja um plano de tratamento de falhas eficiente para corrigir o problema o mais rápido possível e minimizar o impacto no sistema. O tratamento de falhas em sistemas distribuídos pode ser realizado de diferentes maneiras, como por meio da recuperação de desastres, substituição de componentes defeituosos, </w:t>
+      </w:r>
+      <w:r>
+        <w:rPr>
+          <w:rFonts w:ascii="Times New Roman" w:hAnsi="Times New Roman" w:cs="Times New Roman"/>
+          <w:sz w:val="24"/>
+          <w:szCs w:val="24"/>
+        </w:rPr>
+        <w:t>redireccionamento</w:t>
+      </w:r>
+      <w:r>
+        <w:rPr>
+          <w:rFonts w:ascii="Times New Roman" w:hAnsi="Times New Roman" w:cs="Times New Roman"/>
+          <w:sz w:val="24"/>
+          <w:szCs w:val="24"/>
+        </w:rPr>
+        <w:t xml:space="preserve"> de fluxo de dados e replicação de dados.</w:t>
       </w:r>
     </w:p>
     <w:p>
       <w:pPr>
         <w:spacing w:after="0"/>
+        <w:jc w:val="both"/>
         <w:rPr>
           <w:rFonts w:ascii="Times New Roman" w:hAnsi="Times New Roman" w:cs="Times New Roman"/>
           <w:sz w:val="24"/>
@@ -4327,60 +4951,27 @@
     <w:p>
       <w:pPr>
         <w:spacing w:after="0"/>
-        <w:rPr>
-          <w:rFonts w:ascii="Times New Roman" w:hAnsi="Times New Roman" w:cs="Times New Roman"/>
-          <w:sz w:val="24"/>
-          <w:szCs w:val="24"/>
-        </w:rPr>
-      </w:pPr>
-      <w:r>
-        <w:rPr>
-          <w:rFonts w:ascii="Times New Roman" w:hAnsi="Times New Roman" w:cs="Times New Roman"/>
-          <w:sz w:val="24"/>
-          <w:szCs w:val="24"/>
-        </w:rPr>
-        <w:t xml:space="preserve">Uma vez </w:t>
-      </w:r>
-      <w:proofErr w:type="spellStart"/>
-      <w:r>
-        <w:rPr>
-          <w:rFonts w:ascii="Times New Roman" w:hAnsi="Times New Roman" w:cs="Times New Roman"/>
-          <w:sz w:val="24"/>
-          <w:szCs w:val="24"/>
-        </w:rPr>
-        <w:t>detectadas</w:t>
-      </w:r>
-      <w:proofErr w:type="spellEnd"/>
-      <w:r>
-        <w:rPr>
-          <w:rFonts w:ascii="Times New Roman" w:hAnsi="Times New Roman" w:cs="Times New Roman"/>
-          <w:sz w:val="24"/>
-          <w:szCs w:val="24"/>
-        </w:rPr>
-        <w:t xml:space="preserve"> as falhas, é necessário que haja um plano de tratamento de falhas eficiente para corrigir o problema o mais rápido possível e minimizar o impacto no sistema. O tratamento de falhas em sistemas distribuídos pode ser realizado de diferentes maneiras, como por meio da recuperação de desastres, substituição de componentes defeituosos, </w:t>
-      </w:r>
-      <w:proofErr w:type="spellStart"/>
-      <w:r>
-        <w:rPr>
-          <w:rFonts w:ascii="Times New Roman" w:hAnsi="Times New Roman" w:cs="Times New Roman"/>
-          <w:sz w:val="24"/>
-          <w:szCs w:val="24"/>
-        </w:rPr>
-        <w:t>redirecionamento</w:t>
-      </w:r>
-      <w:proofErr w:type="spellEnd"/>
-      <w:r>
-        <w:rPr>
-          <w:rFonts w:ascii="Times New Roman" w:hAnsi="Times New Roman" w:cs="Times New Roman"/>
-          <w:sz w:val="24"/>
-          <w:szCs w:val="24"/>
-        </w:rPr>
-        <w:t xml:space="preserve"> de fluxo de dados e replicação de dados.</w:t>
+        <w:ind w:firstLine="708"/>
+        <w:jc w:val="both"/>
+        <w:rPr>
+          <w:rFonts w:ascii="Times New Roman" w:hAnsi="Times New Roman" w:cs="Times New Roman"/>
+          <w:sz w:val="24"/>
+          <w:szCs w:val="24"/>
+        </w:rPr>
+      </w:pPr>
+      <w:r>
+        <w:rPr>
+          <w:rFonts w:ascii="Times New Roman" w:hAnsi="Times New Roman" w:cs="Times New Roman"/>
+          <w:sz w:val="24"/>
+          <w:szCs w:val="24"/>
+        </w:rPr>
+        <w:t>A replicação de dados é uma técnica importante para o tratamento de falhas, pois permite que, em caso de falha em um nó, outro nó possa assumir a carga de trabalho sem interrupções. Além disso, é importante que os sistemas distribuídos tenham mecanismos de backup e recuperação de dados para garantir a integridade dos dados em caso de falhas.</w:t>
       </w:r>
     </w:p>
     <w:p>
       <w:pPr>
         <w:spacing w:after="0"/>
+        <w:jc w:val="both"/>
         <w:rPr>
           <w:rFonts w:ascii="Times New Roman" w:hAnsi="Times New Roman" w:cs="Times New Roman"/>
           <w:sz w:val="24"/>
@@ -4391,97 +4982,59 @@
     <w:p>
       <w:pPr>
         <w:spacing w:after="0"/>
-        <w:rPr>
-          <w:rFonts w:ascii="Times New Roman" w:hAnsi="Times New Roman" w:cs="Times New Roman"/>
-          <w:sz w:val="24"/>
-          <w:szCs w:val="24"/>
-        </w:rPr>
-      </w:pPr>
-      <w:r>
-        <w:rPr>
-          <w:rFonts w:ascii="Times New Roman" w:hAnsi="Times New Roman" w:cs="Times New Roman"/>
-          <w:sz w:val="24"/>
-          <w:szCs w:val="24"/>
-        </w:rPr>
-        <w:t xml:space="preserve">A replicação de dados é uma técnica importante para o tratamento de falhas, pois permite que, em caso de falha em um nó, outro nó possa assumir a carga de trabalho </w:t>
-      </w:r>
-      <w:r>
-        <w:rPr>
-          <w:rFonts w:ascii="Times New Roman" w:hAnsi="Times New Roman" w:cs="Times New Roman"/>
-          <w:sz w:val="24"/>
-          <w:szCs w:val="24"/>
-        </w:rPr>
-        <w:lastRenderedPageBreak/>
-        <w:t>sem interrupções. Além disso, é importante que os sistemas distribuídos tenham mecanismos de backup e recuperação de dados para garantir a integridade dos dados em caso de falhas.</w:t>
+        <w:ind w:firstLine="708"/>
+        <w:jc w:val="both"/>
+        <w:rPr>
+          <w:rFonts w:ascii="Times New Roman" w:hAnsi="Times New Roman" w:cs="Times New Roman"/>
+          <w:sz w:val="24"/>
+          <w:szCs w:val="24"/>
+        </w:rPr>
+      </w:pPr>
+      <w:r>
+        <w:rPr>
+          <w:rFonts w:ascii="Times New Roman" w:hAnsi="Times New Roman" w:cs="Times New Roman"/>
+          <w:sz w:val="24"/>
+          <w:szCs w:val="24"/>
+        </w:rPr>
+        <w:t xml:space="preserve">Em resumo, a </w:t>
+      </w:r>
+      <w:r>
+        <w:rPr>
+          <w:rFonts w:ascii="Times New Roman" w:hAnsi="Times New Roman" w:cs="Times New Roman"/>
+          <w:sz w:val="24"/>
+          <w:szCs w:val="24"/>
+        </w:rPr>
+        <w:t>deteção</w:t>
+      </w:r>
+      <w:r>
+        <w:rPr>
+          <w:rFonts w:ascii="Times New Roman" w:hAnsi="Times New Roman" w:cs="Times New Roman"/>
+          <w:sz w:val="24"/>
+          <w:szCs w:val="24"/>
+        </w:rPr>
+        <w:t xml:space="preserve"> e tratamento de falhas são fundamentais em sistemas distribuídos para garantir a disponibilidade, confiabilidade e desempenho do sistema. É importante que os sistemas sejam projetados para </w:t>
+      </w:r>
+      <w:r>
+        <w:rPr>
+          <w:rFonts w:ascii="Times New Roman" w:hAnsi="Times New Roman" w:cs="Times New Roman"/>
+          <w:sz w:val="24"/>
+          <w:szCs w:val="24"/>
+        </w:rPr>
+        <w:t>detetar</w:t>
+      </w:r>
+      <w:r>
+        <w:rPr>
+          <w:rFonts w:ascii="Times New Roman" w:hAnsi="Times New Roman" w:cs="Times New Roman"/>
+          <w:sz w:val="24"/>
+          <w:szCs w:val="24"/>
+        </w:rPr>
+        <w:t xml:space="preserve"> as falhas o mais cedo possível e que haja um plano de tratamento de falhas eficiente para corrigir o problema o mais rápido possível e minimizar o impacto no sistema.</w:t>
       </w:r>
     </w:p>
     <w:p>
       <w:pPr>
         <w:spacing w:after="0"/>
-        <w:rPr>
-          <w:rFonts w:ascii="Times New Roman" w:hAnsi="Times New Roman" w:cs="Times New Roman"/>
-          <w:sz w:val="24"/>
-          <w:szCs w:val="24"/>
-        </w:rPr>
-      </w:pPr>
-    </w:p>
-    <w:p>
-      <w:pPr>
-        <w:spacing w:after="0"/>
-        <w:rPr>
-          <w:rFonts w:ascii="Times New Roman" w:hAnsi="Times New Roman" w:cs="Times New Roman"/>
-          <w:sz w:val="24"/>
-          <w:szCs w:val="24"/>
-        </w:rPr>
-      </w:pPr>
-      <w:r>
-        <w:rPr>
-          <w:rFonts w:ascii="Times New Roman" w:hAnsi="Times New Roman" w:cs="Times New Roman"/>
-          <w:sz w:val="24"/>
-          <w:szCs w:val="24"/>
-        </w:rPr>
-        <w:t xml:space="preserve">Em resumo, a </w:t>
-      </w:r>
-      <w:proofErr w:type="spellStart"/>
-      <w:r>
-        <w:rPr>
-          <w:rFonts w:ascii="Times New Roman" w:hAnsi="Times New Roman" w:cs="Times New Roman"/>
-          <w:sz w:val="24"/>
-          <w:szCs w:val="24"/>
-        </w:rPr>
-        <w:t>detecção</w:t>
-      </w:r>
-      <w:proofErr w:type="spellEnd"/>
-      <w:r>
-        <w:rPr>
-          <w:rFonts w:ascii="Times New Roman" w:hAnsi="Times New Roman" w:cs="Times New Roman"/>
-          <w:sz w:val="24"/>
-          <w:szCs w:val="24"/>
-        </w:rPr>
-        <w:t xml:space="preserve"> e tratamento de falhas são fundamentais em sistemas distribuídos para garantir a disponibilidade, confiabilidade e desempenho do sistema. É importante que os sistemas sejam projetados para </w:t>
-      </w:r>
-      <w:proofErr w:type="spellStart"/>
-      <w:r>
-        <w:rPr>
-          <w:rFonts w:ascii="Times New Roman" w:hAnsi="Times New Roman" w:cs="Times New Roman"/>
-          <w:sz w:val="24"/>
-          <w:szCs w:val="24"/>
-        </w:rPr>
-        <w:t>detectar</w:t>
-      </w:r>
-      <w:proofErr w:type="spellEnd"/>
-      <w:r>
-        <w:rPr>
-          <w:rFonts w:ascii="Times New Roman" w:hAnsi="Times New Roman" w:cs="Times New Roman"/>
-          <w:sz w:val="24"/>
-          <w:szCs w:val="24"/>
-        </w:rPr>
-        <w:t xml:space="preserve"> as falhas o mais cedo possível e que haja um plano de tratamento de falhas eficiente para corrigir o problema o mais rápido possível e minimizar o impacto no sistema.</w:t>
-      </w:r>
-    </w:p>
-    <w:p>
-      <w:pPr>
-        <w:spacing w:after="0"/>
+        <w:jc w:val="both"/>
         <w:rPr>
           <w:rFonts w:ascii="Times New Roman" w:eastAsiaTheme="majorEastAsia" w:hAnsi="Times New Roman" w:cs="Times New Roman"/>
           <w:sz w:val="24"/>
@@ -4491,6 +5044,7 @@
     </w:p>
     <w:p>
       <w:pPr>
+        <w:jc w:val="both"/>
         <w:rPr>
           <w:rFonts w:ascii="Times New Roman" w:eastAsiaTheme="majorEastAsia" w:hAnsi="Times New Roman" w:cs="Times New Roman"/>
           <w:b/>
@@ -4516,6 +5070,7 @@
     <w:p>
       <w:pPr>
         <w:pStyle w:val="Heading1"/>
+        <w:jc w:val="both"/>
         <w:rPr>
           <w:rFonts w:ascii="Times New Roman" w:hAnsi="Times New Roman" w:cs="Times New Roman"/>
           <w:b/>
@@ -4539,11 +5094,17 @@
       </w:r>
       <w:bookmarkEnd w:id="13"/>
     </w:p>
-    <w:p/>
+    <w:p>
+      <w:pPr>
+        <w:jc w:val="both"/>
+      </w:pPr>
+    </w:p>
     <w:p>
       <w:pPr>
         <w:pStyle w:val="NormalWeb"/>
         <w:spacing w:before="0" w:beforeAutospacing="0" w:after="300" w:afterAutospacing="0"/>
+        <w:ind w:firstLine="708"/>
+        <w:jc w:val="both"/>
       </w:pPr>
       <w:r>
         <w:t>Os protocolos de comunicação são conjuntos de regras e padrões que governam a comunicação entre computadores em sistemas distribuídos. Eles são essenciais para garantir que os diferentes computadores em um sistema distribuído possam se comunicar de forma eficaz e coordenada para executar uma tarefa ou compartilhar dados.</w:t>
@@ -4553,6 +5114,8 @@
       <w:pPr>
         <w:pStyle w:val="NormalWeb"/>
         <w:spacing w:before="300" w:beforeAutospacing="0" w:after="300" w:afterAutospacing="0"/>
+        <w:ind w:firstLine="360"/>
+        <w:jc w:val="both"/>
       </w:pPr>
       <w:r>
         <w:t>Os protocolos de comunicação em sistemas distribuídos incluem várias etapas que permitem que os computadores se comuniquem uns com os outros. Essas etapas podem incluir:</w:t>
@@ -4566,6 +5129,7 @@
           <w:numId w:val="1"/>
         </w:numPr>
         <w:spacing w:before="0" w:beforeAutospacing="0" w:after="0" w:afterAutospacing="0"/>
+        <w:jc w:val="both"/>
       </w:pPr>
       <w:r>
         <w:t>Estabelecimento da conexão: o protocolo define como um computador estabelece uma conexão com outro.</w:t>
@@ -4579,6 +5143,7 @@
           <w:numId w:val="1"/>
         </w:numPr>
         <w:spacing w:before="0" w:beforeAutospacing="0" w:after="0" w:afterAutospacing="0"/>
+        <w:jc w:val="both"/>
       </w:pPr>
       <w:r>
         <w:t>Transmissão de dados: o protocolo define como os dados são transmitidos de um computador para outro.</w:t>
@@ -4592,6 +5157,7 @@
           <w:numId w:val="1"/>
         </w:numPr>
         <w:spacing w:before="0" w:beforeAutospacing="0" w:after="0" w:afterAutospacing="0"/>
+        <w:jc w:val="both"/>
       </w:pPr>
       <w:r>
         <w:t>Recebimento de dados: o protocolo define como um computador recebe os dados enviados por outro.</w:t>
@@ -4605,6 +5171,7 @@
           <w:numId w:val="1"/>
         </w:numPr>
         <w:spacing w:before="0" w:beforeAutospacing="0" w:after="0" w:afterAutospacing="0"/>
+        <w:jc w:val="both"/>
       </w:pPr>
       <w:r>
         <w:t>Tratamento de erros: o protocolo define como os erros de comunicação são tratados.</w:t>
@@ -4618,6 +5185,7 @@
           <w:numId w:val="1"/>
         </w:numPr>
         <w:spacing w:before="0" w:beforeAutospacing="0" w:after="0" w:afterAutospacing="0"/>
+        <w:jc w:val="both"/>
       </w:pPr>
       <w:r>
         <w:t>Encerramento da conexão: o protocolo define como uma conexão é encerrada após a conclusão da tarefa ou transmissão de dados.</w:t>
@@ -4627,23 +5195,26 @@
       <w:pPr>
         <w:pStyle w:val="NormalWeb"/>
         <w:spacing w:before="300" w:beforeAutospacing="0" w:after="300" w:afterAutospacing="0"/>
+        <w:ind w:firstLine="360"/>
+        <w:jc w:val="both"/>
       </w:pPr>
       <w:r>
         <w:t>Existem vários protocolos de comunicação amplamente usados em sistemas distribuídos, incluindo TCP/IP, HTTP, FTP, SMTP, entre outros. Cada protocolo é projetado para atender a uma finalidade específica e possui diferentes níveis de confiabilidade, segurança e eficiência.</w:t>
       </w:r>
-    </w:p>
-    <w:p>
-      <w:pPr>
-        <w:pStyle w:val="NormalWeb"/>
-        <w:spacing w:before="300" w:beforeAutospacing="0" w:after="0" w:afterAutospacing="0"/>
-      </w:pPr>
-      <w:r>
-        <w:t>Os protocolos de comunicação são essenciais para garantir a coordenação e a integração de sistemas distribuídos, permitindo que os computadores trabalhem juntos de forma eficaz e eficiente para atender aos objetivos da tarefa ou do sistema.</w:t>
+      <w:r>
+        <w:t xml:space="preserve"> São </w:t>
+      </w:r>
+      <w:r>
+        <w:t>essenciais para garantir a coordenação e a integração de sistemas distribuídos, permitindo que os computadores trabalhem juntos de forma eficiente para atender aos objetivos</w:t>
+      </w:r>
+      <w:r>
+        <w:t>.</w:t>
       </w:r>
     </w:p>
     <w:p>
       <w:pPr>
         <w:spacing w:after="0"/>
+        <w:jc w:val="both"/>
         <w:rPr>
           <w:rFonts w:ascii="Times New Roman" w:hAnsi="Times New Roman" w:cs="Times New Roman"/>
           <w:sz w:val="24"/>
@@ -4654,6 +5225,7 @@
     <w:p>
       <w:pPr>
         <w:spacing w:after="0"/>
+        <w:jc w:val="both"/>
         <w:rPr>
           <w:rFonts w:ascii="Times New Roman" w:hAnsi="Times New Roman" w:cs="Times New Roman"/>
           <w:sz w:val="24"/>
@@ -4664,6 +5236,7 @@
     <w:p>
       <w:pPr>
         <w:pStyle w:val="Heading2"/>
+        <w:jc w:val="both"/>
         <w:rPr>
           <w:rFonts w:ascii="Times New Roman" w:hAnsi="Times New Roman" w:cs="Times New Roman"/>
           <w:b/>
@@ -4687,20 +5260,24 @@
       </w:r>
       <w:bookmarkEnd w:id="14"/>
     </w:p>
-    <w:p/>
+    <w:p>
+      <w:pPr>
+        <w:jc w:val="both"/>
+      </w:pPr>
+    </w:p>
     <w:p>
       <w:pPr>
         <w:pStyle w:val="NormalWeb"/>
         <w:spacing w:before="0" w:beforeAutospacing="0" w:after="300" w:afterAutospacing="0"/>
+        <w:ind w:firstLine="708"/>
+        <w:jc w:val="both"/>
       </w:pPr>
       <w:r>
         <w:t xml:space="preserve">A sincronização de tarefas é um </w:t>
       </w:r>
-      <w:proofErr w:type="spellStart"/>
-      <w:r>
-        <w:t>aspecto</w:t>
-      </w:r>
-      <w:proofErr w:type="spellEnd"/>
+      <w:r>
+        <w:t>aspeto</w:t>
+      </w:r>
       <w:r>
         <w:t xml:space="preserve"> importante dos protocolos de comunicação em sistemas distribuídos, que permite que diferentes computadores trabalhem juntos de forma coordenada para executar uma tarefa específica. Em sistemas distribuídos, as tarefas geralmente são divididas em partes menores e executadas em diferentes computadores, que precisam ser sincronizados para garantir que a tarefa seja concluída com sucesso.</w:t>
       </w:r>
@@ -4709,6 +5286,8 @@
       <w:pPr>
         <w:pStyle w:val="NormalWeb"/>
         <w:spacing w:before="300" w:beforeAutospacing="0" w:after="300" w:afterAutospacing="0"/>
+        <w:ind w:firstLine="360"/>
+        <w:jc w:val="both"/>
       </w:pPr>
       <w:r>
         <w:t>Existem vários protocolos de sincronização de tarefas que podem ser usados em sistemas distribuídos, incluindo:</w:t>
@@ -4722,21 +5301,22 @@
           <w:numId w:val="2"/>
         </w:numPr>
         <w:spacing w:before="0" w:beforeAutospacing="0" w:after="0" w:afterAutospacing="0"/>
-      </w:pPr>
-      <w:r>
-        <w:t xml:space="preserve">Protocolos de bloqueio: esses protocolos são usados para controlar o acesso a recursos compartilhados em sistemas distribuídos. Eles permitem que apenas um </w:t>
-      </w:r>
-      <w:r>
-        <w:lastRenderedPageBreak/>
-        <w:t xml:space="preserve">computador </w:t>
-      </w:r>
-      <w:proofErr w:type="spellStart"/>
-      <w:r>
-        <w:t>acesse</w:t>
-      </w:r>
-      <w:proofErr w:type="spellEnd"/>
-      <w:r>
-        <w:t xml:space="preserve"> um recurso compartilhado por vez, evitando conflitos e garantindo que o recurso seja usado corretamente.</w:t>
+        <w:jc w:val="both"/>
+      </w:pPr>
+      <w:r>
+        <w:t xml:space="preserve">Protocolos de bloqueio: esses protocolos são usados para controlar o acesso a recursos compartilhados em sistemas distribuídos. Eles permitem que apenas um computador </w:t>
+      </w:r>
+      <w:r>
+        <w:t>aceda a</w:t>
+      </w:r>
+      <w:r>
+        <w:t xml:space="preserve"> um recurso compartilhado </w:t>
+      </w:r>
+      <w:r>
+        <w:t>de cada vez</w:t>
+      </w:r>
+      <w:r>
+        <w:t>, evitando conflitos e garantindo que o recurso seja usado corretamente.</w:t>
       </w:r>
     </w:p>
     <w:p>
@@ -4747,9 +5327,17 @@
           <w:numId w:val="2"/>
         </w:numPr>
         <w:spacing w:before="0" w:beforeAutospacing="0" w:after="0" w:afterAutospacing="0"/>
-      </w:pPr>
-      <w:r>
-        <w:t>Protocolos de transação: esses protocolos são usados para garantir a integridade dos dados em sistemas distribuídos, permitindo que as transações sejam executadas em diferentes computadores de forma coordenada. Eles garantem que as transações sejam concluídas com sucesso ou que sejam totalmente desfeitas caso ocorra um erro.</w:t>
+        <w:jc w:val="both"/>
+      </w:pPr>
+      <w:r>
+        <w:lastRenderedPageBreak/>
+        <w:t>Protocolos de transação: esses protocolos são usados para garantir a integridade dos dado</w:t>
+      </w:r>
+      <w:r>
+        <w:t>s</w:t>
+      </w:r>
+      <w:r>
+        <w:t>, permitindo que as transações sejam executadas em diferentes computadores de forma coordenada. Eles garantem que as transações sejam concluídas com sucesso ou que sejam totalmente desfeitas caso ocorra um erro.</w:t>
       </w:r>
     </w:p>
     <w:p>
@@ -4760,6 +5348,7 @@
           <w:numId w:val="2"/>
         </w:numPr>
         <w:spacing w:before="0" w:beforeAutospacing="0" w:after="0" w:afterAutospacing="0"/>
+        <w:jc w:val="both"/>
       </w:pPr>
       <w:r>
         <w:t>Protocolos de eleição: esses protocolos são usados para selecionar um líder ou coordenador em um grupo de computadores em um sistema distribuído. O líder é responsável por coordenar as tarefas e garantir que todos os computadores estejam trabalhando juntos de forma coordenada.</w:t>
@@ -4773,6 +5362,7 @@
           <w:numId w:val="2"/>
         </w:numPr>
         <w:spacing w:before="0" w:beforeAutospacing="0" w:after="0" w:afterAutospacing="0"/>
+        <w:jc w:val="both"/>
       </w:pPr>
       <w:r>
         <w:t>Protocolos de sincronização de relógio: esses protocolos são usados para sincronizar os relógios de diferentes computadores em um sistema distribuído, permitindo que eles coordenem suas ações e eventos com precisão.</w:t>
@@ -4782,39 +5372,17 @@
       <w:pPr>
         <w:pStyle w:val="NormalWeb"/>
         <w:spacing w:before="300" w:beforeAutospacing="0" w:after="0" w:afterAutospacing="0"/>
-      </w:pPr>
-      <w:r>
-        <w:t>A sincronização de tarefas é essencial para garantir que as tarefas em sistemas distribuídos sejam concluídas de forma eficaz e eficiente. Os protocolos de sincronização de tarefas ajudam a garantir que os diferentes computadores em um sistema distribuído possam trabalhar juntos de forma coordenada para concluir uma tarefa com sucesso.</w:t>
-      </w:r>
-    </w:p>
-    <w:p>
-      <w:pPr>
-        <w:rPr>
-          <w:rFonts w:ascii="Times New Roman" w:hAnsi="Times New Roman" w:cs="Times New Roman"/>
-          <w:sz w:val="24"/>
-          <w:szCs w:val="24"/>
-        </w:rPr>
-      </w:pPr>
-    </w:p>
-    <w:p>
-      <w:pPr>
-        <w:rPr>
-          <w:rFonts w:ascii="Times New Roman" w:hAnsi="Times New Roman" w:cs="Times New Roman"/>
-          <w:sz w:val="24"/>
-          <w:szCs w:val="24"/>
-        </w:rPr>
-      </w:pPr>
+        <w:ind w:firstLine="360"/>
+        <w:jc w:val="both"/>
+      </w:pPr>
+      <w:r>
+        <w:t>Os protocolos de sincronização de tarefas ajudam a garantir que os diferentes computadores em um sistema distribuído possam trabalhar juntos de forma coordenada para concluir uma tarefa com sucesso.</w:t>
+      </w:r>
       <w:bookmarkStart w:id="15" w:name="_Toc131615107"/>
     </w:p>
     <w:p>
       <w:pPr>
-        <w:rPr>
-          <w:rFonts w:ascii="Times New Roman" w:eastAsiaTheme="majorEastAsia" w:hAnsi="Times New Roman" w:cs="Times New Roman"/>
-          <w:sz w:val="24"/>
-          <w:szCs w:val="24"/>
-        </w:rPr>
-      </w:pPr>
-      <w:r>
+        <w:jc w:val="both"/>
         <w:rPr>
           <w:rFonts w:ascii="Times New Roman" w:hAnsi="Times New Roman" w:cs="Times New Roman"/>
           <w:b/>
@@ -4823,10 +5391,11 @@
           <w:sz w:val="24"/>
           <w:szCs w:val="24"/>
         </w:rPr>
-        <w:t xml:space="preserve">Transmissão e </w:t>
-      </w:r>
-      <w:proofErr w:type="spellStart"/>
-      <w:r>
+      </w:pPr>
+    </w:p>
+    <w:p>
+      <w:pPr>
+        <w:jc w:val="both"/>
         <w:rPr>
           <w:rFonts w:ascii="Times New Roman" w:hAnsi="Times New Roman" w:cs="Times New Roman"/>
           <w:b/>
@@ -4835,9 +5404,7 @@
           <w:sz w:val="24"/>
           <w:szCs w:val="24"/>
         </w:rPr>
-        <w:t>recepção</w:t>
-      </w:r>
-      <w:proofErr w:type="spellEnd"/>
+      </w:pPr>
       <w:r>
         <w:rPr>
           <w:rFonts w:ascii="Times New Roman" w:hAnsi="Times New Roman" w:cs="Times New Roman"/>
@@ -4847,9 +5414,8 @@
           <w:sz w:val="24"/>
           <w:szCs w:val="24"/>
         </w:rPr>
-        <w:t xml:space="preserve"> de dados</w:t>
-      </w:r>
-      <w:bookmarkEnd w:id="15"/>
+        <w:t xml:space="preserve">Transmissão e </w:t>
+      </w:r>
       <w:r>
         <w:rPr>
           <w:rFonts w:ascii="Times New Roman" w:hAnsi="Times New Roman" w:cs="Times New Roman"/>
@@ -4859,160 +5425,9 @@
           <w:sz w:val="24"/>
           <w:szCs w:val="24"/>
         </w:rPr>
-        <w:br/>
-      </w:r>
-    </w:p>
-    <w:p>
-      <w:pPr>
-        <w:pStyle w:val="NormalWeb"/>
-        <w:spacing w:before="0" w:beforeAutospacing="0" w:after="300" w:afterAutospacing="0"/>
-      </w:pPr>
-      <w:r>
-        <w:t xml:space="preserve">A transmissão e </w:t>
-      </w:r>
-      <w:proofErr w:type="spellStart"/>
-      <w:r>
-        <w:t>recepção</w:t>
-      </w:r>
-      <w:proofErr w:type="spellEnd"/>
-      <w:r>
-        <w:t xml:space="preserve"> de dados são </w:t>
-      </w:r>
-      <w:proofErr w:type="spellStart"/>
-      <w:r>
-        <w:t>aspectos</w:t>
-      </w:r>
-      <w:proofErr w:type="spellEnd"/>
-      <w:r>
-        <w:t xml:space="preserve"> fundamentais dos protocolos de comunicação em sistemas distribuídos. Esses protocolos são projetados para permitir que os computadores se comuniquem entre si, transmitindo e recebendo dados de diferentes tipos e formatos.</w:t>
-      </w:r>
-    </w:p>
-    <w:p>
-      <w:pPr>
-        <w:pStyle w:val="NormalWeb"/>
-        <w:spacing w:before="300" w:beforeAutospacing="0" w:after="300" w:afterAutospacing="0"/>
-      </w:pPr>
-      <w:r>
-        <w:t>A transmissão de dados envolve o envio de informações de um computador para outro em um sistema distribuído. Para que isso aconteça, os dados precisam ser codificados em um formato que possa ser entendido pelos computadores de destino e enviados por meio de uma rede de comunicação. Existem vários protocolos de transmissão de dados que podem ser usados em sistemas distribuídos, incluindo TCP/IP, HTTP, FTP, SMTP, entre outros.</w:t>
-      </w:r>
-    </w:p>
-    <w:p>
-      <w:pPr>
-        <w:pStyle w:val="NormalWeb"/>
-        <w:spacing w:before="300" w:beforeAutospacing="0" w:after="300" w:afterAutospacing="0"/>
-      </w:pPr>
-      <w:r>
-        <w:t xml:space="preserve">A </w:t>
-      </w:r>
-      <w:proofErr w:type="spellStart"/>
-      <w:r>
-        <w:t>recepção</w:t>
-      </w:r>
-      <w:proofErr w:type="spellEnd"/>
-      <w:r>
-        <w:t xml:space="preserve"> de dados envolve o processo de receber informações enviadas por outro computador em um sistema distribuído. Para que isso aconteça, o computador </w:t>
-      </w:r>
-      <w:proofErr w:type="spellStart"/>
-      <w:r>
-        <w:t>receptor</w:t>
-      </w:r>
-      <w:proofErr w:type="spellEnd"/>
-      <w:r>
-        <w:t xml:space="preserve"> precisa estar conectado à rede de comunicação e ter um protocolo de </w:t>
-      </w:r>
-      <w:proofErr w:type="spellStart"/>
-      <w:r>
-        <w:t>recepção</w:t>
-      </w:r>
-      <w:proofErr w:type="spellEnd"/>
-      <w:r>
-        <w:t xml:space="preserve"> de dados configurado para receber e interpretar os dados corretamente. O protocolo de </w:t>
-      </w:r>
-      <w:proofErr w:type="spellStart"/>
-      <w:r>
-        <w:t>recepção</w:t>
-      </w:r>
-      <w:proofErr w:type="spellEnd"/>
-      <w:r>
-        <w:t xml:space="preserve"> de dados pode incluir verificações de integridade, como </w:t>
-      </w:r>
-      <w:proofErr w:type="spellStart"/>
-      <w:r>
-        <w:t>checksums</w:t>
-      </w:r>
-      <w:proofErr w:type="spellEnd"/>
-      <w:r>
-        <w:t xml:space="preserve"> ou </w:t>
-      </w:r>
-      <w:proofErr w:type="spellStart"/>
-      <w:r>
-        <w:t>hashes</w:t>
-      </w:r>
-      <w:proofErr w:type="spellEnd"/>
-      <w:r>
-        <w:t>, para garantir que os dados recebidos sejam precisos e completos.</w:t>
-      </w:r>
-    </w:p>
-    <w:p>
-      <w:pPr>
-        <w:pStyle w:val="NormalWeb"/>
-        <w:spacing w:before="300" w:beforeAutospacing="0" w:after="0" w:afterAutospacing="0"/>
-      </w:pPr>
-      <w:r>
-        <w:t xml:space="preserve">Além disso, em sistemas distribuídos, a transmissão e </w:t>
-      </w:r>
-      <w:proofErr w:type="spellStart"/>
-      <w:r>
-        <w:t>recepção</w:t>
-      </w:r>
-      <w:proofErr w:type="spellEnd"/>
-      <w:r>
-        <w:t xml:space="preserve"> de dados podem ser afetadas por vários fatores externos, como latência de rede, perda de pacotes, congestionamento de rede e outros problemas que podem afetar a qualidade da transmissão de dados. Por esse motivo, os protocolos de comunicação em sistemas </w:t>
-      </w:r>
-      <w:r>
-        <w:lastRenderedPageBreak/>
-        <w:t>distribuídos precisam ser projetados para lidar com esses desafios e garantir que os dados sejam transmitidos e recebidos com segurança e eficácia.</w:t>
-      </w:r>
-    </w:p>
-    <w:p>
-      <w:pPr>
-        <w:rPr>
-          <w:rFonts w:ascii="Times New Roman" w:hAnsi="Times New Roman" w:cs="Times New Roman"/>
-          <w:sz w:val="24"/>
-          <w:szCs w:val="24"/>
-        </w:rPr>
-      </w:pPr>
-    </w:p>
-    <w:p>
-      <w:pPr>
-        <w:spacing w:after="0"/>
-        <w:rPr>
-          <w:rFonts w:ascii="Times New Roman" w:eastAsiaTheme="majorEastAsia" w:hAnsi="Times New Roman" w:cs="Times New Roman"/>
-          <w:sz w:val="24"/>
-          <w:szCs w:val="24"/>
-        </w:rPr>
-      </w:pPr>
-    </w:p>
-    <w:p>
-      <w:pPr>
-        <w:rPr>
-          <w:rFonts w:ascii="Times New Roman" w:eastAsiaTheme="majorEastAsia" w:hAnsi="Times New Roman" w:cs="Times New Roman"/>
-          <w:sz w:val="24"/>
-          <w:szCs w:val="24"/>
-        </w:rPr>
-      </w:pPr>
-      <w:r>
-        <w:rPr>
-          <w:rFonts w:ascii="Times New Roman" w:hAnsi="Times New Roman" w:cs="Times New Roman"/>
-          <w:sz w:val="24"/>
-          <w:szCs w:val="24"/>
-        </w:rPr>
-        <w:br w:type="page"/>
-      </w:r>
-    </w:p>
-    <w:p>
-      <w:pPr>
-        <w:pStyle w:val="Heading1"/>
+        <w:t>receção</w:t>
+      </w:r>
+      <w:r>
         <w:rPr>
           <w:rFonts w:ascii="Times New Roman" w:hAnsi="Times New Roman" w:cs="Times New Roman"/>
           <w:b/>
@@ -5021,9 +5436,191 @@
           <w:sz w:val="24"/>
           <w:szCs w:val="24"/>
         </w:rPr>
-      </w:pPr>
-      <w:bookmarkStart w:id="16" w:name="_Toc131615108"/>
-      <w:r>
+        <w:t xml:space="preserve"> de dados</w:t>
+      </w:r>
+      <w:bookmarkEnd w:id="15"/>
+    </w:p>
+    <w:p>
+      <w:pPr>
+        <w:jc w:val="both"/>
+        <w:rPr>
+          <w:rFonts w:ascii="Times New Roman" w:eastAsiaTheme="majorEastAsia" w:hAnsi="Times New Roman" w:cs="Times New Roman"/>
+          <w:sz w:val="24"/>
+          <w:szCs w:val="24"/>
+        </w:rPr>
+      </w:pPr>
+    </w:p>
+    <w:p>
+      <w:pPr>
+        <w:pStyle w:val="NormalWeb"/>
+        <w:spacing w:before="0" w:beforeAutospacing="0" w:after="300" w:afterAutospacing="0"/>
+        <w:ind w:firstLine="708"/>
+        <w:jc w:val="both"/>
+      </w:pPr>
+      <w:r>
+        <w:t xml:space="preserve">A </w:t>
+      </w:r>
+      <w:r>
+        <w:t>troca</w:t>
+      </w:r>
+      <w:r>
+        <w:t xml:space="preserve"> de dados são </w:t>
+      </w:r>
+      <w:r>
+        <w:t>aspetos</w:t>
+      </w:r>
+      <w:r>
+        <w:t xml:space="preserve"> fundamentais dos protocolos de comunicaçã</w:t>
+      </w:r>
+      <w:r>
+        <w:t>o</w:t>
+      </w:r>
+      <w:r>
+        <w:t xml:space="preserve">. </w:t>
+      </w:r>
+      <w:r>
+        <w:t xml:space="preserve">São </w:t>
+      </w:r>
+      <w:r>
+        <w:t>projetados para permitir que os computadores se comuniquem entre si, transmitindo e recebendo dados de diferentes tipos e formatos.</w:t>
+      </w:r>
+    </w:p>
+    <w:p>
+      <w:pPr>
+        <w:pStyle w:val="NormalWeb"/>
+        <w:spacing w:before="300" w:beforeAutospacing="0" w:after="300" w:afterAutospacing="0"/>
+        <w:ind w:firstLine="708"/>
+        <w:jc w:val="both"/>
+      </w:pPr>
+      <w:r>
+        <w:t>A transmissão de dados envolve o envio de informações de um computador para outro em um sistema distribuído. Para que isso aconteça, os dados precisam ser codificados em um formato que possa ser entendido pelos computadores de destino e enviados por meio de uma rede de comunicação. Existem vários protocolos de transmissão de dados que podem ser usados em sistemas distribuídos, incluindo TCP/IP, HTTP, FTP, SMTP, entre outros.</w:t>
+      </w:r>
+    </w:p>
+    <w:p>
+      <w:pPr>
+        <w:pStyle w:val="NormalWeb"/>
+        <w:spacing w:before="300" w:beforeAutospacing="0" w:after="300" w:afterAutospacing="0"/>
+        <w:ind w:firstLine="708"/>
+        <w:jc w:val="both"/>
+      </w:pPr>
+      <w:r>
+        <w:t xml:space="preserve">A </w:t>
+      </w:r>
+      <w:r>
+        <w:t>receção</w:t>
+      </w:r>
+      <w:r>
+        <w:t xml:space="preserve"> de dados envolve o processo de receber informações enviadas por outro computador em um sistema distribuído. Para que isso aconteça, o computador </w:t>
+      </w:r>
+      <w:r>
+        <w:t>recetor</w:t>
+      </w:r>
+      <w:r>
+        <w:t xml:space="preserve"> precisa estar conectado à rede de comunicação e ter um protocolo de </w:t>
+      </w:r>
+      <w:r>
+        <w:t>receção</w:t>
+      </w:r>
+      <w:r>
+        <w:t xml:space="preserve"> de dados configurado para receber e interpretar</w:t>
+      </w:r>
+      <w:r>
+        <w:t xml:space="preserve"> los corretamente</w:t>
+      </w:r>
+      <w:r>
+        <w:t xml:space="preserve">. O protocolo de </w:t>
+      </w:r>
+      <w:r>
+        <w:t>receção</w:t>
+      </w:r>
+      <w:r>
+        <w:t xml:space="preserve"> de dados pode incluir verificações de integridade, como </w:t>
+      </w:r>
+      <w:proofErr w:type="spellStart"/>
+      <w:r>
+        <w:rPr>
+          <w:i/>
+          <w:iCs/>
+        </w:rPr>
+        <w:t>checksums</w:t>
+      </w:r>
+      <w:proofErr w:type="spellEnd"/>
+      <w:r>
+        <w:t xml:space="preserve"> ou </w:t>
+      </w:r>
+      <w:proofErr w:type="spellStart"/>
+      <w:r>
+        <w:rPr>
+          <w:i/>
+          <w:iCs/>
+        </w:rPr>
+        <w:t>hashes</w:t>
+      </w:r>
+      <w:proofErr w:type="spellEnd"/>
+      <w:r>
+        <w:t>, para garantir que os dados recebidos sejam precisos e completos.</w:t>
+      </w:r>
+    </w:p>
+    <w:p>
+      <w:pPr>
+        <w:pStyle w:val="NormalWeb"/>
+        <w:spacing w:before="300" w:beforeAutospacing="0" w:after="0" w:afterAutospacing="0"/>
+        <w:ind w:firstLine="708"/>
+        <w:jc w:val="both"/>
+      </w:pPr>
+      <w:r>
+        <w:t xml:space="preserve">Além disso, em sistemas distribuídos, a transmissão e </w:t>
+      </w:r>
+      <w:r>
+        <w:t>receção</w:t>
+      </w:r>
+      <w:r>
+        <w:t xml:space="preserve"> de dados podem ser afetadas por vários fatores externos, como latência, perda de pacotes, congestionamento de rede e outros problemas que podem afetar a qualidade da transmissão de dados. Por esse motivo, os protocolos de comunicação em sistemas distribuídos precisam ser projetados para lidar com esses desafios e garantir que os dados sejam transmitidos e recebidos com segurança e eficácia.</w:t>
+      </w:r>
+    </w:p>
+    <w:p>
+      <w:pPr>
+        <w:jc w:val="both"/>
+        <w:rPr>
+          <w:rFonts w:ascii="Times New Roman" w:hAnsi="Times New Roman" w:cs="Times New Roman"/>
+          <w:sz w:val="24"/>
+          <w:szCs w:val="24"/>
+        </w:rPr>
+      </w:pPr>
+    </w:p>
+    <w:p>
+      <w:pPr>
+        <w:spacing w:after="0"/>
+        <w:jc w:val="both"/>
+        <w:rPr>
+          <w:rFonts w:ascii="Times New Roman" w:eastAsiaTheme="majorEastAsia" w:hAnsi="Times New Roman" w:cs="Times New Roman"/>
+          <w:sz w:val="24"/>
+          <w:szCs w:val="24"/>
+        </w:rPr>
+      </w:pPr>
+    </w:p>
+    <w:p>
+      <w:pPr>
+        <w:jc w:val="both"/>
+        <w:rPr>
+          <w:rFonts w:ascii="Times New Roman" w:eastAsiaTheme="majorEastAsia" w:hAnsi="Times New Roman" w:cs="Times New Roman"/>
+          <w:sz w:val="24"/>
+          <w:szCs w:val="24"/>
+        </w:rPr>
+      </w:pPr>
+      <w:r>
+        <w:rPr>
+          <w:rFonts w:ascii="Times New Roman" w:hAnsi="Times New Roman" w:cs="Times New Roman"/>
+          <w:sz w:val="24"/>
+          <w:szCs w:val="24"/>
+        </w:rPr>
+        <w:br w:type="page"/>
+      </w:r>
+    </w:p>
+    <w:p>
+      <w:pPr>
+        <w:pStyle w:val="Heading1"/>
+        <w:jc w:val="both"/>
         <w:rPr>
           <w:rFonts w:ascii="Times New Roman" w:hAnsi="Times New Roman" w:cs="Times New Roman"/>
           <w:b/>
@@ -5032,10 +5629,8 @@
           <w:sz w:val="24"/>
           <w:szCs w:val="24"/>
         </w:rPr>
-        <w:lastRenderedPageBreak/>
-        <w:t>VI. Conclusão</w:t>
-      </w:r>
-      <w:bookmarkEnd w:id="16"/>
+      </w:pPr>
+      <w:bookmarkStart w:id="16" w:name="_Toc131615108"/>
       <w:r>
         <w:rPr>
           <w:rFonts w:ascii="Times New Roman" w:hAnsi="Times New Roman" w:cs="Times New Roman"/>
@@ -5045,74 +5640,15 @@
           <w:sz w:val="24"/>
           <w:szCs w:val="24"/>
         </w:rPr>
-        <w:br/>
-      </w:r>
-    </w:p>
-    <w:p>
-      <w:pPr>
-        <w:pStyle w:val="NormalWeb"/>
-        <w:spacing w:before="0" w:beforeAutospacing="0" w:after="300" w:afterAutospacing="0"/>
-      </w:pPr>
-      <w:r>
-        <w:t>A computação distribuída é uma abordagem para a construção de sistemas de computação que permite que múltiplos computadores trabalhem juntos de forma coordenada para executar tarefas complexas. Essa abordagem oferece várias vantagens em relação aos sistemas centralizados, incluindo maior escalabilidade, maior disponibilidade, melhor desempenho e maior resiliência a falhas.</w:t>
-      </w:r>
-    </w:p>
-    <w:p>
-      <w:pPr>
-        <w:pStyle w:val="NormalWeb"/>
-        <w:spacing w:before="300" w:beforeAutospacing="0" w:after="300" w:afterAutospacing="0"/>
-      </w:pPr>
-      <w:r>
-        <w:t xml:space="preserve">No entanto, a computação distribuída também apresenta desafios significativos em termos de gerenciamento de recursos, sincronização de tarefas, transmissão e </w:t>
-      </w:r>
-      <w:proofErr w:type="spellStart"/>
-      <w:r>
-        <w:t>recepção</w:t>
-      </w:r>
-      <w:proofErr w:type="spellEnd"/>
-      <w:r>
-        <w:t xml:space="preserve"> de dados, segurança e outros </w:t>
-      </w:r>
-      <w:proofErr w:type="spellStart"/>
-      <w:r>
-        <w:t>aspectos</w:t>
-      </w:r>
-      <w:proofErr w:type="spellEnd"/>
-      <w:r>
-        <w:t xml:space="preserve"> críticos. Para lidar com esses desafios, são necessários protocolos e algoritmos específicos que permitem que os computadores em um sistema distribuído trabalhem juntos de forma coordenada e eficiente.</w:t>
-      </w:r>
-    </w:p>
-    <w:p>
-      <w:pPr>
-        <w:pStyle w:val="NormalWeb"/>
-        <w:spacing w:before="300" w:beforeAutospacing="0" w:after="0" w:afterAutospacing="0"/>
-      </w:pPr>
-      <w:r>
-        <w:t>No geral, a computação distribuída é uma abordagem importante para a construção de sistemas de computação de grande escala e complexidade. À medida que as demandas por recursos computacionais continuam a crescer, a computação distribuída provavelmente se tornará cada vez mais importante para a construção de sistemas eficientes e escaláveis que possam lidar com as necessidades do mundo moderno.</w:t>
-      </w:r>
-    </w:p>
-    <w:p>
-      <w:pPr>
-        <w:spacing w:after="0"/>
-        <w:rPr>
-          <w:rFonts w:ascii="Times New Roman" w:hAnsi="Times New Roman" w:cs="Times New Roman"/>
-          <w:sz w:val="24"/>
-          <w:szCs w:val="24"/>
-        </w:rPr>
-      </w:pPr>
-    </w:p>
-    <w:p>
-      <w:pPr>
-        <w:rPr>
-          <w:rFonts w:ascii="Times New Roman" w:eastAsiaTheme="majorEastAsia" w:hAnsi="Times New Roman" w:cs="Times New Roman"/>
-          <w:sz w:val="24"/>
-          <w:szCs w:val="24"/>
-        </w:rPr>
-      </w:pPr>
-    </w:p>
-    <w:p>
-      <w:pPr>
-        <w:pStyle w:val="Heading2"/>
+        <w:lastRenderedPageBreak/>
+        <w:t>VI. Conclusão</w:t>
+      </w:r>
+      <w:bookmarkEnd w:id="16"/>
+    </w:p>
+    <w:p>
+      <w:pPr>
+        <w:pStyle w:val="Heading1"/>
+        <w:jc w:val="both"/>
         <w:rPr>
           <w:rFonts w:ascii="Times New Roman" w:hAnsi="Times New Roman" w:cs="Times New Roman"/>
           <w:b/>
@@ -5122,8 +5658,81 @@
           <w:szCs w:val="24"/>
         </w:rPr>
       </w:pPr>
-      <w:bookmarkStart w:id="17" w:name="_Toc131615109"/>
-      <w:r>
+    </w:p>
+    <w:p>
+      <w:pPr>
+        <w:pStyle w:val="NormalWeb"/>
+        <w:spacing w:before="0" w:beforeAutospacing="0" w:after="300" w:afterAutospacing="0"/>
+        <w:ind w:firstLine="708"/>
+        <w:jc w:val="both"/>
+      </w:pPr>
+      <w:r>
+        <w:t>A computação distribuída é uma abordagem para a construção de sistemas de computação que permite que múltiplos computadores trabalhem juntos de forma coordenada para executar tarefas complexas. Essa abordagem oferece várias vantagens em relação aos sistemas centralizados, incluindo maior escalabilidade, maior disponibilidade, melhor desempenho e maior resiliência a falhas.</w:t>
+      </w:r>
+    </w:p>
+    <w:p>
+      <w:pPr>
+        <w:pStyle w:val="NormalWeb"/>
+        <w:spacing w:before="300" w:beforeAutospacing="0" w:after="300" w:afterAutospacing="0"/>
+        <w:ind w:firstLine="708"/>
+        <w:jc w:val="both"/>
+      </w:pPr>
+      <w:r>
+        <w:t xml:space="preserve">No entanto, a computação distribuída também apresenta desafios significativos em termos de gerenciamento de recursos, sincronização de tarefas, transmissão e </w:t>
+      </w:r>
+      <w:proofErr w:type="spellStart"/>
+      <w:r>
+        <w:t>recepção</w:t>
+      </w:r>
+      <w:proofErr w:type="spellEnd"/>
+      <w:r>
+        <w:t xml:space="preserve"> de dados, segurança e outros </w:t>
+      </w:r>
+      <w:proofErr w:type="spellStart"/>
+      <w:r>
+        <w:t>aspectos</w:t>
+      </w:r>
+      <w:proofErr w:type="spellEnd"/>
+      <w:r>
+        <w:t xml:space="preserve"> críticos. Para lidar com esses desafios, são necessários protocolos e algoritmos específicos que permitem que os computadores em um sistema distribuído trabalhem juntos de forma coordenada e eficiente.</w:t>
+      </w:r>
+    </w:p>
+    <w:p>
+      <w:pPr>
+        <w:pStyle w:val="NormalWeb"/>
+        <w:spacing w:before="300" w:beforeAutospacing="0" w:after="0" w:afterAutospacing="0"/>
+        <w:ind w:firstLine="708"/>
+        <w:jc w:val="both"/>
+      </w:pPr>
+      <w:r>
+        <w:t>No geral, a computação distribuída é uma abordagem importante para a construção de sistemas de computação de grande escala e complexidade. À medida que as demandas por recursos computacionais continuam a crescer, a computação distribuída provavelmente se tornará cada vez mais importante para a construção de sistemas eficientes e escaláveis que possam lidar com as necessidades do mundo moderno.</w:t>
+      </w:r>
+    </w:p>
+    <w:p>
+      <w:pPr>
+        <w:spacing w:after="0"/>
+        <w:jc w:val="both"/>
+        <w:rPr>
+          <w:rFonts w:ascii="Times New Roman" w:hAnsi="Times New Roman" w:cs="Times New Roman"/>
+          <w:sz w:val="24"/>
+          <w:szCs w:val="24"/>
+        </w:rPr>
+      </w:pPr>
+    </w:p>
+    <w:p>
+      <w:pPr>
+        <w:jc w:val="both"/>
+        <w:rPr>
+          <w:rFonts w:ascii="Times New Roman" w:eastAsiaTheme="majorEastAsia" w:hAnsi="Times New Roman" w:cs="Times New Roman"/>
+          <w:sz w:val="24"/>
+          <w:szCs w:val="24"/>
+        </w:rPr>
+      </w:pPr>
+    </w:p>
+    <w:p>
+      <w:pPr>
+        <w:pStyle w:val="Heading2"/>
+        <w:jc w:val="both"/>
         <w:rPr>
           <w:rFonts w:ascii="Times New Roman" w:hAnsi="Times New Roman" w:cs="Times New Roman"/>
           <w:b/>
@@ -5132,12 +5741,24 @@
           <w:sz w:val="24"/>
           <w:szCs w:val="24"/>
         </w:rPr>
+      </w:pPr>
+      <w:bookmarkStart w:id="17" w:name="_Toc131615109"/>
+      <w:r>
+        <w:rPr>
+          <w:rFonts w:ascii="Times New Roman" w:hAnsi="Times New Roman" w:cs="Times New Roman"/>
+          <w:b/>
+          <w:bCs/>
+          <w:color w:val="5B9BD5" w:themeColor="accent5"/>
+          <w:sz w:val="24"/>
+          <w:szCs w:val="24"/>
+        </w:rPr>
         <w:t>Benefícios da computação distribuída</w:t>
       </w:r>
       <w:bookmarkEnd w:id="17"/>
     </w:p>
     <w:p>
       <w:pPr>
+        <w:jc w:val="both"/>
         <w:rPr>
           <w:rFonts w:ascii="Times New Roman" w:hAnsi="Times New Roman" w:cs="Times New Roman"/>
           <w:sz w:val="24"/>
@@ -5149,6 +5770,8 @@
       <w:pPr>
         <w:pStyle w:val="NormalWeb"/>
         <w:spacing w:before="0" w:beforeAutospacing="0" w:after="300" w:afterAutospacing="0"/>
+        <w:ind w:firstLine="360"/>
+        <w:jc w:val="both"/>
       </w:pPr>
       <w:r>
         <w:t>A computação distribuída oferece uma série de benefícios em relação aos sistemas centralizados, incluindo:</w:t>
@@ -5162,6 +5785,7 @@
           <w:numId w:val="3"/>
         </w:numPr>
         <w:spacing w:before="0" w:beforeAutospacing="0" w:after="0" w:afterAutospacing="0"/>
+        <w:jc w:val="both"/>
       </w:pPr>
       <w:r>
         <w:t>Escalabilidade: a computação distribuída permite que os recursos computacionais sejam facilmente adicionados ou removidos do sistema, o que permite que o sistema cresça ou diminua de acordo com as necessidades.</w:t>
@@ -5175,6 +5799,7 @@
           <w:numId w:val="3"/>
         </w:numPr>
         <w:spacing w:before="0" w:beforeAutospacing="0" w:after="0" w:afterAutospacing="0"/>
+        <w:jc w:val="both"/>
       </w:pPr>
       <w:r>
         <w:t>Melhor desempenho: a computação distribuída pode executar tarefas mais rapidamente do que os sistemas centralizados, porque as tarefas podem ser distribuídas em vários computadores e executadas em paralelo.</w:t>
@@ -5188,6 +5813,7 @@
           <w:numId w:val="3"/>
         </w:numPr>
         <w:spacing w:before="0" w:beforeAutospacing="0" w:after="0" w:afterAutospacing="0"/>
+        <w:jc w:val="both"/>
       </w:pPr>
       <w:r>
         <w:t>Disponibilidade: a computação distribuída pode oferecer maior disponibilidade do sistema, porque se um computador falhar, outros computadores podem assumir as tarefas que estavam sendo executadas pelo computador que falhou.</w:t>
@@ -5201,6 +5827,7 @@
           <w:numId w:val="3"/>
         </w:numPr>
         <w:spacing w:before="0" w:beforeAutospacing="0" w:after="0" w:afterAutospacing="0"/>
+        <w:jc w:val="both"/>
       </w:pPr>
       <w:r>
         <w:t>Redundância: a computação distribuída pode ser usada para criar sistemas redundantes, que podem ser usados para garantir que as informações e os dados estejam sempre disponíveis.</w:t>
@@ -5214,6 +5841,7 @@
           <w:numId w:val="3"/>
         </w:numPr>
         <w:spacing w:before="0" w:beforeAutospacing="0" w:after="0" w:afterAutospacing="0"/>
+        <w:jc w:val="both"/>
       </w:pPr>
       <w:r>
         <w:t>Flexibilidade: a computação distribuída pode ser usada para criar sistemas flexíveis, que podem ser adaptados às necessidades específicas de diferentes usuários ou aplicações.</w:t>
@@ -5227,6 +5855,7 @@
           <w:numId w:val="3"/>
         </w:numPr>
         <w:spacing w:before="0" w:beforeAutospacing="0" w:after="0" w:afterAutospacing="0"/>
+        <w:jc w:val="both"/>
       </w:pPr>
       <w:r>
         <w:t>Custo-efetividade: a computação distribuída pode ser mais econômica do que os sistemas centralizados, porque permite que os recursos computacionais sejam compartilhados e utilizados de forma mais eficiente.</w:t>
@@ -5240,32 +5869,40 @@
           <w:numId w:val="3"/>
         </w:numPr>
         <w:spacing w:before="0" w:beforeAutospacing="0" w:after="0" w:afterAutospacing="0"/>
-      </w:pPr>
-      <w:r>
-        <w:t>Resiliência a falhas: a computação distribuída é mais resiliente a falhas do que os sistemas centralizados, porque os dados e as tarefas podem ser distribuídos em vários computadores e redundâncias podem ser criadas para garantir que o sistema continue funcionando mesmo em caso de falhas.</w:t>
+        <w:jc w:val="both"/>
+      </w:pPr>
+      <w:r>
+        <w:t xml:space="preserve">Resiliência a falhas: a computação distribuída é mais resiliente a falhas do que os sistemas centralizados, porque os dados e as tarefas podem ser distribuídos em </w:t>
+      </w:r>
+      <w:r>
+        <w:lastRenderedPageBreak/>
+        <w:t>vários computadores e redundâncias podem ser criadas para garantir que o sistema continue funcionando mesmo em caso de falhas.</w:t>
       </w:r>
     </w:p>
     <w:p>
       <w:pPr>
         <w:pStyle w:val="NormalWeb"/>
         <w:spacing w:before="300" w:beforeAutospacing="0" w:after="0" w:afterAutospacing="0"/>
-      </w:pPr>
-      <w:r>
-        <w:lastRenderedPageBreak/>
+        <w:ind w:firstLine="360"/>
+        <w:jc w:val="both"/>
+      </w:pPr>
+      <w:r>
         <w:t>No geral, a computação distribuída pode ser uma solução eficaz para lidar com os desafios computacionais modernos, oferecendo maior escalabilidade, desempenho, disponibilidade, flexibilidade e resiliência a falhas.</w:t>
       </w:r>
     </w:p>
     <w:p>
       <w:pPr>
-        <w:rPr>
-          <w:rFonts w:ascii="Times New Roman" w:hAnsi="Times New Roman" w:cs="Times New Roman"/>
-          <w:sz w:val="24"/>
-          <w:szCs w:val="24"/>
-        </w:rPr>
-      </w:pPr>
-    </w:p>
-    <w:p>
-      <w:pPr>
+        <w:jc w:val="both"/>
+        <w:rPr>
+          <w:rFonts w:ascii="Times New Roman" w:hAnsi="Times New Roman" w:cs="Times New Roman"/>
+          <w:sz w:val="24"/>
+          <w:szCs w:val="24"/>
+        </w:rPr>
+      </w:pPr>
+    </w:p>
+    <w:p>
+      <w:pPr>
+        <w:jc w:val="both"/>
         <w:rPr>
           <w:rFonts w:ascii="Times New Roman" w:eastAsiaTheme="majorEastAsia" w:hAnsi="Times New Roman" w:cs="Times New Roman"/>
           <w:sz w:val="24"/>
@@ -5276,6 +5913,7 @@
     <w:p>
       <w:pPr>
         <w:pStyle w:val="Heading2"/>
+        <w:jc w:val="both"/>
         <w:rPr>
           <w:rFonts w:ascii="Times New Roman" w:hAnsi="Times New Roman" w:cs="Times New Roman"/>
           <w:b/>
@@ -5299,11 +5937,17 @@
       </w:r>
       <w:bookmarkEnd w:id="18"/>
     </w:p>
-    <w:p/>
+    <w:p>
+      <w:pPr>
+        <w:jc w:val="both"/>
+      </w:pPr>
+    </w:p>
     <w:p>
       <w:pPr>
         <w:pStyle w:val="NormalWeb"/>
         <w:spacing w:before="0" w:beforeAutospacing="0" w:after="300" w:afterAutospacing="0"/>
+        <w:ind w:firstLine="360"/>
+        <w:jc w:val="both"/>
       </w:pPr>
       <w:r>
         <w:t>Embora a computação distribuída apresente muitos benefícios, também existem desafios e oportunidades futuras a serem considerados. Alguns desses desafios e oportunidades incluem:</w:t>
@@ -5317,6 +5961,7 @@
           <w:numId w:val="4"/>
         </w:numPr>
         <w:spacing w:before="0" w:beforeAutospacing="0" w:after="0" w:afterAutospacing="0"/>
+        <w:jc w:val="both"/>
       </w:pPr>
       <w:r>
         <w:t>Gerenciamento de recursos: gerenciar recursos distribuídos em vários computadores pode ser complexo e desafiador. Futuras soluções de gerenciamento de recursos devem ser desenvolvidas para garantir que os recursos sejam alocados de forma eficiente e otimizada.</w:t>
@@ -5330,6 +5975,7 @@
           <w:numId w:val="4"/>
         </w:numPr>
         <w:spacing w:before="0" w:beforeAutospacing="0" w:after="0" w:afterAutospacing="0"/>
+        <w:jc w:val="both"/>
       </w:pPr>
       <w:r>
         <w:t>Segurança: com tantos dispositivos conectados a um sistema distribuído, a segurança é uma grande preocupação. A computação distribuída deve ser protegida contra invasões e ataques cibernéticos, o que pode ser difícil devido à natureza distribuída da computação.</w:t>
@@ -5343,6 +5989,7 @@
           <w:numId w:val="4"/>
         </w:numPr>
         <w:spacing w:before="0" w:beforeAutospacing="0" w:after="0" w:afterAutospacing="0"/>
+        <w:jc w:val="both"/>
       </w:pPr>
       <w:r>
         <w:t>Sincronização de tarefas: garantir que as tarefas sejam executadas em ordem correta e de forma síncrona pode ser um desafio em sistemas distribuídos. Novos protocolos e algoritmos devem ser desenvolvidos para garantir que as tarefas sejam sincronizadas de forma eficiente.</w:t>
@@ -5356,6 +6003,7 @@
           <w:numId w:val="4"/>
         </w:numPr>
         <w:spacing w:before="0" w:beforeAutospacing="0" w:after="0" w:afterAutospacing="0"/>
+        <w:jc w:val="both"/>
       </w:pPr>
       <w:r>
         <w:t xml:space="preserve">Transmissão e </w:t>
@@ -5377,6 +6025,7 @@
           <w:numId w:val="4"/>
         </w:numPr>
         <w:spacing w:before="0" w:beforeAutospacing="0" w:after="0" w:afterAutospacing="0"/>
+        <w:jc w:val="both"/>
       </w:pPr>
       <w:r>
         <w:t>Análise de dados em tempo real: a computação distribuída pode ser usada para análise de dados em tempo real, mas pode ser desafiador garantir que a análise seja precisa e rápida o suficiente. Soluções futuras devem se concentrar em melhorar a eficiência da análise de dados em tempo real.</w:t>
@@ -5390,6 +6039,7 @@
           <w:numId w:val="4"/>
         </w:numPr>
         <w:spacing w:before="0" w:beforeAutospacing="0" w:after="0" w:afterAutospacing="0"/>
+        <w:jc w:val="both"/>
       </w:pPr>
       <w:r>
         <w:t>Oportunidades para a IoT: a computação distribuída é fundamental para a Internet das Coisas (IoT), permitindo que dispositivos se comuniquem uns com os outros e realizem tarefas complexas. A computação distribuída pode ser usada para melhorar a eficiência da IoT e permitir novas aplicações e serviços.</w:t>
@@ -5403,6 +6053,7 @@
           <w:numId w:val="4"/>
         </w:numPr>
         <w:spacing w:before="0" w:beforeAutospacing="0" w:after="0" w:afterAutospacing="0"/>
+        <w:jc w:val="both"/>
       </w:pPr>
       <w:r>
         <w:t>Aumento da capacidade de processamento: com a computação distribuída, é possível aumentar significativamente a capacidade de processamento disponível para executar tarefas complexas. Isso pode levar a novas aplicações e serviços que não eram possíveis anteriormente.</w:t>
@@ -5412,25 +6063,13 @@
       <w:pPr>
         <w:pStyle w:val="NormalWeb"/>
         <w:spacing w:before="300" w:beforeAutospacing="0" w:after="0" w:afterAutospacing="0"/>
+        <w:ind w:firstLine="360"/>
+        <w:jc w:val="both"/>
       </w:pPr>
       <w:r>
         <w:t>No geral, a computação distribuída oferece muitas oportunidades para melhorar a eficiência e a capacidade de processamento dos sistemas de computação modernos, mas também apresenta desafios que precisam ser superados. O futuro da computação distribuída dependerá da capacidade de enfrentar esses desafios e aproveitar as oportunidades apresentadas.</w:t>
       </w:r>
-    </w:p>
-    <w:p>
-      <w:pPr>
-        <w:rPr>
-          <w:rFonts w:ascii="Times New Roman" w:hAnsi="Times New Roman" w:cs="Times New Roman"/>
-          <w:sz w:val="24"/>
-          <w:szCs w:val="24"/>
-        </w:rPr>
-      </w:pPr>
-      <w:r>
-        <w:rPr>
-          <w:rFonts w:ascii="Times New Roman" w:hAnsi="Times New Roman" w:cs="Times New Roman"/>
-          <w:sz w:val="24"/>
-          <w:szCs w:val="24"/>
-        </w:rPr>
+      <w:r>
         <w:br w:type="page"/>
       </w:r>
     </w:p>
@@ -5438,6 +6077,7 @@
       <w:pPr>
         <w:spacing w:after="240"/>
         <w:ind w:left="57"/>
+        <w:jc w:val="both"/>
         <w:rPr>
           <w:rFonts w:ascii="Times New Roman" w:hAnsi="Times New Roman" w:cs="Times New Roman"/>
           <w:b/>
@@ -5484,7 +6124,7 @@
       <w:lvlText w:val="%1."/>
       <w:lvlJc w:val="left"/>
       <w:pPr>
-        <w:ind w:left="720" w:hanging="360"/>
+        <w:ind w:left="3552" w:hanging="360"/>
       </w:pPr>
     </w:lvl>
     <w:lvl w:ilvl="1" w:tplc="FFFFFFFF">
@@ -5755,6 +6395,181 @@
     </w:lvl>
   </w:abstractNum>
   <w:abstractNum w:abstractNumId="3" w15:restartNumberingAfterBreak="0">
+    <w:nsid w:val="3FCE7A1C"/>
+    <w:multiLevelType w:val="hybridMultilevel"/>
+    <w:tmpl w:val="9E6E5DB0"/>
+    <w:lvl w:ilvl="0" w:tplc="0809000F">
+      <w:start w:val="1"/>
+      <w:numFmt w:val="decimal"/>
+      <w:lvlText w:val="%1."/>
+      <w:lvlJc w:val="left"/>
+      <w:pPr>
+        <w:ind w:left="720" w:hanging="360"/>
+      </w:pPr>
+    </w:lvl>
+    <w:lvl w:ilvl="1" w:tplc="08090019" w:tentative="1">
+      <w:start w:val="1"/>
+      <w:numFmt w:val="lowerLetter"/>
+      <w:lvlText w:val="%2."/>
+      <w:lvlJc w:val="left"/>
+      <w:pPr>
+        <w:ind w:left="1440" w:hanging="360"/>
+      </w:pPr>
+    </w:lvl>
+    <w:lvl w:ilvl="2" w:tplc="0809001B" w:tentative="1">
+      <w:start w:val="1"/>
+      <w:numFmt w:val="lowerRoman"/>
+      <w:lvlText w:val="%3."/>
+      <w:lvlJc w:val="right"/>
+      <w:pPr>
+        <w:ind w:left="2160" w:hanging="180"/>
+      </w:pPr>
+    </w:lvl>
+    <w:lvl w:ilvl="3" w:tplc="0809000F" w:tentative="1">
+      <w:start w:val="1"/>
+      <w:numFmt w:val="decimal"/>
+      <w:lvlText w:val="%4."/>
+      <w:lvlJc w:val="left"/>
+      <w:pPr>
+        <w:ind w:left="2880" w:hanging="360"/>
+      </w:pPr>
+    </w:lvl>
+    <w:lvl w:ilvl="4" w:tplc="08090019" w:tentative="1">
+      <w:start w:val="1"/>
+      <w:numFmt w:val="lowerLetter"/>
+      <w:lvlText w:val="%5."/>
+      <w:lvlJc w:val="left"/>
+      <w:pPr>
+        <w:ind w:left="3600" w:hanging="360"/>
+      </w:pPr>
+    </w:lvl>
+    <w:lvl w:ilvl="5" w:tplc="0809001B" w:tentative="1">
+      <w:start w:val="1"/>
+      <w:numFmt w:val="lowerRoman"/>
+      <w:lvlText w:val="%6."/>
+      <w:lvlJc w:val="right"/>
+      <w:pPr>
+        <w:ind w:left="4320" w:hanging="180"/>
+      </w:pPr>
+    </w:lvl>
+    <w:lvl w:ilvl="6" w:tplc="0809000F" w:tentative="1">
+      <w:start w:val="1"/>
+      <w:numFmt w:val="decimal"/>
+      <w:lvlText w:val="%7."/>
+      <w:lvlJc w:val="left"/>
+      <w:pPr>
+        <w:ind w:left="5040" w:hanging="360"/>
+      </w:pPr>
+    </w:lvl>
+    <w:lvl w:ilvl="7" w:tplc="08090019" w:tentative="1">
+      <w:start w:val="1"/>
+      <w:numFmt w:val="lowerLetter"/>
+      <w:lvlText w:val="%8."/>
+      <w:lvlJc w:val="left"/>
+      <w:pPr>
+        <w:ind w:left="5760" w:hanging="360"/>
+      </w:pPr>
+    </w:lvl>
+    <w:lvl w:ilvl="8" w:tplc="0809001B" w:tentative="1">
+      <w:start w:val="1"/>
+      <w:numFmt w:val="lowerRoman"/>
+      <w:lvlText w:val="%9."/>
+      <w:lvlJc w:val="right"/>
+      <w:pPr>
+        <w:ind w:left="6480" w:hanging="180"/>
+      </w:pPr>
+    </w:lvl>
+  </w:abstractNum>
+  <w:abstractNum w:abstractNumId="4" w15:restartNumberingAfterBreak="0">
+    <w:nsid w:val="4F356DB8"/>
+    <w:multiLevelType w:val="hybridMultilevel"/>
+    <w:tmpl w:val="B1BC28B8"/>
+    <w:lvl w:ilvl="0" w:tplc="8CCCDD62">
+      <w:start w:val="1"/>
+      <w:numFmt w:val="decimal"/>
+      <w:lvlText w:val="%1."/>
+      <w:lvlJc w:val="left"/>
+      <w:pPr>
+        <w:ind w:left="980" w:hanging="620"/>
+      </w:pPr>
+      <w:rPr>
+        <w:rFonts w:hint="default"/>
+      </w:rPr>
+    </w:lvl>
+    <w:lvl w:ilvl="1" w:tplc="08090019" w:tentative="1">
+      <w:start w:val="1"/>
+      <w:numFmt w:val="lowerLetter"/>
+      <w:lvlText w:val="%2."/>
+      <w:lvlJc w:val="left"/>
+      <w:pPr>
+        <w:ind w:left="1440" w:hanging="360"/>
+      </w:pPr>
+    </w:lvl>
+    <w:lvl w:ilvl="2" w:tplc="0809001B" w:tentative="1">
+      <w:start w:val="1"/>
+      <w:numFmt w:val="lowerRoman"/>
+      <w:lvlText w:val="%3."/>
+      <w:lvlJc w:val="right"/>
+      <w:pPr>
+        <w:ind w:left="2160" w:hanging="180"/>
+      </w:pPr>
+    </w:lvl>
+    <w:lvl w:ilvl="3" w:tplc="0809000F" w:tentative="1">
+      <w:start w:val="1"/>
+      <w:numFmt w:val="decimal"/>
+      <w:lvlText w:val="%4."/>
+      <w:lvlJc w:val="left"/>
+      <w:pPr>
+        <w:ind w:left="2880" w:hanging="360"/>
+      </w:pPr>
+    </w:lvl>
+    <w:lvl w:ilvl="4" w:tplc="08090019" w:tentative="1">
+      <w:start w:val="1"/>
+      <w:numFmt w:val="lowerLetter"/>
+      <w:lvlText w:val="%5."/>
+      <w:lvlJc w:val="left"/>
+      <w:pPr>
+        <w:ind w:left="3600" w:hanging="360"/>
+      </w:pPr>
+    </w:lvl>
+    <w:lvl w:ilvl="5" w:tplc="0809001B" w:tentative="1">
+      <w:start w:val="1"/>
+      <w:numFmt w:val="lowerRoman"/>
+      <w:lvlText w:val="%6."/>
+      <w:lvlJc w:val="right"/>
+      <w:pPr>
+        <w:ind w:left="4320" w:hanging="180"/>
+      </w:pPr>
+    </w:lvl>
+    <w:lvl w:ilvl="6" w:tplc="0809000F" w:tentative="1">
+      <w:start w:val="1"/>
+      <w:numFmt w:val="decimal"/>
+      <w:lvlText w:val="%7."/>
+      <w:lvlJc w:val="left"/>
+      <w:pPr>
+        <w:ind w:left="5040" w:hanging="360"/>
+      </w:pPr>
+    </w:lvl>
+    <w:lvl w:ilvl="7" w:tplc="08090019" w:tentative="1">
+      <w:start w:val="1"/>
+      <w:numFmt w:val="lowerLetter"/>
+      <w:lvlText w:val="%8."/>
+      <w:lvlJc w:val="left"/>
+      <w:pPr>
+        <w:ind w:left="5760" w:hanging="360"/>
+      </w:pPr>
+    </w:lvl>
+    <w:lvl w:ilvl="8" w:tplc="0809001B" w:tentative="1">
+      <w:start w:val="1"/>
+      <w:numFmt w:val="lowerRoman"/>
+      <w:lvlText w:val="%9."/>
+      <w:lvlJc w:val="right"/>
+      <w:pPr>
+        <w:ind w:left="6480" w:hanging="180"/>
+      </w:pPr>
+    </w:lvl>
+  </w:abstractNum>
+  <w:abstractNum w:abstractNumId="5" w15:restartNumberingAfterBreak="0">
     <w:nsid w:val="5B1746A2"/>
     <w:multiLevelType w:val="multilevel"/>
     <w:tmpl w:val="F3EA07CE"/>
@@ -5867,7 +6682,7 @@
       </w:pPr>
     </w:lvl>
   </w:abstractNum>
-  <w:abstractNum w:abstractNumId="4" w15:restartNumberingAfterBreak="0">
+  <w:abstractNum w:abstractNumId="6" w15:restartNumberingAfterBreak="0">
     <w:nsid w:val="5C74064C"/>
     <w:multiLevelType w:val="multilevel"/>
     <w:tmpl w:val="72F8186C"/>
@@ -5980,7 +6795,7 @@
       </w:pPr>
     </w:lvl>
   </w:abstractNum>
-  <w:abstractNum w:abstractNumId="5" w15:restartNumberingAfterBreak="0">
+  <w:abstractNum w:abstractNumId="7" w15:restartNumberingAfterBreak="0">
     <w:nsid w:val="69802030"/>
     <w:multiLevelType w:val="multilevel"/>
     <w:tmpl w:val="0450ED64"/>
@@ -6093,14 +6908,100 @@
       </w:pPr>
     </w:lvl>
   </w:abstractNum>
+  <w:abstractNum w:abstractNumId="8" w15:restartNumberingAfterBreak="0">
+    <w:nsid w:val="79AF7C15"/>
+    <w:multiLevelType w:val="hybridMultilevel"/>
+    <w:tmpl w:val="FAD092BC"/>
+    <w:lvl w:ilvl="0" w:tplc="0809000F">
+      <w:start w:val="1"/>
+      <w:numFmt w:val="decimal"/>
+      <w:lvlText w:val="%1."/>
+      <w:lvlJc w:val="left"/>
+      <w:pPr>
+        <w:ind w:left="720" w:hanging="360"/>
+      </w:pPr>
+    </w:lvl>
+    <w:lvl w:ilvl="1" w:tplc="08090019" w:tentative="1">
+      <w:start w:val="1"/>
+      <w:numFmt w:val="lowerLetter"/>
+      <w:lvlText w:val="%2."/>
+      <w:lvlJc w:val="left"/>
+      <w:pPr>
+        <w:ind w:left="1440" w:hanging="360"/>
+      </w:pPr>
+    </w:lvl>
+    <w:lvl w:ilvl="2" w:tplc="0809001B" w:tentative="1">
+      <w:start w:val="1"/>
+      <w:numFmt w:val="lowerRoman"/>
+      <w:lvlText w:val="%3."/>
+      <w:lvlJc w:val="right"/>
+      <w:pPr>
+        <w:ind w:left="2160" w:hanging="180"/>
+      </w:pPr>
+    </w:lvl>
+    <w:lvl w:ilvl="3" w:tplc="0809000F" w:tentative="1">
+      <w:start w:val="1"/>
+      <w:numFmt w:val="decimal"/>
+      <w:lvlText w:val="%4."/>
+      <w:lvlJc w:val="left"/>
+      <w:pPr>
+        <w:ind w:left="2880" w:hanging="360"/>
+      </w:pPr>
+    </w:lvl>
+    <w:lvl w:ilvl="4" w:tplc="08090019" w:tentative="1">
+      <w:start w:val="1"/>
+      <w:numFmt w:val="lowerLetter"/>
+      <w:lvlText w:val="%5."/>
+      <w:lvlJc w:val="left"/>
+      <w:pPr>
+        <w:ind w:left="3600" w:hanging="360"/>
+      </w:pPr>
+    </w:lvl>
+    <w:lvl w:ilvl="5" w:tplc="0809001B" w:tentative="1">
+      <w:start w:val="1"/>
+      <w:numFmt w:val="lowerRoman"/>
+      <w:lvlText w:val="%6."/>
+      <w:lvlJc w:val="right"/>
+      <w:pPr>
+        <w:ind w:left="4320" w:hanging="180"/>
+      </w:pPr>
+    </w:lvl>
+    <w:lvl w:ilvl="6" w:tplc="0809000F" w:tentative="1">
+      <w:start w:val="1"/>
+      <w:numFmt w:val="decimal"/>
+      <w:lvlText w:val="%7."/>
+      <w:lvlJc w:val="left"/>
+      <w:pPr>
+        <w:ind w:left="5040" w:hanging="360"/>
+      </w:pPr>
+    </w:lvl>
+    <w:lvl w:ilvl="7" w:tplc="08090019" w:tentative="1">
+      <w:start w:val="1"/>
+      <w:numFmt w:val="lowerLetter"/>
+      <w:lvlText w:val="%8."/>
+      <w:lvlJc w:val="left"/>
+      <w:pPr>
+        <w:ind w:left="5760" w:hanging="360"/>
+      </w:pPr>
+    </w:lvl>
+    <w:lvl w:ilvl="8" w:tplc="0809001B" w:tentative="1">
+      <w:start w:val="1"/>
+      <w:numFmt w:val="lowerRoman"/>
+      <w:lvlText w:val="%9."/>
+      <w:lvlJc w:val="right"/>
+      <w:pPr>
+        <w:ind w:left="6480" w:hanging="180"/>
+      </w:pPr>
+    </w:lvl>
+  </w:abstractNum>
   <w:num w:numId="1" w16cid:durableId="1214922783">
-    <w:abstractNumId w:val="5"/>
+    <w:abstractNumId w:val="7"/>
   </w:num>
   <w:num w:numId="2" w16cid:durableId="1974015456">
-    <w:abstractNumId w:val="4"/>
+    <w:abstractNumId w:val="6"/>
   </w:num>
   <w:num w:numId="3" w16cid:durableId="1193151822">
-    <w:abstractNumId w:val="3"/>
+    <w:abstractNumId w:val="5"/>
   </w:num>
   <w:num w:numId="4" w16cid:durableId="60636824">
     <w:abstractNumId w:val="1"/>
@@ -6110,6 +7011,15 @@
   </w:num>
   <w:num w:numId="6" w16cid:durableId="419563186">
     <w:abstractNumId w:val="0"/>
+  </w:num>
+  <w:num w:numId="7" w16cid:durableId="205728279">
+    <w:abstractNumId w:val="8"/>
+  </w:num>
+  <w:num w:numId="8" w16cid:durableId="1170868005">
+    <w:abstractNumId w:val="3"/>
+  </w:num>
+  <w:num w:numId="9" w16cid:durableId="976253140">
+    <w:abstractNumId w:val="4"/>
   </w:num>
 </w:numbering>
 </file>
@@ -6677,6 +7587,17 @@
       <w:lang w:eastAsia="pt-PT"/>
     </w:rPr>
   </w:style>
+  <w:style w:type="paragraph" w:styleId="ListParagraph">
+    <w:name w:val="List Paragraph"/>
+    <w:basedOn w:val="Normal"/>
+    <w:uiPriority w:val="34"/>
+    <w:qFormat/>
+    <w:rsid w:val="00CD2184"/>
+    <w:pPr>
+      <w:ind w:left="720"/>
+      <w:contextualSpacing/>
+    </w:pPr>
+  </w:style>
 </w:styles>
 </file>
 

</xml_diff>